<commit_message>
Added more to documentation. Documentations sucks.
</commit_message>
<xml_diff>
--- a/doc/SimulEICon_Revit_Addon_Documentation.docx
+++ b/doc/SimulEICon_Revit_Addon_Documentation.docx
@@ -4,13 +4,6 @@
   <w:body>
     <w:sdt>
       <w:sdtPr>
-        <w:id w:val="-1182107369"/>
-        <w:docPartObj>
-          <w:docPartGallery w:val="Table of Contents"/>
-          <w:docPartUnique/>
-        </w:docPartObj>
-      </w:sdtPr>
-      <w:sdtEndPr>
         <w:rPr>
           <w:rFonts w:asciiTheme="minorHAnsi" w:eastAsiaTheme="minorHAnsi" w:hAnsiTheme="minorHAnsi" w:cstheme="minorBidi"/>
           <w:b w:val="0"/>
@@ -19,7 +12,12 @@
           <w:sz w:val="22"/>
           <w:szCs w:val="22"/>
         </w:rPr>
-      </w:sdtEndPr>
+        <w:id w:val="-1182107369"/>
+        <w:docPartObj>
+          <w:docPartGallery w:val="Table of Contents"/>
+          <w:docPartUnique/>
+        </w:docPartObj>
+      </w:sdtPr>
       <w:sdtContent>
         <w:p>
           <w:pPr>
@@ -49,7 +47,7 @@
           <w:r>
             <w:fldChar w:fldCharType="separate"/>
           </w:r>
-          <w:hyperlink w:anchor="_Toc370810994" w:history="1">
+          <w:hyperlink w:anchor="_Toc370894288" w:history="1">
             <w:r>
               <w:rPr>
                 <w:rStyle w:val="Hyperlink"/>
@@ -76,7 +74,7 @@
                 <w:noProof/>
                 <w:webHidden/>
               </w:rPr>
-              <w:instrText xml:space="preserve"> PAGEREF _Toc370810994 \h </w:instrText>
+              <w:instrText xml:space="preserve"> PAGEREF _Toc370894288 \h </w:instrText>
             </w:r>
             <w:r>
               <w:rPr>
@@ -118,7 +116,7 @@
               <w:noProof/>
             </w:rPr>
           </w:pPr>
-          <w:hyperlink w:anchor="_Toc370810995" w:history="1">
+          <w:hyperlink w:anchor="_Toc370894289" w:history="1">
             <w:r>
               <w:rPr>
                 <w:rStyle w:val="Hyperlink"/>
@@ -145,7 +143,7 @@
                 <w:noProof/>
                 <w:webHidden/>
               </w:rPr>
-              <w:instrText xml:space="preserve"> PAGEREF _Toc370810995 \h </w:instrText>
+              <w:instrText xml:space="preserve"> PAGEREF _Toc370894289 \h </w:instrText>
             </w:r>
             <w:r>
               <w:rPr>
@@ -187,7 +185,7 @@
               <w:noProof/>
             </w:rPr>
           </w:pPr>
-          <w:hyperlink w:anchor="_Toc370810996" w:history="1">
+          <w:hyperlink w:anchor="_Toc370894290" w:history="1">
             <w:r>
               <w:rPr>
                 <w:rStyle w:val="Hyperlink"/>
@@ -214,7 +212,7 @@
                 <w:noProof/>
                 <w:webHidden/>
               </w:rPr>
-              <w:instrText xml:space="preserve"> PAGEREF _Toc370810996 \h </w:instrText>
+              <w:instrText xml:space="preserve"> PAGEREF _Toc370894290 \h </w:instrText>
             </w:r>
             <w:r>
               <w:rPr>
@@ -256,7 +254,7 @@
               <w:noProof/>
             </w:rPr>
           </w:pPr>
-          <w:hyperlink w:anchor="_Toc370810997" w:history="1">
+          <w:hyperlink w:anchor="_Toc370894291" w:history="1">
             <w:r>
               <w:rPr>
                 <w:rStyle w:val="Hyperlink"/>
@@ -283,7 +281,7 @@
                 <w:noProof/>
                 <w:webHidden/>
               </w:rPr>
-              <w:instrText xml:space="preserve"> PAGEREF _Toc370810997 \h </w:instrText>
+              <w:instrText xml:space="preserve"> PAGEREF _Toc370894291 \h </w:instrText>
             </w:r>
             <w:r>
               <w:rPr>
@@ -325,7 +323,7 @@
               <w:noProof/>
             </w:rPr>
           </w:pPr>
-          <w:hyperlink w:anchor="_Toc370810998" w:history="1">
+          <w:hyperlink w:anchor="_Toc370894292" w:history="1">
             <w:r>
               <w:rPr>
                 <w:rStyle w:val="Hyperlink"/>
@@ -352,7 +350,7 @@
                 <w:noProof/>
                 <w:webHidden/>
               </w:rPr>
-              <w:instrText xml:space="preserve"> PAGEREF _Toc370810998 \h </w:instrText>
+              <w:instrText xml:space="preserve"> PAGEREF _Toc370894292 \h </w:instrText>
             </w:r>
             <w:r>
               <w:rPr>
@@ -394,7 +392,7 @@
               <w:noProof/>
             </w:rPr>
           </w:pPr>
-          <w:hyperlink w:anchor="_Toc370810999" w:history="1">
+          <w:hyperlink w:anchor="_Toc370894293" w:history="1">
             <w:r>
               <w:rPr>
                 <w:rStyle w:val="Hyperlink"/>
@@ -421,7 +419,7 @@
                 <w:noProof/>
                 <w:webHidden/>
               </w:rPr>
-              <w:instrText xml:space="preserve"> PAGEREF _Toc370810999 \h </w:instrText>
+              <w:instrText xml:space="preserve"> PAGEREF _Toc370894293 \h </w:instrText>
             </w:r>
             <w:r>
               <w:rPr>
@@ -463,7 +461,7 @@
               <w:noProof/>
             </w:rPr>
           </w:pPr>
-          <w:hyperlink w:anchor="_Toc370811000" w:history="1">
+          <w:hyperlink w:anchor="_Toc370894294" w:history="1">
             <w:r>
               <w:rPr>
                 <w:rStyle w:val="Hyperlink"/>
@@ -490,7 +488,7 @@
                 <w:noProof/>
                 <w:webHidden/>
               </w:rPr>
-              <w:instrText xml:space="preserve"> PAGEREF _Toc370811000 \h </w:instrText>
+              <w:instrText xml:space="preserve"> PAGEREF _Toc370894294 \h </w:instrText>
             </w:r>
             <w:r>
               <w:rPr>
@@ -532,7 +530,7 @@
               <w:noProof/>
             </w:rPr>
           </w:pPr>
-          <w:hyperlink w:anchor="_Toc370811001" w:history="1">
+          <w:hyperlink w:anchor="_Toc370894295" w:history="1">
             <w:r>
               <w:rPr>
                 <w:rStyle w:val="Hyperlink"/>
@@ -559,7 +557,7 @@
                 <w:noProof/>
                 <w:webHidden/>
               </w:rPr>
-              <w:instrText xml:space="preserve"> PAGEREF _Toc370811001 \h </w:instrText>
+              <w:instrText xml:space="preserve"> PAGEREF _Toc370894295 \h </w:instrText>
             </w:r>
             <w:r>
               <w:rPr>
@@ -579,7 +577,283 @@
                 <w:noProof/>
                 <w:webHidden/>
               </w:rPr>
-              <w:t>2</w:t>
+              <w:t>3</w:t>
+            </w:r>
+            <w:r>
+              <w:rPr>
+                <w:noProof/>
+                <w:webHidden/>
+              </w:rPr>
+              <w:fldChar w:fldCharType="end"/>
+            </w:r>
+          </w:hyperlink>
+        </w:p>
+        <w:p>
+          <w:pPr>
+            <w:pStyle w:val="TOC2"/>
+            <w:tabs>
+              <w:tab w:val="right" w:leader="dot" w:pos="9350"/>
+            </w:tabs>
+            <w:rPr>
+              <w:rFonts w:eastAsiaTheme="minorEastAsia"/>
+              <w:noProof/>
+            </w:rPr>
+          </w:pPr>
+          <w:hyperlink w:anchor="_Toc370894296" w:history="1">
+            <w:r>
+              <w:rPr>
+                <w:rStyle w:val="Hyperlink"/>
+                <w:noProof/>
+              </w:rPr>
+              <w:t>Startup</w:t>
+            </w:r>
+            <w:r>
+              <w:rPr>
+                <w:noProof/>
+                <w:webHidden/>
+              </w:rPr>
+              <w:tab/>
+            </w:r>
+            <w:r>
+              <w:rPr>
+                <w:noProof/>
+                <w:webHidden/>
+              </w:rPr>
+              <w:fldChar w:fldCharType="begin"/>
+            </w:r>
+            <w:r>
+              <w:rPr>
+                <w:noProof/>
+                <w:webHidden/>
+              </w:rPr>
+              <w:instrText xml:space="preserve"> PAGEREF _Toc370894296 \h </w:instrText>
+            </w:r>
+            <w:r>
+              <w:rPr>
+                <w:noProof/>
+                <w:webHidden/>
+              </w:rPr>
+            </w:r>
+            <w:r>
+              <w:rPr>
+                <w:noProof/>
+                <w:webHidden/>
+              </w:rPr>
+              <w:fldChar w:fldCharType="separate"/>
+            </w:r>
+            <w:r>
+              <w:rPr>
+                <w:noProof/>
+                <w:webHidden/>
+              </w:rPr>
+              <w:t>4</w:t>
+            </w:r>
+            <w:r>
+              <w:rPr>
+                <w:noProof/>
+                <w:webHidden/>
+              </w:rPr>
+              <w:fldChar w:fldCharType="end"/>
+            </w:r>
+          </w:hyperlink>
+        </w:p>
+        <w:p>
+          <w:pPr>
+            <w:pStyle w:val="TOC2"/>
+            <w:tabs>
+              <w:tab w:val="right" w:leader="dot" w:pos="9350"/>
+            </w:tabs>
+            <w:rPr>
+              <w:rFonts w:eastAsiaTheme="minorEastAsia"/>
+              <w:noProof/>
+            </w:rPr>
+          </w:pPr>
+          <w:hyperlink w:anchor="_Toc370894297" w:history="1">
+            <w:r>
+              <w:rPr>
+                <w:rStyle w:val="Hyperlink"/>
+                <w:noProof/>
+              </w:rPr>
+              <w:t>Viewing Previous Results</w:t>
+            </w:r>
+            <w:r>
+              <w:rPr>
+                <w:noProof/>
+                <w:webHidden/>
+              </w:rPr>
+              <w:tab/>
+            </w:r>
+            <w:r>
+              <w:rPr>
+                <w:noProof/>
+                <w:webHidden/>
+              </w:rPr>
+              <w:fldChar w:fldCharType="begin"/>
+            </w:r>
+            <w:r>
+              <w:rPr>
+                <w:noProof/>
+                <w:webHidden/>
+              </w:rPr>
+              <w:instrText xml:space="preserve"> PAGEREF _Toc370894297 \h </w:instrText>
+            </w:r>
+            <w:r>
+              <w:rPr>
+                <w:noProof/>
+                <w:webHidden/>
+              </w:rPr>
+            </w:r>
+            <w:r>
+              <w:rPr>
+                <w:noProof/>
+                <w:webHidden/>
+              </w:rPr>
+              <w:fldChar w:fldCharType="separate"/>
+            </w:r>
+            <w:r>
+              <w:rPr>
+                <w:noProof/>
+                <w:webHidden/>
+              </w:rPr>
+              <w:t>4</w:t>
+            </w:r>
+            <w:r>
+              <w:rPr>
+                <w:noProof/>
+                <w:webHidden/>
+              </w:rPr>
+              <w:fldChar w:fldCharType="end"/>
+            </w:r>
+          </w:hyperlink>
+        </w:p>
+        <w:p>
+          <w:pPr>
+            <w:pStyle w:val="TOC2"/>
+            <w:tabs>
+              <w:tab w:val="right" w:leader="dot" w:pos="9350"/>
+            </w:tabs>
+            <w:rPr>
+              <w:rFonts w:eastAsiaTheme="minorEastAsia"/>
+              <w:noProof/>
+            </w:rPr>
+          </w:pPr>
+          <w:hyperlink w:anchor="_Toc370894298" w:history="1">
+            <w:r>
+              <w:rPr>
+                <w:rStyle w:val="Hyperlink"/>
+                <w:noProof/>
+              </w:rPr>
+              <w:t>Defining Component and Precedence Files for Optimization</w:t>
+            </w:r>
+            <w:r>
+              <w:rPr>
+                <w:noProof/>
+                <w:webHidden/>
+              </w:rPr>
+              <w:tab/>
+            </w:r>
+            <w:r>
+              <w:rPr>
+                <w:noProof/>
+                <w:webHidden/>
+              </w:rPr>
+              <w:fldChar w:fldCharType="begin"/>
+            </w:r>
+            <w:r>
+              <w:rPr>
+                <w:noProof/>
+                <w:webHidden/>
+              </w:rPr>
+              <w:instrText xml:space="preserve"> PAGEREF _Toc370894298 \h </w:instrText>
+            </w:r>
+            <w:r>
+              <w:rPr>
+                <w:noProof/>
+                <w:webHidden/>
+              </w:rPr>
+            </w:r>
+            <w:r>
+              <w:rPr>
+                <w:noProof/>
+                <w:webHidden/>
+              </w:rPr>
+              <w:fldChar w:fldCharType="separate"/>
+            </w:r>
+            <w:r>
+              <w:rPr>
+                <w:noProof/>
+                <w:webHidden/>
+              </w:rPr>
+              <w:t>6</w:t>
+            </w:r>
+            <w:r>
+              <w:rPr>
+                <w:noProof/>
+                <w:webHidden/>
+              </w:rPr>
+              <w:fldChar w:fldCharType="end"/>
+            </w:r>
+          </w:hyperlink>
+        </w:p>
+        <w:p>
+          <w:pPr>
+            <w:pStyle w:val="TOC3"/>
+            <w:tabs>
+              <w:tab w:val="right" w:leader="dot" w:pos="9350"/>
+            </w:tabs>
+            <w:rPr>
+              <w:rFonts w:eastAsiaTheme="minorEastAsia"/>
+              <w:noProof/>
+            </w:rPr>
+          </w:pPr>
+          <w:hyperlink w:anchor="_Toc370894299" w:history="1">
+            <w:r>
+              <w:rPr>
+                <w:rStyle w:val="Hyperlink"/>
+                <w:noProof/>
+              </w:rPr>
+              <w:t>Creating the Component File</w:t>
+            </w:r>
+            <w:r>
+              <w:rPr>
+                <w:noProof/>
+                <w:webHidden/>
+              </w:rPr>
+              <w:tab/>
+            </w:r>
+            <w:r>
+              <w:rPr>
+                <w:noProof/>
+                <w:webHidden/>
+              </w:rPr>
+              <w:fldChar w:fldCharType="begin"/>
+            </w:r>
+            <w:r>
+              <w:rPr>
+                <w:noProof/>
+                <w:webHidden/>
+              </w:rPr>
+              <w:instrText xml:space="preserve"> PAGEREF _Toc370894299 \h </w:instrText>
+            </w:r>
+            <w:r>
+              <w:rPr>
+                <w:noProof/>
+                <w:webHidden/>
+              </w:rPr>
+            </w:r>
+            <w:r>
+              <w:rPr>
+                <w:noProof/>
+                <w:webHidden/>
+              </w:rPr>
+              <w:fldChar w:fldCharType="separate"/>
+            </w:r>
+            <w:r>
+              <w:rPr>
+                <w:noProof/>
+                <w:webHidden/>
+              </w:rPr>
+              <w:t>6</w:t>
             </w:r>
             <w:r>
               <w:rPr>
@@ -638,7 +912,7 @@
       <w:pPr>
         <w:pStyle w:val="Heading1"/>
       </w:pPr>
-      <w:bookmarkStart w:id="0" w:name="_Toc370810994"/>
+      <w:bookmarkStart w:id="0" w:name="_Toc370894288"/>
       <w:r>
         <w:t>Aim of This Document</w:t>
       </w:r>
@@ -704,7 +978,7 @@
       <w:r>
         <w:t xml:space="preserve"> For more information, please visit </w:t>
       </w:r>
-      <w:hyperlink r:id="rId6" w:history="1">
+      <w:hyperlink r:id="rId8" w:history="1">
         <w:r>
           <w:rPr>
             <w:rStyle w:val="Hyperlink"/>
@@ -717,7 +991,7 @@
       <w:pPr>
         <w:pStyle w:val="Heading1"/>
       </w:pPr>
-      <w:bookmarkStart w:id="1" w:name="_Toc370810995"/>
+      <w:bookmarkStart w:id="1" w:name="_Toc370894289"/>
       <w:r>
         <w:t>Installation</w:t>
       </w:r>
@@ -727,7 +1001,7 @@
       <w:pPr>
         <w:pStyle w:val="Heading2"/>
       </w:pPr>
-      <w:bookmarkStart w:id="2" w:name="_Toc370810996"/>
+      <w:bookmarkStart w:id="2" w:name="_Toc370894290"/>
       <w:r>
         <w:t>What’s Included?</w:t>
       </w:r>
@@ -739,7 +1013,24 @@
         <w:t>You can down</w:t>
       </w:r>
       <w:r>
-        <w:t>load a zip file containing the following:</w:t>
+        <w:t xml:space="preserve">load a zip file </w:t>
+      </w:r>
+      <w:r>
+        <w:t xml:space="preserve">from </w:t>
+      </w:r>
+      <w:hyperlink r:id="rId9" w:history="1">
+        <w:r>
+          <w:rPr>
+            <w:rStyle w:val="Hyperlink"/>
+          </w:rPr>
+          <w:t>http://web.eng.fiu.edu/~zhuy/BESI/Research/tcei.html</w:t>
+        </w:r>
+      </w:hyperlink>
+      <w:r>
+        <w:t>. It contains the following files</w:t>
+      </w:r>
+      <w:r>
+        <w:t>:</w:t>
       </w:r>
     </w:p>
     <w:p>
@@ -751,7 +1042,10 @@
         </w:numPr>
       </w:pPr>
       <w:r>
-        <w:t>Add-in Manifest file</w:t>
+        <w:t>Add-in m</w:t>
+      </w:r>
+      <w:r>
+        <w:t>anifest file</w:t>
       </w:r>
     </w:p>
     <w:p>
@@ -763,7 +1057,7 @@
         </w:numPr>
       </w:pPr>
       <w:r>
-        <w:t>Add-in DLL file.</w:t>
+        <w:t>Add-in DLL file</w:t>
       </w:r>
     </w:p>
     <w:p>
@@ -782,11 +1076,15 @@
       <w:pPr>
         <w:pStyle w:val="Heading2"/>
       </w:pPr>
-      <w:bookmarkStart w:id="3" w:name="_Toc370810997"/>
+      <w:bookmarkStart w:id="3" w:name="_Ref370885671"/>
+      <w:bookmarkStart w:id="4" w:name="_Ref370885691"/>
+      <w:bookmarkStart w:id="5" w:name="_Toc370894291"/>
       <w:r>
         <w:t>Locations</w:t>
       </w:r>
       <w:bookmarkEnd w:id="3"/>
+      <w:bookmarkEnd w:id="4"/>
+      <w:bookmarkEnd w:id="5"/>
     </w:p>
     <w:p/>
     <w:p>
@@ -794,7 +1092,19 @@
         <w:t>In order to use the a</w:t>
       </w:r>
       <w:r>
-        <w:t>dd-in, you will need to move certain files into an appropriate location.  Below example locations a</w:t>
+        <w:t>dd-in, you will need to move certain files into an appropriate location.  Below</w:t>
+      </w:r>
+      <w:r>
+        <w:t>,</w:t>
+      </w:r>
+      <w:r>
+        <w:t xml:space="preserve"> example</w:t>
+      </w:r>
+      <w:r>
+        <w:t xml:space="preserve"> Revit Add-in</w:t>
+      </w:r>
+      <w:r>
+        <w:t xml:space="preserve"> locations a</w:t>
       </w:r>
       <w:r>
         <w:t>re given for different Windows versions</w:t>
@@ -807,11 +1117,11 @@
       <w:pPr>
         <w:pStyle w:val="Heading3"/>
       </w:pPr>
-      <w:bookmarkStart w:id="4" w:name="_Toc370810998"/>
+      <w:bookmarkStart w:id="6" w:name="_Toc370894292"/>
       <w:r>
         <w:t>Windows 7</w:t>
       </w:r>
-      <w:bookmarkEnd w:id="4"/>
+      <w:bookmarkEnd w:id="6"/>
       <w:r>
         <w:t xml:space="preserve"> </w:t>
       </w:r>
@@ -832,11 +1142,11 @@
       <w:pPr>
         <w:pStyle w:val="Heading3"/>
       </w:pPr>
-      <w:bookmarkStart w:id="5" w:name="_Toc370810999"/>
+      <w:bookmarkStart w:id="7" w:name="_Toc370894293"/>
       <w:r>
         <w:t>Windows XP</w:t>
       </w:r>
-      <w:bookmarkEnd w:id="5"/>
+      <w:bookmarkEnd w:id="7"/>
     </w:p>
     <w:p>
       <w:pPr>
@@ -854,29 +1164,173 @@
       <w:pPr>
         <w:pStyle w:val="Heading2"/>
       </w:pPr>
-      <w:bookmarkStart w:id="6" w:name="_Toc370811000"/>
+      <w:bookmarkStart w:id="8" w:name="_Toc370894294"/>
       <w:r>
         <w:t>Installing the Add-in</w:t>
       </w:r>
-      <w:bookmarkEnd w:id="6"/>
-    </w:p>
-    <w:p>
-      <w:pPr>
-        <w:pStyle w:val="Heading1"/>
-      </w:pPr>
-      <w:bookmarkStart w:id="7" w:name="_Toc370811001"/>
-      <w:r>
-        <w:t>Using the Simu</w:t>
-      </w:r>
-      <w:r>
-        <w:t>l</w:t>
-      </w:r>
-      <w:r>
-        <w:t>EICon Add-In</w:t>
-      </w:r>
-      <w:bookmarkEnd w:id="7"/>
+      <w:bookmarkEnd w:id="8"/>
     </w:p>
     <w:p/>
+    <w:p>
+      <w:pPr>
+        <w:pStyle w:val="ListParagraph"/>
+        <w:numPr>
+          <w:ilvl w:val="0"/>
+          <w:numId w:val="6"/>
+        </w:numPr>
+      </w:pPr>
+      <w:r>
+        <w:t xml:space="preserve">Extract the zip archive (downloadable at </w:t>
+      </w:r>
+      <w:hyperlink r:id="rId10" w:history="1">
+        <w:r>
+          <w:rPr>
+            <w:rStyle w:val="Hyperlink"/>
+          </w:rPr>
+          <w:t>http://web.eng.fiu.edu/~zhuy/BESI/Research/tcei.html</w:t>
+        </w:r>
+      </w:hyperlink>
+      <w:r>
+        <w:t>).</w:t>
+      </w:r>
+    </w:p>
+    <w:p>
+      <w:pPr>
+        <w:pStyle w:val="ListParagraph"/>
+        <w:numPr>
+          <w:ilvl w:val="0"/>
+          <w:numId w:val="6"/>
+        </w:numPr>
+      </w:pPr>
+      <w:r>
+        <w:t xml:space="preserve">Place the Add-in DLL file in </w:t>
+      </w:r>
+      <w:r>
+        <w:t>the desired</w:t>
+      </w:r>
+      <w:r>
+        <w:t xml:space="preserve"> location (e.g. “</w:t>
+      </w:r>
+      <w:r>
+        <w:t>C:\Program Files\Autodesk</w:t>
+      </w:r>
+      <w:r>
+        <w:t>\”)</w:t>
+      </w:r>
+    </w:p>
+    <w:p>
+      <w:pPr>
+        <w:pStyle w:val="ListParagraph"/>
+        <w:numPr>
+          <w:ilvl w:val="0"/>
+          <w:numId w:val="6"/>
+        </w:numPr>
+      </w:pPr>
+      <w:r>
+        <w:t>Edit the Add-in manifest file</w:t>
+      </w:r>
+      <w:r>
+        <w:t xml:space="preserve"> to point to the DLL location.</w:t>
+      </w:r>
+      <w:r>
+        <w:t xml:space="preserve"> </w:t>
+      </w:r>
+      <w:r>
+        <w:t>(S</w:t>
+      </w:r>
+      <w:r>
+        <w:t>ee</w:t>
+      </w:r>
+      <w:r>
+        <w:t xml:space="preserve"> </w:t>
+      </w:r>
+      <w:fldSimple w:instr=" REF _Ref370886032 \h  \* MERGEFORMAT ">
+        <w:r>
+          <w:rPr>
+            <w:color w:val="4F81BD" w:themeColor="accent1"/>
+            <w:u w:val="single"/>
+          </w:rPr>
+          <w:t xml:space="preserve">Figure </w:t>
+        </w:r>
+        <w:r>
+          <w:rPr>
+            <w:noProof/>
+            <w:color w:val="4F81BD" w:themeColor="accent1"/>
+            <w:u w:val="single"/>
+          </w:rPr>
+          <w:t>1</w:t>
+        </w:r>
+      </w:fldSimple>
+      <w:r>
+        <w:t>)</w:t>
+      </w:r>
+    </w:p>
+    <w:p>
+      <w:pPr>
+        <w:pStyle w:val="ListParagraph"/>
+        <w:numPr>
+          <w:ilvl w:val="1"/>
+          <w:numId w:val="6"/>
+        </w:numPr>
+      </w:pPr>
+      <w:r>
+        <w:lastRenderedPageBreak/>
+        <w:t xml:space="preserve">Set the both </w:t>
+      </w:r>
+      <w:r>
+        <w:rPr>
+          <w:b/>
+        </w:rPr>
+        <w:t>&lt;Assembly&gt;</w:t>
+      </w:r>
+      <w:r>
+        <w:rPr>
+          <w:b/>
+        </w:rPr>
+        <w:t xml:space="preserve"> </w:t>
+      </w:r>
+      <w:r>
+        <w:t>tag values to the path to the DLL file chosen in the previous step.</w:t>
+      </w:r>
+    </w:p>
+    <w:p>
+      <w:pPr>
+        <w:pStyle w:val="ListParagraph"/>
+        <w:numPr>
+          <w:ilvl w:val="0"/>
+          <w:numId w:val="6"/>
+        </w:numPr>
+      </w:pPr>
+      <w:r>
+        <w:t>Place the Add-in manifest file in the approp</w:t>
+      </w:r>
+      <w:r>
+        <w:t>riate location. (See</w:t>
+      </w:r>
+      <w:r>
+        <w:t xml:space="preserve"> </w:t>
+      </w:r>
+      <w:fldSimple w:instr=" REF  _Ref370885691 \h  \* MERGEFORMAT ">
+        <w:r>
+          <w:rPr>
+            <w:rFonts w:asciiTheme="majorHAnsi" w:hAnsiTheme="majorHAnsi"/>
+            <w:b/>
+            <w:color w:val="4F81BD" w:themeColor="accent1"/>
+            <w:u w:val="single"/>
+          </w:rPr>
+          <w:t>Locations</w:t>
+        </w:r>
+      </w:fldSimple>
+      <w:r>
+        <w:t xml:space="preserve"> </w:t>
+      </w:r>
+      <w:r>
+        <w:t>s</w:t>
+      </w:r>
+      <w:r>
+        <w:t>ection)</w:t>
+      </w:r>
+    </w:p>
     <w:p>
       <w:r>
         <w:rPr>
@@ -887,6 +1341,114 @@
             <v:stroke joinstyle="miter"/>
             <v:path gradientshapeok="t" o:connecttype="rect"/>
           </v:shapetype>
+          <v:shape id="_x0000_s1029" type="#_x0000_t202" style="position:absolute;margin-left:54.45pt;margin-top:253.75pt;width:371.6pt;height:.05pt;z-index:251663360" stroked="f">
+            <v:textbox style="mso-fit-shape-to-text:t" inset="0,0,0,0">
+              <w:txbxContent>
+                <w:p>
+                  <w:pPr>
+                    <w:pStyle w:val="Caption"/>
+                    <w:jc w:val="center"/>
+                    <w:rPr>
+                      <w:noProof/>
+                    </w:rPr>
+                  </w:pPr>
+                  <w:bookmarkStart w:id="9" w:name="_Ref370886032"/>
+                  <w:r>
+                    <w:t xml:space="preserve">Figure </w:t>
+                  </w:r>
+                  <w:fldSimple w:instr=" SEQ Figure \* ARABIC ">
+                    <w:r>
+                      <w:rPr>
+                        <w:noProof/>
+                      </w:rPr>
+                      <w:t>1</w:t>
+                    </w:r>
+                  </w:fldSimple>
+                  <w:bookmarkEnd w:id="9"/>
+                </w:p>
+              </w:txbxContent>
+            </v:textbox>
+            <w10:wrap type="square"/>
+          </v:shape>
+        </w:pict>
+      </w:r>
+      <w:r>
+        <w:rPr>
+          <w:noProof/>
+        </w:rPr>
+        <w:drawing>
+          <wp:anchor distT="0" distB="0" distL="114300" distR="114300" simplePos="0" relativeHeight="251661312" behindDoc="0" locked="0" layoutInCell="1" allowOverlap="1">
+            <wp:simplePos x="0" y="0"/>
+            <wp:positionH relativeFrom="column">
+              <wp:posOffset>691515</wp:posOffset>
+            </wp:positionH>
+            <wp:positionV relativeFrom="paragraph">
+              <wp:posOffset>163830</wp:posOffset>
+            </wp:positionV>
+            <wp:extent cx="4719320" cy="3001645"/>
+            <wp:effectExtent l="19050" t="19050" r="24130" b="27305"/>
+            <wp:wrapSquare wrapText="bothSides"/>
+            <wp:docPr id="1" name="Picture 0" descr="manifest_file.png"/>
+            <wp:cNvGraphicFramePr>
+              <a:graphicFrameLocks xmlns:a="http://schemas.openxmlformats.org/drawingml/2006/main" noChangeAspect="1"/>
+            </wp:cNvGraphicFramePr>
+            <a:graphic xmlns:a="http://schemas.openxmlformats.org/drawingml/2006/main">
+              <a:graphicData uri="http://schemas.openxmlformats.org/drawingml/2006/picture">
+                <pic:pic xmlns:pic="http://schemas.openxmlformats.org/drawingml/2006/picture">
+                  <pic:nvPicPr>
+                    <pic:cNvPr id="0" name="manifest_file.png"/>
+                    <pic:cNvPicPr/>
+                  </pic:nvPicPr>
+                  <pic:blipFill>
+                    <a:blip r:embed="rId11"/>
+                    <a:stretch>
+                      <a:fillRect/>
+                    </a:stretch>
+                  </pic:blipFill>
+                  <pic:spPr>
+                    <a:xfrm>
+                      <a:off x="0" y="0"/>
+                      <a:ext cx="4719320" cy="3001645"/>
+                    </a:xfrm>
+                    <a:prstGeom prst="rect">
+                      <a:avLst/>
+                    </a:prstGeom>
+                    <a:ln>
+                      <a:solidFill>
+                        <a:schemeClr val="tx1"/>
+                      </a:solidFill>
+                    </a:ln>
+                  </pic:spPr>
+                </pic:pic>
+              </a:graphicData>
+            </a:graphic>
+          </wp:anchor>
+        </w:drawing>
+      </w:r>
+    </w:p>
+    <w:p>
+      <w:pPr>
+        <w:pStyle w:val="Heading1"/>
+      </w:pPr>
+      <w:bookmarkStart w:id="10" w:name="_Toc370894295"/>
+      <w:r>
+        <w:t>Using the Simu</w:t>
+      </w:r>
+      <w:r>
+        <w:t>l</w:t>
+      </w:r>
+      <w:r>
+        <w:t>EICon Add-In</w:t>
+      </w:r>
+      <w:bookmarkEnd w:id="10"/>
+    </w:p>
+    <w:p/>
+    <w:p>
+      <w:r>
+        <w:rPr>
+          <w:noProof/>
+        </w:rPr>
+        <w:pict>
           <v:shape id="_x0000_s1027" type="#_x0000_t202" style="position:absolute;margin-left:1.5pt;margin-top:93.2pt;width:467.6pt;height:.05pt;z-index:251660288" stroked="f">
             <v:textbox style="mso-fit-shape-to-text:t" inset="0,0,0,0">
               <w:txbxContent>
@@ -898,6 +1460,7 @@
                       <w:noProof/>
                     </w:rPr>
                   </w:pPr>
+                  <w:bookmarkStart w:id="11" w:name="_Ref370886177"/>
                   <w:r>
                     <w:t xml:space="preserve">Figure </w:t>
                   </w:r>
@@ -906,9 +1469,10 @@
                       <w:rPr>
                         <w:noProof/>
                       </w:rPr>
-                      <w:t>1</w:t>
+                      <w:t>2</w:t>
                     </w:r>
                   </w:fldSimple>
+                  <w:bookmarkEnd w:id="11"/>
                 </w:p>
               </w:txbxContent>
             </v:textbox>
@@ -930,7 +1494,7 @@
               <wp:posOffset>773430</wp:posOffset>
             </wp:positionV>
             <wp:extent cx="5938520" cy="353060"/>
-            <wp:effectExtent l="19050" t="0" r="5080" b="0"/>
+            <wp:effectExtent l="19050" t="19050" r="24130" b="27940"/>
             <wp:wrapSquare wrapText="bothSides"/>
             <wp:docPr id="6" name="Picture 2" descr="revit2012_ribbon.png"/>
             <wp:cNvGraphicFramePr>
@@ -944,7 +1508,7 @@
                     <pic:cNvPicPr/>
                   </pic:nvPicPr>
                   <pic:blipFill>
-                    <a:blip r:embed="rId7"/>
+                    <a:blip r:embed="rId12"/>
                     <a:stretch>
                       <a:fillRect/>
                     </a:stretch>
@@ -957,6 +1521,11 @@
                     <a:prstGeom prst="rect">
                       <a:avLst/>
                     </a:prstGeom>
+                    <a:ln>
+                      <a:solidFill>
+                        <a:schemeClr val="tx1"/>
+                      </a:solidFill>
+                    </a:ln>
                   </pic:spPr>
                 </pic:pic>
               </a:graphicData>
@@ -980,16 +1549,121 @@
         <w:t xml:space="preserve">n will be available from the </w:t>
       </w:r>
       <w:r>
-        <w:t xml:space="preserve">Add-Ins tab of the ribbon. Figure 1 shows the tab within the ribbon. Figure 2 shows the </w:t>
+        <w:t>Add</w:t>
+      </w:r>
+      <w:r>
+        <w:t xml:space="preserve">-Ins tab of the ribbon. </w:t>
+      </w:r>
+      <w:r>
+        <w:rPr>
+          <w:color w:val="4F81BD" w:themeColor="accent1"/>
+          <w:u w:val="single"/>
+        </w:rPr>
+        <w:fldChar w:fldCharType="begin"/>
+      </w:r>
+      <w:r>
+        <w:rPr>
+          <w:color w:val="4F81BD" w:themeColor="accent1"/>
+          <w:u w:val="single"/>
+        </w:rPr>
+        <w:instrText xml:space="preserve"> REF _Ref370886177 \h </w:instrText>
+      </w:r>
+      <w:r>
+        <w:rPr>
+          <w:color w:val="4F81BD" w:themeColor="accent1"/>
+          <w:u w:val="single"/>
+        </w:rPr>
+      </w:r>
+      <w:r>
+        <w:rPr>
+          <w:color w:val="4F81BD" w:themeColor="accent1"/>
+          <w:u w:val="single"/>
+        </w:rPr>
+        <w:fldChar w:fldCharType="separate"/>
+      </w:r>
+      <w:r>
+        <w:rPr>
+          <w:color w:val="4F81BD" w:themeColor="accent1"/>
+          <w:u w:val="single"/>
+        </w:rPr>
+        <w:t xml:space="preserve">Figure </w:t>
+      </w:r>
+      <w:r>
+        <w:rPr>
+          <w:noProof/>
+          <w:color w:val="4F81BD" w:themeColor="accent1"/>
+          <w:u w:val="single"/>
+        </w:rPr>
+        <w:t>2</w:t>
+      </w:r>
+      <w:r>
+        <w:rPr>
+          <w:color w:val="4F81BD" w:themeColor="accent1"/>
+          <w:u w:val="single"/>
+        </w:rPr>
+        <w:fldChar w:fldCharType="end"/>
+      </w:r>
+      <w:r>
+        <w:t xml:space="preserve"> </w:t>
+      </w:r>
+      <w:r>
+        <w:t>shows the tab within the ribbon.</w:t>
+      </w:r>
+      <w:r>
+        <w:t xml:space="preserve"> </w:t>
+      </w:r>
+      <w:fldSimple w:instr=" REF _Ref370886190 \h  \* MERGEFORMAT ">
+        <w:r>
+          <w:rPr>
+            <w:color w:val="4F81BD" w:themeColor="accent1"/>
+            <w:u w:val="single"/>
+          </w:rPr>
+          <w:t xml:space="preserve">Figure </w:t>
+        </w:r>
+        <w:r>
+          <w:rPr>
+            <w:noProof/>
+            <w:color w:val="4F81BD" w:themeColor="accent1"/>
+            <w:u w:val="single"/>
+          </w:rPr>
+          <w:t>3</w:t>
+        </w:r>
+      </w:fldSimple>
+      <w:r>
+        <w:t xml:space="preserve"> shows the </w:t>
       </w:r>
       <w:r>
         <w:t xml:space="preserve">SimulEICon </w:t>
       </w:r>
       <w:r>
-        <w:t>button available within the add-in tab choices.</w:t>
+        <w:t>button available within the A</w:t>
+      </w:r>
+      <w:r>
+        <w:t>dd-in</w:t>
+      </w:r>
+      <w:r>
+        <w:t>s</w:t>
+      </w:r>
+      <w:r>
+        <w:t xml:space="preserve"> tab choices.</w:t>
       </w:r>
       <w:r>
         <w:t xml:space="preserve"> </w:t>
+      </w:r>
+      <w:r>
+        <w:rPr>
+          <w:b/>
+        </w:rPr>
+        <w:t>Note:</w:t>
+      </w:r>
+      <w:r>
+        <w:rPr>
+          <w:b/>
+        </w:rPr>
+        <w:t xml:space="preserve"> </w:t>
+      </w:r>
+      <w:r>
+        <w:t>At this time, in order to select the SimulEICon button, a Revit model must be open. While viewing previous results does not require a model, using any other functionality does.</w:t>
       </w:r>
     </w:p>
     <w:p>
@@ -1005,7 +1679,7 @@
         <w:drawing>
           <wp:inline distT="0" distB="0" distL="0" distR="0">
             <wp:extent cx="2295525" cy="1409700"/>
-            <wp:effectExtent l="19050" t="0" r="9525" b="0"/>
+            <wp:effectExtent l="19050" t="19050" r="28575" b="19050"/>
             <wp:docPr id="7" name="Picture 6" descr="revit2012_simuleicon_btn.png"/>
             <wp:cNvGraphicFramePr>
               <a:graphicFrameLocks xmlns:a="http://schemas.openxmlformats.org/drawingml/2006/main" noChangeAspect="1"/>
@@ -1018,7 +1692,7 @@
                     <pic:cNvPicPr/>
                   </pic:nvPicPr>
                   <pic:blipFill>
-                    <a:blip r:embed="rId8"/>
+                    <a:blip r:embed="rId13"/>
                     <a:stretch>
                       <a:fillRect/>
                     </a:stretch>
@@ -1031,6 +1705,11 @@
                     <a:prstGeom prst="rect">
                       <a:avLst/>
                     </a:prstGeom>
+                    <a:ln>
+                      <a:solidFill>
+                        <a:schemeClr val="tx1"/>
+                      </a:solidFill>
+                    </a:ln>
                   </pic:spPr>
                 </pic:pic>
               </a:graphicData>
@@ -1044,6 +1723,7 @@
         <w:pStyle w:val="Caption"/>
         <w:jc w:val="center"/>
       </w:pPr>
+      <w:bookmarkStart w:id="12" w:name="_Ref370886190"/>
       <w:r>
         <w:t xml:space="preserve">Figure </w:t>
       </w:r>
@@ -1052,11 +1732,612 @@
           <w:rPr>
             <w:noProof/>
           </w:rPr>
-          <w:t>2</w:t>
+          <w:t>3</w:t>
         </w:r>
       </w:fldSimple>
-    </w:p>
+      <w:bookmarkEnd w:id="12"/>
+    </w:p>
+    <w:p>
+      <w:pPr>
+        <w:pStyle w:val="Heading2"/>
+      </w:pPr>
+      <w:bookmarkStart w:id="13" w:name="_Toc370894296"/>
+      <w:r>
+        <w:t>Startup</w:t>
+      </w:r>
+      <w:bookmarkEnd w:id="13"/>
+    </w:p>
+    <w:p/>
+    <w:p>
+      <w:r>
+        <w:rPr>
+          <w:noProof/>
+        </w:rPr>
+        <w:pict>
+          <v:shape id="_x0000_s1031" type="#_x0000_t202" style="position:absolute;margin-left:1.5pt;margin-top:204.95pt;width:446.25pt;height:.05pt;z-index:251666432" stroked="f">
+            <v:textbox style="mso-next-textbox:#_x0000_s1031;mso-fit-shape-to-text:t" inset="0,0,0,0">
+              <w:txbxContent>
+                <w:p>
+                  <w:pPr>
+                    <w:pStyle w:val="Caption"/>
+                    <w:jc w:val="center"/>
+                    <w:rPr>
+                      <w:noProof/>
+                    </w:rPr>
+                  </w:pPr>
+                  <w:bookmarkStart w:id="14" w:name="_Ref370887921"/>
+                  <w:r>
+                    <w:t xml:space="preserve">Figure </w:t>
+                  </w:r>
+                  <w:fldSimple w:instr=" SEQ Figure \* ARABIC ">
+                    <w:r>
+                      <w:rPr>
+                        <w:noProof/>
+                      </w:rPr>
+                      <w:t>4</w:t>
+                    </w:r>
+                  </w:fldSimple>
+                  <w:bookmarkEnd w:id="14"/>
+                </w:p>
+              </w:txbxContent>
+            </v:textbox>
+            <w10:wrap type="square"/>
+          </v:shape>
+        </w:pict>
+      </w:r>
+      <w:r>
+        <w:rPr>
+          <w:noProof/>
+        </w:rPr>
+        <w:drawing>
+          <wp:anchor distT="0" distB="0" distL="114300" distR="114300" simplePos="0" relativeHeight="251664384" behindDoc="0" locked="0" layoutInCell="1" allowOverlap="1">
+            <wp:simplePos x="0" y="0"/>
+            <wp:positionH relativeFrom="column">
+              <wp:posOffset>19050</wp:posOffset>
+            </wp:positionH>
+            <wp:positionV relativeFrom="paragraph">
+              <wp:posOffset>660400</wp:posOffset>
+            </wp:positionV>
+            <wp:extent cx="5667375" cy="1885315"/>
+            <wp:effectExtent l="19050" t="19050" r="28575" b="19685"/>
+            <wp:wrapSquare wrapText="bothSides"/>
+            <wp:docPr id="2" name="Picture 1" descr="main_window.png"/>
+            <wp:cNvGraphicFramePr>
+              <a:graphicFrameLocks xmlns:a="http://schemas.openxmlformats.org/drawingml/2006/main" noChangeAspect="1"/>
+            </wp:cNvGraphicFramePr>
+            <a:graphic xmlns:a="http://schemas.openxmlformats.org/drawingml/2006/main">
+              <a:graphicData uri="http://schemas.openxmlformats.org/drawingml/2006/picture">
+                <pic:pic xmlns:pic="http://schemas.openxmlformats.org/drawingml/2006/picture">
+                  <pic:nvPicPr>
+                    <pic:cNvPr id="0" name="main_window.png"/>
+                    <pic:cNvPicPr/>
+                  </pic:nvPicPr>
+                  <pic:blipFill>
+                    <a:blip r:embed="rId14"/>
+                    <a:stretch>
+                      <a:fillRect/>
+                    </a:stretch>
+                  </pic:blipFill>
+                  <pic:spPr>
+                    <a:xfrm>
+                      <a:off x="0" y="0"/>
+                      <a:ext cx="5667375" cy="1885315"/>
+                    </a:xfrm>
+                    <a:prstGeom prst="rect">
+                      <a:avLst/>
+                    </a:prstGeom>
+                    <a:ln>
+                      <a:solidFill>
+                        <a:schemeClr val="tx1"/>
+                      </a:solidFill>
+                    </a:ln>
+                  </pic:spPr>
+                </pic:pic>
+              </a:graphicData>
+            </a:graphic>
+          </wp:anchor>
+        </w:drawing>
+      </w:r>
+      <w:r>
+        <w:t xml:space="preserve">The main window of the </w:t>
+      </w:r>
+      <w:r>
+        <w:t xml:space="preserve">Add-in displays the current model name and allows users to view previous simulation results, or </w:t>
+      </w:r>
+      <w:r>
+        <w:t>begin using the primary functionality.</w:t>
+      </w:r>
+      <w:r>
+        <w:t xml:space="preserve"> </w:t>
+      </w:r>
+      <w:fldSimple w:instr=" REF _Ref370887921 \h  \* MERGEFORMAT ">
+        <w:r>
+          <w:rPr>
+            <w:color w:val="4F81BD" w:themeColor="accent1"/>
+            <w:u w:val="single"/>
+          </w:rPr>
+          <w:t xml:space="preserve">Figure </w:t>
+        </w:r>
+        <w:r>
+          <w:rPr>
+            <w:noProof/>
+            <w:color w:val="4F81BD" w:themeColor="accent1"/>
+            <w:u w:val="single"/>
+          </w:rPr>
+          <w:t>4</w:t>
+        </w:r>
+      </w:fldSimple>
+      <w:r>
+        <w:t xml:space="preserve"> shows the main window.</w:t>
+      </w:r>
+    </w:p>
+    <w:p>
+      <w:pPr>
+        <w:pStyle w:val="Heading2"/>
+      </w:pPr>
+      <w:bookmarkStart w:id="15" w:name="_Toc370894297"/>
+      <w:r>
+        <w:t>Viewing Previous Results</w:t>
+      </w:r>
+      <w:bookmarkEnd w:id="15"/>
+    </w:p>
+    <w:p/>
+    <w:p>
+      <w:r>
+        <w:t xml:space="preserve">To view previous simulation results, click on the “View Results” button in the main window. </w:t>
+      </w:r>
+      <w:r>
+        <w:t>The user</w:t>
+      </w:r>
+      <w:r>
+        <w:t xml:space="preserve"> will be prompted for a results file, which is in the XML file format.</w:t>
+      </w:r>
+      <w:r>
+        <w:t xml:space="preserve"> </w:t>
+      </w:r>
+      <w:r>
+        <w:t>Once selected, you may</w:t>
+      </w:r>
+      <w:r>
+        <w:t xml:space="preserve"> view the</w:t>
+      </w:r>
+      <w:r>
+        <w:t xml:space="preserve"> list of the resulting projects from the simulation. </w:t>
+      </w:r>
+      <w:fldSimple w:instr=" REF _Ref370889374 \h  \* MERGEFORMAT ">
+        <w:r>
+          <w:rPr>
+            <w:color w:val="4F81BD" w:themeColor="accent1"/>
+            <w:u w:val="single"/>
+          </w:rPr>
+          <w:t xml:space="preserve">Figure </w:t>
+        </w:r>
+        <w:r>
+          <w:rPr>
+            <w:noProof/>
+            <w:color w:val="4F81BD" w:themeColor="accent1"/>
+            <w:u w:val="single"/>
+          </w:rPr>
+          <w:t>5</w:t>
+        </w:r>
+      </w:fldSimple>
+      <w:r>
+        <w:t xml:space="preserve"> </w:t>
+      </w:r>
+      <w:r>
+        <w:t>shows an example set of results.</w:t>
+      </w:r>
+      <w:r>
+        <w:t xml:space="preserve"> </w:t>
+      </w:r>
+    </w:p>
+    <w:p>
+      <w:r>
+        <w:t>Selecting a single project will display basic information about it</w:t>
+      </w:r>
+      <w:r>
+        <w:t>,</w:t>
+      </w:r>
+      <w:r>
+        <w:t xml:space="preserve"> including its name and estimated objective values</w:t>
+      </w:r>
+      <w:r>
+        <w:t>.</w:t>
+      </w:r>
+      <w:r>
+        <w:t xml:space="preserve"> Listed project</w:t>
+      </w:r>
+      <w:r>
+        <w:t>s</w:t>
+      </w:r>
+      <w:r>
+        <w:t xml:space="preserve"> can also be sorted </w:t>
+      </w:r>
+      <w:r>
+        <w:t xml:space="preserve">in ascending order </w:t>
+      </w:r>
+      <w:r>
+        <w:t>based on one of three objectives: time, cost, or environmental impact</w:t>
+      </w:r>
+      <w:r>
+        <w:t xml:space="preserve"> (EI)</w:t>
+      </w:r>
+      <w:r>
+        <w:t>.</w:t>
+      </w:r>
+      <w:r>
+        <w:t xml:space="preserve"> </w:t>
+      </w:r>
+      <w:r>
+        <w:t>Users can also view</w:t>
+      </w:r>
+      <w:r>
+        <w:t xml:space="preserve"> scatter</w:t>
+      </w:r>
+      <w:r>
+        <w:t xml:space="preserve"> </w:t>
+      </w:r>
+      <w:r>
+        <w:t>plot graphs comparing the different objectives.</w:t>
+      </w:r>
+      <w:r>
+        <w:t xml:space="preserve"> </w:t>
+      </w:r>
+      <w:fldSimple w:instr=" REF _Ref370890833 \h  \* MERGEFORMAT ">
+        <w:r>
+          <w:rPr>
+            <w:color w:val="4F81BD" w:themeColor="accent1"/>
+            <w:u w:val="single"/>
+          </w:rPr>
+          <w:t xml:space="preserve">Figure </w:t>
+        </w:r>
+        <w:r>
+          <w:rPr>
+            <w:noProof/>
+            <w:color w:val="4F81BD" w:themeColor="accent1"/>
+            <w:u w:val="single"/>
+          </w:rPr>
+          <w:t>6</w:t>
+        </w:r>
+      </w:fldSimple>
+      <w:r>
+        <w:t xml:space="preserve"> </w:t>
+      </w:r>
+      <w:r>
+        <w:t>shows the different graphs available.</w:t>
+      </w:r>
+    </w:p>
+    <w:p>
+      <w:r>
+        <w:rPr>
+          <w:noProof/>
+        </w:rPr>
+        <w:lastRenderedPageBreak/>
+        <w:drawing>
+          <wp:anchor distT="0" distB="0" distL="114300" distR="114300" simplePos="0" relativeHeight="251667456" behindDoc="0" locked="0" layoutInCell="1" allowOverlap="1">
+            <wp:simplePos x="0" y="0"/>
+            <wp:positionH relativeFrom="column">
+              <wp:posOffset>510540</wp:posOffset>
+            </wp:positionH>
+            <wp:positionV relativeFrom="paragraph">
+              <wp:posOffset>-499110</wp:posOffset>
+            </wp:positionV>
+            <wp:extent cx="5177155" cy="3787140"/>
+            <wp:effectExtent l="19050" t="19050" r="23495" b="22860"/>
+            <wp:wrapSquare wrapText="bothSides"/>
+            <wp:docPr id="3" name="Picture 2" descr="results_example.png"/>
+            <wp:cNvGraphicFramePr>
+              <a:graphicFrameLocks xmlns:a="http://schemas.openxmlformats.org/drawingml/2006/main" noChangeAspect="1"/>
+            </wp:cNvGraphicFramePr>
+            <a:graphic xmlns:a="http://schemas.openxmlformats.org/drawingml/2006/main">
+              <a:graphicData uri="http://schemas.openxmlformats.org/drawingml/2006/picture">
+                <pic:pic xmlns:pic="http://schemas.openxmlformats.org/drawingml/2006/picture">
+                  <pic:nvPicPr>
+                    <pic:cNvPr id="0" name="results_example.png"/>
+                    <pic:cNvPicPr/>
+                  </pic:nvPicPr>
+                  <pic:blipFill>
+                    <a:blip r:embed="rId15"/>
+                    <a:stretch>
+                      <a:fillRect/>
+                    </a:stretch>
+                  </pic:blipFill>
+                  <pic:spPr>
+                    <a:xfrm>
+                      <a:off x="0" y="0"/>
+                      <a:ext cx="5177155" cy="3787140"/>
+                    </a:xfrm>
+                    <a:prstGeom prst="rect">
+                      <a:avLst/>
+                    </a:prstGeom>
+                    <a:ln>
+                      <a:solidFill>
+                        <a:schemeClr val="tx1"/>
+                      </a:solidFill>
+                    </a:ln>
+                  </pic:spPr>
+                </pic:pic>
+              </a:graphicData>
+            </a:graphic>
+          </wp:anchor>
+        </w:drawing>
+      </w:r>
+      <w:r>
+        <w:rPr>
+          <w:noProof/>
+        </w:rPr>
+        <w:pict>
+          <v:shape id="_x0000_s1032" type="#_x0000_t202" style="position:absolute;margin-left:40.15pt;margin-top:263.3pt;width:407.85pt;height:.05pt;z-index:251669504;mso-position-horizontal-relative:text;mso-position-vertical-relative:text" stroked="f">
+            <v:textbox style="mso-fit-shape-to-text:t" inset="0,0,0,0">
+              <w:txbxContent>
+                <w:p>
+                  <w:pPr>
+                    <w:pStyle w:val="Caption"/>
+                    <w:jc w:val="center"/>
+                    <w:rPr>
+                      <w:noProof/>
+                    </w:rPr>
+                  </w:pPr>
+                  <w:bookmarkStart w:id="16" w:name="_Ref370889374"/>
+                  <w:r>
+                    <w:t xml:space="preserve">Figure </w:t>
+                  </w:r>
+                  <w:fldSimple w:instr=" SEQ Figure \* ARABIC ">
+                    <w:r>
+                      <w:rPr>
+                        <w:noProof/>
+                      </w:rPr>
+                      <w:t>5</w:t>
+                    </w:r>
+                  </w:fldSimple>
+                  <w:bookmarkEnd w:id="16"/>
+                </w:p>
+              </w:txbxContent>
+            </v:textbox>
+            <w10:wrap type="square"/>
+          </v:shape>
+        </w:pict>
+      </w:r>
+    </w:p>
+    <w:p/>
+    <w:p/>
+    <w:p/>
+    <w:p/>
+    <w:p/>
+    <w:p/>
+    <w:p/>
+    <w:p/>
+    <w:p/>
+    <w:p/>
+    <w:p>
+      <w:r>
+        <w:rPr>
+          <w:noProof/>
+        </w:rPr>
+        <w:pict>
+          <v:shape id="_x0000_s1034" type="#_x0000_t202" style="position:absolute;margin-left:40.2pt;margin-top:337.3pt;width:411.45pt;height:.05pt;z-index:251672576" stroked="f">
+            <v:textbox style="mso-fit-shape-to-text:t" inset="0,0,0,0">
+              <w:txbxContent>
+                <w:p>
+                  <w:pPr>
+                    <w:pStyle w:val="Caption"/>
+                    <w:jc w:val="center"/>
+                    <w:rPr>
+                      <w:noProof/>
+                    </w:rPr>
+                  </w:pPr>
+                  <w:bookmarkStart w:id="17" w:name="_Ref370890833"/>
+                  <w:r>
+                    <w:t xml:space="preserve">Figure </w:t>
+                  </w:r>
+                  <w:fldSimple w:instr=" SEQ Figure \* ARABIC ">
+                    <w:r>
+                      <w:rPr>
+                        <w:noProof/>
+                      </w:rPr>
+                      <w:t>6</w:t>
+                    </w:r>
+                  </w:fldSimple>
+                  <w:bookmarkEnd w:id="17"/>
+                </w:p>
+              </w:txbxContent>
+            </v:textbox>
+            <w10:wrap type="square"/>
+          </v:shape>
+        </w:pict>
+      </w:r>
+      <w:r>
+        <w:rPr>
+          <w:noProof/>
+        </w:rPr>
+        <w:drawing>
+          <wp:anchor distT="0" distB="0" distL="114300" distR="114300" simplePos="0" relativeHeight="251670528" behindDoc="0" locked="0" layoutInCell="1" allowOverlap="1">
+            <wp:simplePos x="0" y="0"/>
+            <wp:positionH relativeFrom="column">
+              <wp:posOffset>510540</wp:posOffset>
+            </wp:positionH>
+            <wp:positionV relativeFrom="paragraph">
+              <wp:posOffset>103505</wp:posOffset>
+            </wp:positionV>
+            <wp:extent cx="5225415" cy="4123055"/>
+            <wp:effectExtent l="19050" t="19050" r="13335" b="10795"/>
+            <wp:wrapSquare wrapText="bothSides"/>
+            <wp:docPr id="4" name="Picture 3" descr="scatterplots.png"/>
+            <wp:cNvGraphicFramePr>
+              <a:graphicFrameLocks xmlns:a="http://schemas.openxmlformats.org/drawingml/2006/main" noChangeAspect="1"/>
+            </wp:cNvGraphicFramePr>
+            <a:graphic xmlns:a="http://schemas.openxmlformats.org/drawingml/2006/main">
+              <a:graphicData uri="http://schemas.openxmlformats.org/drawingml/2006/picture">
+                <pic:pic xmlns:pic="http://schemas.openxmlformats.org/drawingml/2006/picture">
+                  <pic:nvPicPr>
+                    <pic:cNvPr id="0" name="scatterplots.png"/>
+                    <pic:cNvPicPr/>
+                  </pic:nvPicPr>
+                  <pic:blipFill>
+                    <a:blip r:embed="rId16"/>
+                    <a:stretch>
+                      <a:fillRect/>
+                    </a:stretch>
+                  </pic:blipFill>
+                  <pic:spPr>
+                    <a:xfrm>
+                      <a:off x="0" y="0"/>
+                      <a:ext cx="5225415" cy="4123055"/>
+                    </a:xfrm>
+                    <a:prstGeom prst="rect">
+                      <a:avLst/>
+                    </a:prstGeom>
+                    <a:ln>
+                      <a:solidFill>
+                        <a:schemeClr val="tx1"/>
+                      </a:solidFill>
+                    </a:ln>
+                  </pic:spPr>
+                </pic:pic>
+              </a:graphicData>
+            </a:graphic>
+          </wp:anchor>
+        </w:drawing>
+      </w:r>
+    </w:p>
+    <w:p>
+      <w:r>
+        <w:br w:type="page"/>
+      </w:r>
+    </w:p>
+    <w:p>
+      <w:pPr>
+        <w:pStyle w:val="Heading2"/>
+      </w:pPr>
+      <w:bookmarkStart w:id="18" w:name="_Toc370894298"/>
+      <w:r>
+        <w:lastRenderedPageBreak/>
+        <w:t>Defining</w:t>
+      </w:r>
+      <w:r>
+        <w:t xml:space="preserve"> Component and Precedence Files </w:t>
+      </w:r>
+      <w:r>
+        <w:t>for</w:t>
+      </w:r>
+      <w:r>
+        <w:t xml:space="preserve"> Optimization</w:t>
+      </w:r>
+      <w:bookmarkEnd w:id="18"/>
+    </w:p>
+    <w:p/>
+    <w:p>
+      <w:r>
+        <w:t xml:space="preserve">SimulEICon attempts to find a set of solutions that optimize three objectives: time, cost, and </w:t>
+      </w:r>
+      <w:r>
+        <w:t>EI</w:t>
+      </w:r>
+      <w:r>
+        <w:t xml:space="preserve">. Valid solutions are “balanced”, meaning that no one solution completely beats out </w:t>
+      </w:r>
+      <w:r>
+        <w:t xml:space="preserve">another in all three objectives. </w:t>
+      </w:r>
+      <w:r>
+        <w:t>The objectives in this case aim to be minimized</w:t>
+      </w:r>
+      <w:r>
+        <w:t>. The lower the time, cost, and environmental impacts</w:t>
+      </w:r>
+      <w:r>
+        <w:t xml:space="preserve"> are</w:t>
+      </w:r>
+      <w:r>
+        <w:t>, the more optimal the solution.</w:t>
+      </w:r>
+      <w:r>
+        <w:t xml:space="preserve"> </w:t>
+      </w:r>
+      <w:r>
+        <w:t>The NSGA-II</w:t>
+      </w:r>
+      <w:r>
+        <w:rPr>
+          <w:rStyle w:val="FootnoteReference"/>
+        </w:rPr>
+        <w:footnoteReference w:id="2"/>
+      </w:r>
+      <w:r>
+        <w:t xml:space="preserve"> is currently used to solve this multi-objective optimization problem.</w:t>
+      </w:r>
+    </w:p>
+    <w:p>
+      <w:r>
+        <w:t>In order to use the NSGA-II algorithm, two primary files require definition by the user.</w:t>
+      </w:r>
+      <w:r>
+        <w:t xml:space="preserve"> The first contains a set of components (or activities) based on the selected BIM model.</w:t>
+      </w:r>
+      <w:r>
+        <w:t xml:space="preserve"> For each component, one or more options may be selected. Each option contains information about itself, including estimated time, cost and </w:t>
+      </w:r>
+      <w:r>
+        <w:t>EI</w:t>
+      </w:r>
+      <w:r>
+        <w:t>.</w:t>
+      </w:r>
+      <w:r>
+        <w:t xml:space="preserve">  The second file contains the precedence order of the defined components.</w:t>
+      </w:r>
+      <w:r>
+        <w:t xml:space="preserve"> </w:t>
+      </w:r>
+      <w:r>
+        <w:t>This is similar to a project schedule.  It is used to help calculate the total duration of a project (one of the objectives) based on the time</w:t>
+      </w:r>
+      <w:r>
+        <w:t xml:space="preserve"> needed</w:t>
+      </w:r>
+      <w:r>
+        <w:t xml:space="preserve"> for each individual component.</w:t>
+      </w:r>
+    </w:p>
+    <w:p>
+      <w:r>
+        <w:t>A third, optional file may also be specified by the user. This file is used to incorporate EnergyPlus</w:t>
+      </w:r>
+      <w:r>
+        <w:rPr>
+          <w:rStyle w:val="FootnoteReference"/>
+        </w:rPr>
+        <w:footnoteReference w:id="3"/>
+      </w:r>
+      <w:r>
+        <w:t xml:space="preserve"> energy simulation data into cost and EI calculations for projects.</w:t>
+      </w:r>
+      <w:r>
+        <w:t xml:space="preserve"> If this file is included, it is assumed that energy simulation data already exists and can be referenced.</w:t>
+      </w:r>
+    </w:p>
+    <w:p>
+      <w:r>
+        <w:t>The following sections give details on the functionalities available to help users define these files.</w:t>
+      </w:r>
+    </w:p>
+    <w:p>
+      <w:pPr>
+        <w:pStyle w:val="Heading3"/>
+      </w:pPr>
+      <w:bookmarkStart w:id="19" w:name="_Toc370894299"/>
+      <w:r>
+        <w:t>Cr</w:t>
+      </w:r>
+      <w:r>
+        <w:t>eating the Component File</w:t>
+      </w:r>
+      <w:bookmarkEnd w:id="19"/>
+    </w:p>
+    <w:p/>
+    <w:p/>
     <w:sectPr>
+      <w:footerReference w:type="default" r:id="rId17"/>
       <w:pgSz w:w="12240" w:h="15840"/>
       <w:pgMar w:top="1440" w:right="1440" w:bottom="1440" w:left="1440" w:header="720" w:footer="720" w:gutter="0"/>
       <w:cols w:space="720"/>
@@ -1066,6 +2347,157 @@
 </w:document>
 </file>
 
+<file path=word/endnotes.xml><?xml version="1.0" encoding="utf-8"?>
+<w:endnotes xmlns:ve="http://schemas.openxmlformats.org/markup-compatibility/2006" xmlns:o="urn:schemas-microsoft-com:office:office" xmlns:r="http://schemas.openxmlformats.org/officeDocument/2006/relationships" xmlns:m="http://schemas.openxmlformats.org/officeDocument/2006/math" xmlns:v="urn:schemas-microsoft-com:vml" xmlns:wp="http://schemas.openxmlformats.org/drawingml/2006/wordprocessingDrawing" xmlns:w10="urn:schemas-microsoft-com:office:word" xmlns:w="http://schemas.openxmlformats.org/wordprocessingml/2006/main" xmlns:wne="http://schemas.microsoft.com/office/word/2006/wordml">
+  <w:endnote w:type="separator" w:id="0">
+    <w:p>
+      <w:pPr>
+        <w:spacing w:after="0" w:line="240" w:lineRule="auto"/>
+      </w:pPr>
+      <w:r>
+        <w:separator/>
+      </w:r>
+    </w:p>
+  </w:endnote>
+  <w:endnote w:type="continuationSeparator" w:id="1">
+    <w:p>
+      <w:pPr>
+        <w:spacing w:after="0" w:line="240" w:lineRule="auto"/>
+      </w:pPr>
+      <w:r>
+        <w:continuationSeparator/>
+      </w:r>
+    </w:p>
+  </w:endnote>
+</w:endnotes>
+</file>
+
+<file path=word/footer1.xml><?xml version="1.0" encoding="utf-8"?>
+<w:ftr xmlns:ve="http://schemas.openxmlformats.org/markup-compatibility/2006" xmlns:o="urn:schemas-microsoft-com:office:office" xmlns:r="http://schemas.openxmlformats.org/officeDocument/2006/relationships" xmlns:m="http://schemas.openxmlformats.org/officeDocument/2006/math" xmlns:v="urn:schemas-microsoft-com:vml" xmlns:wp="http://schemas.openxmlformats.org/drawingml/2006/wordprocessingDrawing" xmlns:w10="urn:schemas-microsoft-com:office:word" xmlns:w="http://schemas.openxmlformats.org/wordprocessingml/2006/main" xmlns:wne="http://schemas.microsoft.com/office/word/2006/wordml">
+  <w:sdt>
+    <w:sdtPr>
+      <w:id w:val="-1107086373"/>
+      <w:docPartObj>
+        <w:docPartGallery w:val="Page Numbers (Bottom of Page)"/>
+        <w:docPartUnique/>
+      </w:docPartObj>
+    </w:sdtPr>
+    <w:sdtContent>
+      <w:p>
+        <w:pPr>
+          <w:pStyle w:val="Footer"/>
+          <w:jc w:val="center"/>
+        </w:pPr>
+        <w:fldSimple w:instr=" PAGE   \* MERGEFORMAT ">
+          <w:r>
+            <w:rPr>
+              <w:noProof/>
+            </w:rPr>
+            <w:t>6</w:t>
+          </w:r>
+        </w:fldSimple>
+      </w:p>
+    </w:sdtContent>
+  </w:sdt>
+  <w:p>
+    <w:pPr>
+      <w:pStyle w:val="Footer"/>
+    </w:pPr>
+  </w:p>
+</w:ftr>
+</file>
+
+<file path=word/footnotes.xml><?xml version="1.0" encoding="utf-8"?>
+<w:footnotes xmlns:ve="http://schemas.openxmlformats.org/markup-compatibility/2006" xmlns:o="urn:schemas-microsoft-com:office:office" xmlns:r="http://schemas.openxmlformats.org/officeDocument/2006/relationships" xmlns:m="http://schemas.openxmlformats.org/officeDocument/2006/math" xmlns:v="urn:schemas-microsoft-com:vml" xmlns:wp="http://schemas.openxmlformats.org/drawingml/2006/wordprocessingDrawing" xmlns:w10="urn:schemas-microsoft-com:office:word" xmlns:w="http://schemas.openxmlformats.org/wordprocessingml/2006/main" xmlns:wne="http://schemas.microsoft.com/office/word/2006/wordml">
+  <w:footnote w:type="separator" w:id="0">
+    <w:p>
+      <w:pPr>
+        <w:spacing w:after="0" w:line="240" w:lineRule="auto"/>
+      </w:pPr>
+      <w:r>
+        <w:separator/>
+      </w:r>
+    </w:p>
+  </w:footnote>
+  <w:footnote w:type="continuationSeparator" w:id="1">
+    <w:p>
+      <w:pPr>
+        <w:spacing w:after="0" w:line="240" w:lineRule="auto"/>
+      </w:pPr>
+      <w:r>
+        <w:continuationSeparator/>
+      </w:r>
+    </w:p>
+  </w:footnote>
+  <w:footnote w:id="2">
+    <w:p>
+      <w:pPr>
+        <w:pStyle w:val="FootnoteText"/>
+      </w:pPr>
+      <w:r>
+        <w:rPr>
+          <w:rStyle w:val="FootnoteReference"/>
+        </w:rPr>
+        <w:footnoteRef/>
+      </w:r>
+      <w:r>
+        <w:t xml:space="preserve"> For more information on NSGA-II, please see: </w:t>
+      </w:r>
+      <w:hyperlink r:id="rId1" w:history="1">
+        <w:r>
+          <w:rPr>
+            <w:rStyle w:val="Hyperlink"/>
+          </w:rPr>
+          <w:t>http://ieeexplore.ieee.org/xpls/abs_all.jsp?arnumber=996017</w:t>
+        </w:r>
+      </w:hyperlink>
+      <w:r>
+        <w:t xml:space="preserve"> </w:t>
+      </w:r>
+      <w:r>
+        <w:t>.</w:t>
+      </w:r>
+    </w:p>
+  </w:footnote>
+  <w:footnote w:id="3">
+    <w:p>
+      <w:pPr>
+        <w:pStyle w:val="FootnoteText"/>
+      </w:pPr>
+      <w:r>
+        <w:rPr>
+          <w:rStyle w:val="FootnoteReference"/>
+        </w:rPr>
+        <w:footnoteRef/>
+      </w:r>
+      <w:r>
+        <w:t xml:space="preserve"> Visit</w:t>
+      </w:r>
+      <w:r>
+        <w:t xml:space="preserve"> </w:t>
+      </w:r>
+      <w:hyperlink r:id="rId2" w:history="1">
+        <w:r>
+          <w:rPr>
+            <w:rStyle w:val="Hyperlink"/>
+          </w:rPr>
+          <w:t>here</w:t>
+        </w:r>
+      </w:hyperlink>
+      <w:r>
+        <w:t xml:space="preserve"> </w:t>
+      </w:r>
+      <w:r>
+        <w:t>for information about EnergyPlus</w:t>
+      </w:r>
+      <w:r>
+        <w:t>.</w:t>
+      </w:r>
+    </w:p>
+  </w:footnote>
+</w:footnotes>
+</file>
+
 <file path=word/numbering.xml><?xml version="1.0" encoding="utf-8"?>
 <w:numbering xmlns:ve="http://schemas.openxmlformats.org/markup-compatibility/2006" xmlns:o="urn:schemas-microsoft-com:office:office" xmlns:r="http://schemas.openxmlformats.org/officeDocument/2006/relationships" xmlns:m="http://schemas.openxmlformats.org/officeDocument/2006/math" xmlns:v="urn:schemas-microsoft-com:vml" xmlns:wp="http://schemas.openxmlformats.org/drawingml/2006/wordprocessingDrawing" xmlns:w10="urn:schemas-microsoft-com:office:word" xmlns:w="http://schemas.openxmlformats.org/wordprocessingml/2006/main" xmlns:wne="http://schemas.microsoft.com/office/word/2006/wordml">
   <w:abstractNum w:abstractNumId="0">
@@ -1408,6 +2840,92 @@
     </w:lvl>
   </w:abstractNum>
   <w:abstractNum w:abstractNumId="3">
+    <w:nsid w:val="547301A5"/>
+    <w:multiLevelType w:val="hybridMultilevel"/>
+    <w:tmpl w:val="894CCCA2"/>
+    <w:lvl w:ilvl="0" w:tplc="0409000F">
+      <w:start w:val="1"/>
+      <w:numFmt w:val="decimal"/>
+      <w:lvlText w:val="%1."/>
+      <w:lvlJc w:val="left"/>
+      <w:pPr>
+        <w:ind w:left="720" w:hanging="360"/>
+      </w:pPr>
+    </w:lvl>
+    <w:lvl w:ilvl="1" w:tplc="04090019">
+      <w:start w:val="1"/>
+      <w:numFmt w:val="lowerLetter"/>
+      <w:lvlText w:val="%2."/>
+      <w:lvlJc w:val="left"/>
+      <w:pPr>
+        <w:ind w:left="1440" w:hanging="360"/>
+      </w:pPr>
+    </w:lvl>
+    <w:lvl w:ilvl="2" w:tplc="0409001B" w:tentative="1">
+      <w:start w:val="1"/>
+      <w:numFmt w:val="lowerRoman"/>
+      <w:lvlText w:val="%3."/>
+      <w:lvlJc w:val="right"/>
+      <w:pPr>
+        <w:ind w:left="2160" w:hanging="180"/>
+      </w:pPr>
+    </w:lvl>
+    <w:lvl w:ilvl="3" w:tplc="0409000F" w:tentative="1">
+      <w:start w:val="1"/>
+      <w:numFmt w:val="decimal"/>
+      <w:lvlText w:val="%4."/>
+      <w:lvlJc w:val="left"/>
+      <w:pPr>
+        <w:ind w:left="2880" w:hanging="360"/>
+      </w:pPr>
+    </w:lvl>
+    <w:lvl w:ilvl="4" w:tplc="04090019" w:tentative="1">
+      <w:start w:val="1"/>
+      <w:numFmt w:val="lowerLetter"/>
+      <w:lvlText w:val="%5."/>
+      <w:lvlJc w:val="left"/>
+      <w:pPr>
+        <w:ind w:left="3600" w:hanging="360"/>
+      </w:pPr>
+    </w:lvl>
+    <w:lvl w:ilvl="5" w:tplc="0409001B" w:tentative="1">
+      <w:start w:val="1"/>
+      <w:numFmt w:val="lowerRoman"/>
+      <w:lvlText w:val="%6."/>
+      <w:lvlJc w:val="right"/>
+      <w:pPr>
+        <w:ind w:left="4320" w:hanging="180"/>
+      </w:pPr>
+    </w:lvl>
+    <w:lvl w:ilvl="6" w:tplc="0409000F" w:tentative="1">
+      <w:start w:val="1"/>
+      <w:numFmt w:val="decimal"/>
+      <w:lvlText w:val="%7."/>
+      <w:lvlJc w:val="left"/>
+      <w:pPr>
+        <w:ind w:left="5040" w:hanging="360"/>
+      </w:pPr>
+    </w:lvl>
+    <w:lvl w:ilvl="7" w:tplc="04090019" w:tentative="1">
+      <w:start w:val="1"/>
+      <w:numFmt w:val="lowerLetter"/>
+      <w:lvlText w:val="%8."/>
+      <w:lvlJc w:val="left"/>
+      <w:pPr>
+        <w:ind w:left="5760" w:hanging="360"/>
+      </w:pPr>
+    </w:lvl>
+    <w:lvl w:ilvl="8" w:tplc="0409001B" w:tentative="1">
+      <w:start w:val="1"/>
+      <w:numFmt w:val="lowerRoman"/>
+      <w:lvlText w:val="%9."/>
+      <w:lvlJc w:val="right"/>
+      <w:pPr>
+        <w:ind w:left="6480" w:hanging="180"/>
+      </w:pPr>
+    </w:lvl>
+  </w:abstractNum>
+  <w:abstractNum w:abstractNumId="4">
     <w:nsid w:val="5F4704B1"/>
     <w:multiLevelType w:val="hybridMultilevel"/>
     <w:tmpl w:val="41BE98E8"/>
@@ -1520,7 +3038,7 @@
       </w:rPr>
     </w:lvl>
   </w:abstractNum>
-  <w:abstractNum w:abstractNumId="4">
+  <w:abstractNum w:abstractNumId="5">
     <w:nsid w:val="7F5374C7"/>
     <w:multiLevelType w:val="hybridMultilevel"/>
     <w:tmpl w:val="9B92AFEA"/>
@@ -1637,16 +3155,19 @@
     <w:abstractNumId w:val="2"/>
   </w:num>
   <w:num w:numId="2">
-    <w:abstractNumId w:val="3"/>
+    <w:abstractNumId w:val="4"/>
   </w:num>
   <w:num w:numId="3">
-    <w:abstractNumId w:val="4"/>
+    <w:abstractNumId w:val="5"/>
   </w:num>
   <w:num w:numId="4">
     <w:abstractNumId w:val="1"/>
   </w:num>
   <w:num w:numId="5">
     <w:abstractNumId w:val="0"/>
+  </w:num>
+  <w:num w:numId="6">
+    <w:abstractNumId w:val="3"/>
   </w:num>
 </w:numbering>
 </file>
@@ -2125,6 +3646,130 @@
       <w:ind w:left="440"/>
     </w:pPr>
   </w:style>
+  <w:style w:type="paragraph" w:styleId="Header">
+    <w:name w:val="header"/>
+    <w:basedOn w:val="Normal"/>
+    <w:link w:val="HeaderChar"/>
+    <w:uiPriority w:val="99"/>
+    <w:semiHidden/>
+    <w:unhideWhenUsed/>
+    <w:rsid w:val="00A9093C"/>
+    <w:pPr>
+      <w:tabs>
+        <w:tab w:val="center" w:pos="4680"/>
+        <w:tab w:val="right" w:pos="9360"/>
+      </w:tabs>
+      <w:spacing w:after="0" w:line="240" w:lineRule="auto"/>
+    </w:pPr>
+  </w:style>
+  <w:style w:type="character" w:customStyle="1" w:styleId="HeaderChar">
+    <w:name w:val="Header Char"/>
+    <w:basedOn w:val="DefaultParagraphFont"/>
+    <w:link w:val="Header"/>
+    <w:uiPriority w:val="99"/>
+    <w:semiHidden/>
+    <w:rsid w:val="00A9093C"/>
+  </w:style>
+  <w:style w:type="paragraph" w:styleId="Footer">
+    <w:name w:val="footer"/>
+    <w:basedOn w:val="Normal"/>
+    <w:link w:val="FooterChar"/>
+    <w:uiPriority w:val="99"/>
+    <w:unhideWhenUsed/>
+    <w:rsid w:val="00A9093C"/>
+    <w:pPr>
+      <w:tabs>
+        <w:tab w:val="center" w:pos="4680"/>
+        <w:tab w:val="right" w:pos="9360"/>
+      </w:tabs>
+      <w:spacing w:after="0" w:line="240" w:lineRule="auto"/>
+    </w:pPr>
+  </w:style>
+  <w:style w:type="character" w:customStyle="1" w:styleId="FooterChar">
+    <w:name w:val="Footer Char"/>
+    <w:basedOn w:val="DefaultParagraphFont"/>
+    <w:link w:val="Footer"/>
+    <w:uiPriority w:val="99"/>
+    <w:rsid w:val="00A9093C"/>
+  </w:style>
+  <w:style w:type="paragraph" w:styleId="EndnoteText">
+    <w:name w:val="endnote text"/>
+    <w:basedOn w:val="Normal"/>
+    <w:link w:val="EndnoteTextChar"/>
+    <w:uiPriority w:val="99"/>
+    <w:semiHidden/>
+    <w:unhideWhenUsed/>
+    <w:rsid w:val="002A0127"/>
+    <w:pPr>
+      <w:spacing w:after="0" w:line="240" w:lineRule="auto"/>
+    </w:pPr>
+    <w:rPr>
+      <w:sz w:val="20"/>
+      <w:szCs w:val="20"/>
+    </w:rPr>
+  </w:style>
+  <w:style w:type="character" w:customStyle="1" w:styleId="EndnoteTextChar">
+    <w:name w:val="Endnote Text Char"/>
+    <w:basedOn w:val="DefaultParagraphFont"/>
+    <w:link w:val="EndnoteText"/>
+    <w:uiPriority w:val="99"/>
+    <w:semiHidden/>
+    <w:rsid w:val="002A0127"/>
+    <w:rPr>
+      <w:sz w:val="20"/>
+      <w:szCs w:val="20"/>
+    </w:rPr>
+  </w:style>
+  <w:style w:type="character" w:styleId="EndnoteReference">
+    <w:name w:val="endnote reference"/>
+    <w:basedOn w:val="DefaultParagraphFont"/>
+    <w:uiPriority w:val="99"/>
+    <w:semiHidden/>
+    <w:unhideWhenUsed/>
+    <w:rsid w:val="002A0127"/>
+    <w:rPr>
+      <w:vertAlign w:val="superscript"/>
+    </w:rPr>
+  </w:style>
+  <w:style w:type="paragraph" w:styleId="FootnoteText">
+    <w:name w:val="footnote text"/>
+    <w:basedOn w:val="Normal"/>
+    <w:link w:val="FootnoteTextChar"/>
+    <w:uiPriority w:val="99"/>
+    <w:semiHidden/>
+    <w:unhideWhenUsed/>
+    <w:rsid w:val="002A0127"/>
+    <w:pPr>
+      <w:spacing w:after="0" w:line="240" w:lineRule="auto"/>
+    </w:pPr>
+    <w:rPr>
+      <w:sz w:val="20"/>
+      <w:szCs w:val="20"/>
+    </w:rPr>
+  </w:style>
+  <w:style w:type="character" w:customStyle="1" w:styleId="FootnoteTextChar">
+    <w:name w:val="Footnote Text Char"/>
+    <w:basedOn w:val="DefaultParagraphFont"/>
+    <w:link w:val="FootnoteText"/>
+    <w:uiPriority w:val="99"/>
+    <w:semiHidden/>
+    <w:rsid w:val="002A0127"/>
+    <w:rPr>
+      <w:sz w:val="20"/>
+      <w:szCs w:val="20"/>
+    </w:rPr>
+  </w:style>
+  <w:style w:type="character" w:styleId="FootnoteReference">
+    <w:name w:val="footnote reference"/>
+    <w:basedOn w:val="DefaultParagraphFont"/>
+    <w:uiPriority w:val="99"/>
+    <w:semiHidden/>
+    <w:unhideWhenUsed/>
+    <w:rsid w:val="002A0127"/>
+    <w:rPr>
+      <w:vertAlign w:val="superscript"/>
+    </w:rPr>
+  </w:style>
 </w:styles>
 </file>
 
@@ -2416,7 +4061,7 @@
 </file>
 
 <file path=customXml/itemProps1.xml><?xml version="1.0" encoding="utf-8"?>
-<ds:datastoreItem xmlns:ds="http://schemas.openxmlformats.org/officeDocument/2006/customXml" ds:itemID="{B72AD259-2637-49BE-B177-2BAA5A382765}">
+<ds:datastoreItem xmlns:ds="http://schemas.openxmlformats.org/officeDocument/2006/customXml" ds:itemID="{907D6076-AF52-49CD-82D3-264D926D91C4}">
   <ds:schemaRefs>
     <ds:schemaRef ds:uri="http://schemas.openxmlformats.org/officeDocument/2006/bibliography"/>
   </ds:schemaRefs>

</xml_diff>

<commit_message>
Add-in now requires user to set database location on start up. No longer hardcoded lcation.
</commit_message>
<xml_diff>
--- a/doc/SimulEICon_Revit_Addon_Documentation.docx
+++ b/doc/SimulEICon_Revit_Addon_Documentation.docx
@@ -50,7 +50,7 @@
           <w:r>
             <w:fldChar w:fldCharType="separate"/>
           </w:r>
-          <w:hyperlink w:anchor="_Toc370988327" w:history="1">
+          <w:hyperlink w:anchor="_Toc371592756" w:history="1">
             <w:r>
               <w:rPr>
                 <w:rStyle w:val="Hyperlink"/>
@@ -77,7 +77,7 @@
                 <w:noProof/>
                 <w:webHidden/>
               </w:rPr>
-              <w:instrText xml:space="preserve"> PAGEREF _Toc370988327 \h </w:instrText>
+              <w:instrText xml:space="preserve"> PAGEREF _Toc371592756 \h </w:instrText>
             </w:r>
             <w:r>
               <w:rPr>
@@ -119,7 +119,7 @@
               <w:noProof/>
             </w:rPr>
           </w:pPr>
-          <w:hyperlink w:anchor="_Toc370988328" w:history="1">
+          <w:hyperlink w:anchor="_Toc371592757" w:history="1">
             <w:r>
               <w:rPr>
                 <w:rStyle w:val="Hyperlink"/>
@@ -146,7 +146,7 @@
                 <w:noProof/>
                 <w:webHidden/>
               </w:rPr>
-              <w:instrText xml:space="preserve"> PAGEREF _Toc370988328 \h </w:instrText>
+              <w:instrText xml:space="preserve"> PAGEREF _Toc371592757 \h </w:instrText>
             </w:r>
             <w:r>
               <w:rPr>
@@ -188,7 +188,7 @@
               <w:noProof/>
             </w:rPr>
           </w:pPr>
-          <w:hyperlink w:anchor="_Toc370988329" w:history="1">
+          <w:hyperlink w:anchor="_Toc371592758" w:history="1">
             <w:r>
               <w:rPr>
                 <w:rStyle w:val="Hyperlink"/>
@@ -215,7 +215,7 @@
                 <w:noProof/>
                 <w:webHidden/>
               </w:rPr>
-              <w:instrText xml:space="preserve"> PAGEREF _Toc370988329 \h </w:instrText>
+              <w:instrText xml:space="preserve"> PAGEREF _Toc371592758 \h </w:instrText>
             </w:r>
             <w:r>
               <w:rPr>
@@ -257,7 +257,7 @@
               <w:noProof/>
             </w:rPr>
           </w:pPr>
-          <w:hyperlink w:anchor="_Toc370988330" w:history="1">
+          <w:hyperlink w:anchor="_Toc371592759" w:history="1">
             <w:r>
               <w:rPr>
                 <w:rStyle w:val="Hyperlink"/>
@@ -284,7 +284,7 @@
                 <w:noProof/>
                 <w:webHidden/>
               </w:rPr>
-              <w:instrText xml:space="preserve"> PAGEREF _Toc370988330 \h </w:instrText>
+              <w:instrText xml:space="preserve"> PAGEREF _Toc371592759 \h </w:instrText>
             </w:r>
             <w:r>
               <w:rPr>
@@ -326,7 +326,7 @@
               <w:noProof/>
             </w:rPr>
           </w:pPr>
-          <w:hyperlink w:anchor="_Toc370988331" w:history="1">
+          <w:hyperlink w:anchor="_Toc371592760" w:history="1">
             <w:r>
               <w:rPr>
                 <w:rStyle w:val="Hyperlink"/>
@@ -353,7 +353,7 @@
                 <w:noProof/>
                 <w:webHidden/>
               </w:rPr>
-              <w:instrText xml:space="preserve"> PAGEREF _Toc370988331 \h </w:instrText>
+              <w:instrText xml:space="preserve"> PAGEREF _Toc371592760 \h </w:instrText>
             </w:r>
             <w:r>
               <w:rPr>
@@ -395,7 +395,7 @@
               <w:noProof/>
             </w:rPr>
           </w:pPr>
-          <w:hyperlink w:anchor="_Toc370988332" w:history="1">
+          <w:hyperlink w:anchor="_Toc371592761" w:history="1">
             <w:r>
               <w:rPr>
                 <w:rStyle w:val="Hyperlink"/>
@@ -422,7 +422,7 @@
                 <w:noProof/>
                 <w:webHidden/>
               </w:rPr>
-              <w:instrText xml:space="preserve"> PAGEREF _Toc370988332 \h </w:instrText>
+              <w:instrText xml:space="preserve"> PAGEREF _Toc371592761 \h </w:instrText>
             </w:r>
             <w:r>
               <w:rPr>
@@ -464,7 +464,7 @@
               <w:noProof/>
             </w:rPr>
           </w:pPr>
-          <w:hyperlink w:anchor="_Toc370988333" w:history="1">
+          <w:hyperlink w:anchor="_Toc371592762" w:history="1">
             <w:r>
               <w:rPr>
                 <w:rStyle w:val="Hyperlink"/>
@@ -491,7 +491,7 @@
                 <w:noProof/>
                 <w:webHidden/>
               </w:rPr>
-              <w:instrText xml:space="preserve"> PAGEREF _Toc370988333 \h </w:instrText>
+              <w:instrText xml:space="preserve"> PAGEREF _Toc371592762 \h </w:instrText>
             </w:r>
             <w:r>
               <w:rPr>
@@ -533,7 +533,7 @@
               <w:noProof/>
             </w:rPr>
           </w:pPr>
-          <w:hyperlink w:anchor="_Toc370988334" w:history="1">
+          <w:hyperlink w:anchor="_Toc371592763" w:history="1">
             <w:r>
               <w:rPr>
                 <w:rStyle w:val="Hyperlink"/>
@@ -560,7 +560,7 @@
                 <w:noProof/>
                 <w:webHidden/>
               </w:rPr>
-              <w:instrText xml:space="preserve"> PAGEREF _Toc370988334 \h </w:instrText>
+              <w:instrText xml:space="preserve"> PAGEREF _Toc371592763 \h </w:instrText>
             </w:r>
             <w:r>
               <w:rPr>
@@ -602,7 +602,7 @@
               <w:noProof/>
             </w:rPr>
           </w:pPr>
-          <w:hyperlink w:anchor="_Toc370988335" w:history="1">
+          <w:hyperlink w:anchor="_Toc371592764" w:history="1">
             <w:r>
               <w:rPr>
                 <w:rStyle w:val="Hyperlink"/>
@@ -629,7 +629,7 @@
                 <w:noProof/>
                 <w:webHidden/>
               </w:rPr>
-              <w:instrText xml:space="preserve"> PAGEREF _Toc370988335 \h </w:instrText>
+              <w:instrText xml:space="preserve"> PAGEREF _Toc371592764 \h </w:instrText>
             </w:r>
             <w:r>
               <w:rPr>
@@ -671,7 +671,7 @@
               <w:noProof/>
             </w:rPr>
           </w:pPr>
-          <w:hyperlink w:anchor="_Toc370988336" w:history="1">
+          <w:hyperlink w:anchor="_Toc371592765" w:history="1">
             <w:r>
               <w:rPr>
                 <w:rStyle w:val="Hyperlink"/>
@@ -698,7 +698,7 @@
                 <w:noProof/>
                 <w:webHidden/>
               </w:rPr>
-              <w:instrText xml:space="preserve"> PAGEREF _Toc370988336 \h </w:instrText>
+              <w:instrText xml:space="preserve"> PAGEREF _Toc371592765 \h </w:instrText>
             </w:r>
             <w:r>
               <w:rPr>
@@ -740,7 +740,7 @@
               <w:noProof/>
             </w:rPr>
           </w:pPr>
-          <w:hyperlink w:anchor="_Toc370988337" w:history="1">
+          <w:hyperlink w:anchor="_Toc371592766" w:history="1">
             <w:r>
               <w:rPr>
                 <w:rStyle w:val="Hyperlink"/>
@@ -767,7 +767,7 @@
                 <w:noProof/>
                 <w:webHidden/>
               </w:rPr>
-              <w:instrText xml:space="preserve"> PAGEREF _Toc370988337 \h </w:instrText>
+              <w:instrText xml:space="preserve"> PAGEREF _Toc371592766 \h </w:instrText>
             </w:r>
             <w:r>
               <w:rPr>
@@ -809,7 +809,7 @@
               <w:noProof/>
             </w:rPr>
           </w:pPr>
-          <w:hyperlink w:anchor="_Toc370988338" w:history="1">
+          <w:hyperlink w:anchor="_Toc371592767" w:history="1">
             <w:r>
               <w:rPr>
                 <w:rStyle w:val="Hyperlink"/>
@@ -836,7 +836,7 @@
                 <w:noProof/>
                 <w:webHidden/>
               </w:rPr>
-              <w:instrText xml:space="preserve"> PAGEREF _Toc370988338 \h </w:instrText>
+              <w:instrText xml:space="preserve"> PAGEREF _Toc371592767 \h </w:instrText>
             </w:r>
             <w:r>
               <w:rPr>
@@ -874,10 +874,11 @@
               <w:tab w:val="right" w:leader="dot" w:pos="9350"/>
             </w:tabs>
             <w:rPr>
+              <w:rFonts w:eastAsiaTheme="minorEastAsia"/>
               <w:noProof/>
             </w:rPr>
           </w:pPr>
-          <w:hyperlink w:anchor="_Toc370988339" w:history="1">
+          <w:hyperlink w:anchor="_Toc371592768" w:history="1">
             <w:r>
               <w:rPr>
                 <w:rStyle w:val="Hyperlink"/>
@@ -904,7 +905,7 @@
                 <w:noProof/>
                 <w:webHidden/>
               </w:rPr>
-              <w:instrText xml:space="preserve"> PAGEREF _Toc370988339 \h </w:instrText>
+              <w:instrText xml:space="preserve"> PAGEREF _Toc371592768 \h </w:instrText>
             </w:r>
             <w:r>
               <w:rPr>
@@ -942,10 +943,11 @@
               <w:tab w:val="right" w:leader="dot" w:pos="9350"/>
             </w:tabs>
             <w:rPr>
+              <w:rFonts w:eastAsiaTheme="minorEastAsia"/>
               <w:noProof/>
             </w:rPr>
           </w:pPr>
-          <w:hyperlink w:anchor="_Toc370988340" w:history="1">
+          <w:hyperlink w:anchor="_Toc371592769" w:history="1">
             <w:r>
               <w:rPr>
                 <w:rStyle w:val="Hyperlink"/>
@@ -972,7 +974,7 @@
                 <w:noProof/>
                 <w:webHidden/>
               </w:rPr>
-              <w:instrText xml:space="preserve"> PAGEREF _Toc370988340 \h </w:instrText>
+              <w:instrText xml:space="preserve"> PAGEREF _Toc371592769 \h </w:instrText>
             </w:r>
             <w:r>
               <w:rPr>
@@ -1010,16 +1012,17 @@
               <w:tab w:val="right" w:leader="dot" w:pos="9350"/>
             </w:tabs>
             <w:rPr>
+              <w:rFonts w:eastAsiaTheme="minorEastAsia"/>
               <w:noProof/>
             </w:rPr>
           </w:pPr>
-          <w:hyperlink w:anchor="_Toc370988341" w:history="1">
+          <w:hyperlink w:anchor="_Toc371592770" w:history="1">
             <w:r>
               <w:rPr>
                 <w:rStyle w:val="Hyperlink"/>
                 <w:noProof/>
               </w:rPr>
-              <w:t>Combining Component from the Model</w:t>
+              <w:t>Combining Components from the Model</w:t>
             </w:r>
             <w:r>
               <w:rPr>
@@ -1040,7 +1043,7 @@
                 <w:noProof/>
                 <w:webHidden/>
               </w:rPr>
-              <w:instrText xml:space="preserve"> PAGEREF _Toc370988341 \h </w:instrText>
+              <w:instrText xml:space="preserve"> PAGEREF _Toc371592770 \h </w:instrText>
             </w:r>
             <w:r>
               <w:rPr>
@@ -1119,7 +1122,7 @@
       <w:pPr>
         <w:pStyle w:val="Heading1"/>
       </w:pPr>
-      <w:bookmarkStart w:id="0" w:name="_Toc370988327"/>
+      <w:bookmarkStart w:id="0" w:name="_Toc371592756"/>
       <w:r>
         <w:t>Aim of This Document</w:t>
       </w:r>
@@ -1198,7 +1201,7 @@
       <w:pPr>
         <w:pStyle w:val="Heading1"/>
       </w:pPr>
-      <w:bookmarkStart w:id="1" w:name="_Toc370988328"/>
+      <w:bookmarkStart w:id="1" w:name="_Toc371592757"/>
       <w:r>
         <w:t>Installation</w:t>
       </w:r>
@@ -1208,7 +1211,7 @@
       <w:pPr>
         <w:pStyle w:val="Heading2"/>
       </w:pPr>
-      <w:bookmarkStart w:id="2" w:name="_Toc370988329"/>
+      <w:bookmarkStart w:id="2" w:name="_Toc371592758"/>
       <w:r>
         <w:t>What’s Included?</w:t>
       </w:r>
@@ -1281,11 +1284,23 @@
     </w:p>
     <w:p>
       <w:pPr>
+        <w:pStyle w:val="ListParagraph"/>
+        <w:numPr>
+          <w:ilvl w:val="0"/>
+          <w:numId w:val="1"/>
+        </w:numPr>
+      </w:pPr>
+      <w:r>
+        <w:t>SimulEICon Access database file</w:t>
+      </w:r>
+    </w:p>
+    <w:p>
+      <w:pPr>
         <w:pStyle w:val="Heading2"/>
       </w:pPr>
       <w:bookmarkStart w:id="3" w:name="_Ref370885671"/>
       <w:bookmarkStart w:id="4" w:name="_Ref370885691"/>
-      <w:bookmarkStart w:id="5" w:name="_Toc370988330"/>
+      <w:bookmarkStart w:id="5" w:name="_Toc371592759"/>
       <w:r>
         <w:t>Locations</w:t>
       </w:r>
@@ -1324,7 +1339,7 @@
       <w:pPr>
         <w:pStyle w:val="Heading3"/>
       </w:pPr>
-      <w:bookmarkStart w:id="6" w:name="_Toc370988331"/>
+      <w:bookmarkStart w:id="6" w:name="_Toc371592760"/>
       <w:r>
         <w:t>Windows 7</w:t>
       </w:r>
@@ -1349,7 +1364,7 @@
       <w:pPr>
         <w:pStyle w:val="Heading3"/>
       </w:pPr>
-      <w:bookmarkStart w:id="7" w:name="_Toc370988332"/>
+      <w:bookmarkStart w:id="7" w:name="_Toc371592761"/>
       <w:r>
         <w:t>Windows XP</w:t>
       </w:r>
@@ -1371,7 +1386,7 @@
       <w:pPr>
         <w:pStyle w:val="Heading2"/>
       </w:pPr>
-      <w:bookmarkStart w:id="8" w:name="_Toc370988333"/>
+      <w:bookmarkStart w:id="8" w:name="_Toc371592762"/>
       <w:r>
         <w:t>Installing the Add-in</w:t>
       </w:r>
@@ -1632,7 +1647,7 @@
       <w:pPr>
         <w:pStyle w:val="Heading1"/>
       </w:pPr>
-      <w:bookmarkStart w:id="10" w:name="_Toc370988334"/>
+      <w:bookmarkStart w:id="10" w:name="_Toc371592763"/>
       <w:r>
         <w:t>Using the Simu</w:t>
       </w:r>
@@ -1785,6 +1800,9 @@
         <w:keepNext/>
       </w:pPr>
       <w:r>
+        <w:rPr>
+          <w:noProof/>
+        </w:rPr>
         <w:drawing>
           <wp:inline distT="0" distB="0" distL="0" distR="0">
             <wp:extent cx="5938520" cy="353060"/>
@@ -1929,7 +1947,7 @@
       <w:pPr>
         <w:pStyle w:val="Heading2"/>
       </w:pPr>
-      <w:bookmarkStart w:id="12" w:name="_Toc370988335"/>
+      <w:bookmarkStart w:id="12" w:name="_Toc371592764"/>
       <w:r>
         <w:t>Startup</w:t>
       </w:r>
@@ -2068,7 +2086,7 @@
       <w:pPr>
         <w:pStyle w:val="Heading2"/>
       </w:pPr>
-      <w:bookmarkStart w:id="14" w:name="_Toc370988336"/>
+      <w:bookmarkStart w:id="14" w:name="_Toc371592765"/>
       <w:r>
         <w:t>Viewing Previous Results</w:t>
       </w:r>
@@ -2342,7 +2360,7 @@
       <w:pPr>
         <w:pStyle w:val="Heading2"/>
       </w:pPr>
-      <w:bookmarkStart w:id="15" w:name="_Toc370988337"/>
+      <w:bookmarkStart w:id="15" w:name="_Toc371592766"/>
       <w:r>
         <w:lastRenderedPageBreak/>
         <w:t>Defining</w:t>
@@ -2458,7 +2476,7 @@
       <w:pPr>
         <w:pStyle w:val="Heading3"/>
       </w:pPr>
-      <w:bookmarkStart w:id="16" w:name="_Toc370988338"/>
+      <w:bookmarkStart w:id="16" w:name="_Toc371592767"/>
       <w:r>
         <w:t>Cr</w:t>
       </w:r>
@@ -2471,7 +2489,7 @@
       <w:pPr>
         <w:pStyle w:val="Heading4"/>
       </w:pPr>
-      <w:bookmarkStart w:id="17" w:name="_Toc370988339"/>
+      <w:bookmarkStart w:id="17" w:name="_Toc371592768"/>
       <w:r>
         <w:t>Selecting Components from the BIM Model</w:t>
       </w:r>
@@ -2718,7 +2736,7 @@
       <w:pPr>
         <w:pStyle w:val="Heading4"/>
       </w:pPr>
-      <w:bookmarkStart w:id="20" w:name="_Toc370988340"/>
+      <w:bookmarkStart w:id="20" w:name="_Toc371592769"/>
       <w:r>
         <w:t>Adding Components from the Model into the Component File</w:t>
       </w:r>
@@ -2995,9 +3013,15 @@
       <w:pPr>
         <w:pStyle w:val="Heading4"/>
       </w:pPr>
-      <w:bookmarkStart w:id="23" w:name="_Toc370988341"/>
-      <w:r>
-        <w:t>Combining Component from the Model</w:t>
+      <w:bookmarkStart w:id="23" w:name="_Toc371592770"/>
+      <w:r>
+        <w:t>Combining Component</w:t>
+      </w:r>
+      <w:r>
+        <w:t>s</w:t>
+      </w:r>
+      <w:r>
+        <w:t xml:space="preserve"> from the Model</w:t>
       </w:r>
       <w:bookmarkEnd w:id="23"/>
     </w:p>
@@ -3010,7 +3034,33 @@
         <w:t xml:space="preserve"> into one component for use in the Component File.  The combined area and volume is the sum of the individual component areas and volumes.</w:t>
       </w:r>
       <w:r>
-        <w:t xml:space="preserve"> Once combined, the new component can be named and given a category, and finally added to the list of components in the Component File.</w:t>
+        <w:t xml:space="preserve"> Once combined, the new component can be named and given a category</w:t>
+      </w:r>
+      <w:r>
+        <w:t xml:space="preserve"> (see </w:t>
+      </w:r>
+      <w:fldSimple w:instr=" REF _Ref371326064 \h  \* MERGEFORMAT ">
+        <w:r>
+          <w:rPr>
+            <w:color w:val="4F81BD" w:themeColor="accent1"/>
+            <w:u w:val="single"/>
+          </w:rPr>
+          <w:t xml:space="preserve">Figure </w:t>
+        </w:r>
+        <w:r>
+          <w:rPr>
+            <w:noProof/>
+            <w:color w:val="4F81BD" w:themeColor="accent1"/>
+            <w:u w:val="single"/>
+          </w:rPr>
+          <w:t>11</w:t>
+        </w:r>
+      </w:fldSimple>
+      <w:r>
+        <w:t>)</w:t>
+      </w:r>
+      <w:r>
+        <w:t>, and finally added to the list of components in the Component File.</w:t>
       </w:r>
     </w:p>
     <w:p>
@@ -3189,6 +3239,7 @@
         <w:pStyle w:val="Caption"/>
         <w:jc w:val="center"/>
       </w:pPr>
+      <w:bookmarkStart w:id="24" w:name="_Ref371326064"/>
       <w:r>
         <w:t xml:space="preserve">Figure </w:t>
       </w:r>
@@ -3200,6 +3251,7 @@
           <w:t>11</w:t>
         </w:r>
       </w:fldSimple>
+      <w:bookmarkEnd w:id="24"/>
     </w:p>
     <w:sectPr>
       <w:footerReference w:type="default" r:id="rId22"/>
@@ -3258,7 +3310,7 @@
             <w:rPr>
               <w:noProof/>
             </w:rPr>
-            <w:t>9</w:t>
+            <w:t>1</w:t>
           </w:r>
         </w:fldSimple>
       </w:p>
@@ -5186,7 +5238,7 @@
 </file>
 
 <file path=customXml/itemProps1.xml><?xml version="1.0" encoding="utf-8"?>
-<ds:datastoreItem xmlns:ds="http://schemas.openxmlformats.org/officeDocument/2006/customXml" ds:itemID="{6165416E-4B30-4144-B3D8-2AEDDA613E9E}">
+<ds:datastoreItem xmlns:ds="http://schemas.openxmlformats.org/officeDocument/2006/customXml" ds:itemID="{65D9B155-0FC4-4FDD-B25E-136ADA4DCF90}">
   <ds:schemaRefs>
     <ds:schemaRef ds:uri="http://schemas.openxmlformats.org/officeDocument/2006/bibliography"/>
   </ds:schemaRefs>

</xml_diff>

<commit_message>
Database location is now saved to a User Setting.  Should persist between Revit instances.
</commit_message>
<xml_diff>
--- a/doc/SimulEICon_Revit_Addon_Documentation.docx
+++ b/doc/SimulEICon_Revit_Addon_Documentation.docx
@@ -1961,42 +1961,6 @@
         </w:rPr>
       </w:pPr>
       <w:r>
-        <w:rPr>
-          <w:noProof/>
-        </w:rPr>
-        <w:pict>
-          <v:shape id="_x0000_s1031" type="#_x0000_t202" style="position:absolute;margin-left:1.5pt;margin-top:204.95pt;width:446.25pt;height:.05pt;z-index:251666432" stroked="f">
-            <v:textbox style="mso-next-textbox:#_x0000_s1031;mso-fit-shape-to-text:t" inset="0,0,0,0">
-              <w:txbxContent>
-                <w:p>
-                  <w:pPr>
-                    <w:pStyle w:val="Caption"/>
-                    <w:jc w:val="center"/>
-                    <w:rPr>
-                      <w:noProof/>
-                    </w:rPr>
-                  </w:pPr>
-                  <w:bookmarkStart w:id="13" w:name="_Ref370887921"/>
-                  <w:r>
-                    <w:t xml:space="preserve">Figure </w:t>
-                  </w:r>
-                  <w:fldSimple w:instr=" SEQ Figure \* ARABIC ">
-                    <w:r>
-                      <w:rPr>
-                        <w:noProof/>
-                      </w:rPr>
-                      <w:t>4</w:t>
-                    </w:r>
-                  </w:fldSimple>
-                  <w:bookmarkEnd w:id="13"/>
-                </w:p>
-              </w:txbxContent>
-            </v:textbox>
-            <w10:wrap type="square"/>
-          </v:shape>
-        </w:pict>
-      </w:r>
-      <w:r>
         <w:t xml:space="preserve">The main window of the </w:t>
       </w:r>
       <w:r>
@@ -2008,7 +1972,7 @@
       <w:r>
         <w:t xml:space="preserve"> </w:t>
       </w:r>
-      <w:fldSimple w:instr=" REF _Ref370887921 \h  \* MERGEFORMAT ">
+      <w:fldSimple w:instr=" REF _Ref372093434 \h  \* MERGEFORMAT ">
         <w:r>
           <w:rPr>
             <w:color w:val="4F81BD" w:themeColor="accent1"/>
@@ -2026,7 +1990,33 @@
         </w:r>
       </w:fldSimple>
       <w:r>
-        <w:t xml:space="preserve"> shows the main window.</w:t>
+        <w:t xml:space="preserve"> </w:t>
+      </w:r>
+      <w:r>
+        <w:t xml:space="preserve">and </w:t>
+      </w:r>
+      <w:fldSimple w:instr=" REF _Ref372093443 \h  \* MERGEFORMAT ">
+        <w:r>
+          <w:rPr>
+            <w:color w:val="4F81BD" w:themeColor="accent1"/>
+            <w:u w:val="single"/>
+          </w:rPr>
+          <w:t xml:space="preserve">Figure </w:t>
+        </w:r>
+        <w:r>
+          <w:rPr>
+            <w:noProof/>
+            <w:color w:val="4F81BD" w:themeColor="accent1"/>
+            <w:u w:val="single"/>
+          </w:rPr>
+          <w:t>5</w:t>
+        </w:r>
+      </w:fldSimple>
+      <w:r>
+        <w:t xml:space="preserve"> </w:t>
+      </w:r>
+      <w:r>
+        <w:t>show the main window.</w:t>
       </w:r>
       <w:r>
         <w:rPr>
@@ -2036,15 +2026,26 @@
       </w:r>
     </w:p>
     <w:p>
+      <w:pPr>
+        <w:rPr>
+          <w:noProof/>
+        </w:rPr>
+      </w:pPr>
+    </w:p>
+    <w:p>
+      <w:pPr>
+        <w:keepNext/>
+        <w:jc w:val="center"/>
+      </w:pPr>
       <w:r>
         <w:rPr>
           <w:noProof/>
         </w:rPr>
         <w:drawing>
           <wp:inline distT="0" distB="0" distL="0" distR="0">
-            <wp:extent cx="5667375" cy="1885315"/>
-            <wp:effectExtent l="19050" t="19050" r="28575" b="19685"/>
-            <wp:docPr id="8" name="Picture 1" descr="main_window.png"/>
+            <wp:extent cx="5665466" cy="1885315"/>
+            <wp:effectExtent l="19050" t="19050" r="11434" b="19685"/>
+            <wp:docPr id="2" name="Picture 1" descr="main_window.png"/>
             <wp:cNvGraphicFramePr>
               <a:graphicFrameLocks xmlns:a="http://schemas.openxmlformats.org/drawingml/2006/main" noChangeAspect="1"/>
             </wp:cNvGraphicFramePr>
@@ -2064,7 +2065,7 @@
                   <pic:spPr>
                     <a:xfrm>
                       <a:off x="0" y="0"/>
-                      <a:ext cx="5667375" cy="1885315"/>
+                      <a:ext cx="5665466" cy="1885315"/>
                     </a:xfrm>
                     <a:prstGeom prst="rect">
                       <a:avLst/>
@@ -2084,58 +2085,232 @@
     </w:p>
     <w:p>
       <w:pPr>
-        <w:pStyle w:val="Heading2"/>
-      </w:pPr>
-      <w:bookmarkStart w:id="14" w:name="_Toc371592765"/>
-      <w:r>
-        <w:t>Viewing Previous Results</w:t>
-      </w:r>
-      <w:bookmarkEnd w:id="14"/>
-    </w:p>
-    <w:p/>
-    <w:p>
-      <w:r>
-        <w:t xml:space="preserve">To view previous simulation results, click on the “View Results” button in the main window. </w:t>
-      </w:r>
-      <w:r>
-        <w:t>The user</w:t>
-      </w:r>
-      <w:r>
-        <w:t xml:space="preserve"> will be prompted for a results file, which is in the XML file format.</w:t>
-      </w:r>
-      <w:r>
-        <w:t xml:space="preserve"> </w:t>
-      </w:r>
-      <w:r>
-        <w:t>Once selected, you may</w:t>
-      </w:r>
-      <w:r>
-        <w:t xml:space="preserve"> view the</w:t>
-      </w:r>
-      <w:r>
-        <w:t xml:space="preserve"> list of the resulting projects from the simulation. </w:t>
-      </w:r>
-      <w:fldSimple w:instr=" REF _Ref370889374 \h  \* MERGEFORMAT ">
-        <w:r>
-          <w:rPr>
-            <w:color w:val="4F81BD" w:themeColor="accent1"/>
-            <w:u w:val="single"/>
-          </w:rPr>
-          <w:t xml:space="preserve">Figure </w:t>
-        </w:r>
+        <w:pStyle w:val="Caption"/>
+        <w:jc w:val="center"/>
+      </w:pPr>
+      <w:bookmarkStart w:id="13" w:name="_Ref372093434"/>
+      <w:r>
+        <w:t xml:space="preserve">Figure </w:t>
+      </w:r>
+      <w:fldSimple w:instr=" SEQ Figure \* ARABIC ">
         <w:r>
           <w:rPr>
             <w:noProof/>
-            <w:color w:val="4F81BD" w:themeColor="accent1"/>
-            <w:u w:val="single"/>
+          </w:rPr>
+          <w:t>4</w:t>
+        </w:r>
+      </w:fldSimple>
+      <w:bookmarkEnd w:id="13"/>
+    </w:p>
+    <w:p>
+      <w:pPr>
+        <w:keepNext/>
+        <w:jc w:val="center"/>
+      </w:pPr>
+      <w:r>
+        <w:rPr>
+          <w:noProof/>
+        </w:rPr>
+        <w:drawing>
+          <wp:inline distT="0" distB="0" distL="0" distR="0">
+            <wp:extent cx="5667375" cy="1885949"/>
+            <wp:effectExtent l="19050" t="19050" r="28575" b="19051"/>
+            <wp:docPr id="3" name="Picture 2" descr="main_window.png"/>
+            <wp:cNvGraphicFramePr>
+              <a:graphicFrameLocks xmlns:a="http://schemas.openxmlformats.org/drawingml/2006/main" noChangeAspect="1"/>
+            </wp:cNvGraphicFramePr>
+            <a:graphic xmlns:a="http://schemas.openxmlformats.org/drawingml/2006/main">
+              <a:graphicData uri="http://schemas.openxmlformats.org/drawingml/2006/picture">
+                <pic:pic xmlns:pic="http://schemas.openxmlformats.org/drawingml/2006/picture">
+                  <pic:nvPicPr>
+                    <pic:cNvPr id="0" name="main_window.png"/>
+                    <pic:cNvPicPr/>
+                  </pic:nvPicPr>
+                  <pic:blipFill>
+                    <a:blip r:embed="rId15"/>
+                    <a:stretch>
+                      <a:fillRect/>
+                    </a:stretch>
+                  </pic:blipFill>
+                  <pic:spPr>
+                    <a:xfrm>
+                      <a:off x="0" y="0"/>
+                      <a:ext cx="5667375" cy="1885949"/>
+                    </a:xfrm>
+                    <a:prstGeom prst="rect">
+                      <a:avLst/>
+                    </a:prstGeom>
+                    <a:ln>
+                      <a:solidFill>
+                        <a:schemeClr val="tx1"/>
+                      </a:solidFill>
+                    </a:ln>
+                  </pic:spPr>
+                </pic:pic>
+              </a:graphicData>
+            </a:graphic>
+          </wp:inline>
+        </w:drawing>
+      </w:r>
+    </w:p>
+    <w:p>
+      <w:pPr>
+        <w:pStyle w:val="Caption"/>
+        <w:jc w:val="center"/>
+      </w:pPr>
+      <w:bookmarkStart w:id="14" w:name="_Ref372093443"/>
+      <w:r>
+        <w:t xml:space="preserve">Figure </w:t>
+      </w:r>
+      <w:fldSimple w:instr=" SEQ Figure \* ARABIC ">
+        <w:r>
+          <w:rPr>
+            <w:noProof/>
           </w:rPr>
           <w:t>5</w:t>
         </w:r>
       </w:fldSimple>
+      <w:bookmarkEnd w:id="14"/>
+    </w:p>
+    <w:p>
+      <w:pPr>
+        <w:pStyle w:val="Heading2"/>
+      </w:pPr>
+      <w:bookmarkStart w:id="15" w:name="_Toc371592765"/>
+      <w:r>
+        <w:lastRenderedPageBreak/>
+        <w:t>Selecting the Database File</w:t>
+      </w:r>
+    </w:p>
+    <w:p/>
+    <w:p>
+      <w:r>
+        <w:t xml:space="preserve">In order to use </w:t>
+      </w:r>
+      <w:r>
+        <w:t>SimulEICon</w:t>
+      </w:r>
+      <w:r>
+        <w:t xml:space="preserve">, the user must specify the location of the database containing material and assembly information. This database is used in providing options and calculating the cost, environmental impact, and duration needed for different materials and assemblies. </w:t>
+      </w:r>
+    </w:p>
+    <w:p>
+      <w:r>
+        <w:t xml:space="preserve">When started, the </w:t>
+      </w:r>
+      <w:r>
+        <w:t xml:space="preserve">SimulEICon </w:t>
+      </w:r>
+      <w:r>
+        <w:t xml:space="preserve">add-in will search for a known database. If </w:t>
+      </w:r>
+      <w:r>
+        <w:t>one is not found, the main functionality will be disabled until the user specifies a database file.</w:t>
+      </w:r>
+    </w:p>
+    <w:p>
+      <w:r>
+        <w:t>To specify a database file:</w:t>
+      </w:r>
+    </w:p>
+    <w:p>
+      <w:pPr>
+        <w:pStyle w:val="ListParagraph"/>
+        <w:numPr>
+          <w:ilvl w:val="0"/>
+          <w:numId w:val="9"/>
+        </w:numPr>
+      </w:pPr>
+      <w:r>
+        <w:t>Open the Simu</w:t>
+      </w:r>
+      <w:r>
+        <w:t>l</w:t>
+      </w:r>
+      <w:r>
+        <w:t>EICon add</w:t>
+      </w:r>
+      <w:r>
+        <w:t>-in.</w:t>
+      </w:r>
+    </w:p>
+    <w:p>
+      <w:pPr>
+        <w:pStyle w:val="ListParagraph"/>
+        <w:numPr>
+          <w:ilvl w:val="0"/>
+          <w:numId w:val="9"/>
+        </w:numPr>
+      </w:pPr>
+      <w:r>
+        <w:t>Select the “Set Database Location” button.</w:t>
+      </w:r>
+    </w:p>
+    <w:p>
+      <w:pPr>
+        <w:pStyle w:val="ListParagraph"/>
+        <w:numPr>
+          <w:ilvl w:val="0"/>
+          <w:numId w:val="9"/>
+        </w:numPr>
+      </w:pPr>
+      <w:r>
+        <w:t>Choose a</w:t>
+      </w:r>
+      <w:r>
+        <w:t>n appropriate</w:t>
+      </w:r>
+      <w:r>
+        <w:t xml:space="preserve"> MS Access database file.</w:t>
+      </w:r>
+    </w:p>
+    <w:p>
+      <w:r>
+        <w:t>Once a database file has been chosen, it should persist throughout the use of the Add-in.</w:t>
+      </w:r>
+      <w:r>
+        <w:t xml:space="preserve"> It can be changed by using the “Set Database Location” button again.</w:t>
+      </w:r>
+    </w:p>
+    <w:p>
+      <w:pPr>
+        <w:pStyle w:val="Heading2"/>
+      </w:pPr>
+      <w:r>
+        <w:t>Viewing Previous Results</w:t>
+      </w:r>
+      <w:bookmarkEnd w:id="15"/>
+    </w:p>
+    <w:p/>
+    <w:p>
+      <w:r>
+        <w:t xml:space="preserve">To view previous simulation results, click on the “View Results” button in the main window. </w:t>
+      </w:r>
+      <w:r>
+        <w:t>The user</w:t>
+      </w:r>
+      <w:r>
+        <w:t xml:space="preserve"> will be prompted for a results file, which is in the XML file format.</w:t>
+      </w:r>
       <w:r>
         <w:t xml:space="preserve"> </w:t>
       </w:r>
       <w:r>
+        <w:t>Once selected, you may</w:t>
+      </w:r>
+      <w:r>
+        <w:t xml:space="preserve"> view the</w:t>
+      </w:r>
+      <w:r>
+        <w:t xml:space="preserve"> list of the resulting projects from the simulation. </w:t>
+      </w:r>
+      <w:r>
+        <w:t>Figure 6</w:t>
+      </w:r>
+      <w:r>
+        <w:t xml:space="preserve"> </w:t>
+      </w:r>
+      <w:r>
         <w:t>shows an example set of results.</w:t>
       </w:r>
       <w:r>
@@ -2194,28 +2369,32 @@
       <w:r>
         <w:t xml:space="preserve"> </w:t>
       </w:r>
-      <w:fldSimple w:instr=" REF _Ref370890833 \h  \* MERGEFORMAT ">
-        <w:r>
-          <w:rPr>
-            <w:color w:val="4F81BD" w:themeColor="accent1"/>
-            <w:u w:val="single"/>
-          </w:rPr>
-          <w:t xml:space="preserve">Figure </w:t>
-        </w:r>
-        <w:r>
-          <w:rPr>
-            <w:noProof/>
-            <w:color w:val="4F81BD" w:themeColor="accent1"/>
-            <w:u w:val="single"/>
-          </w:rPr>
-          <w:t>6</w:t>
-        </w:r>
-      </w:fldSimple>
+      <w:r>
+        <w:t>Figure 7</w:t>
+      </w:r>
       <w:r>
         <w:t xml:space="preserve"> </w:t>
       </w:r>
       <w:r>
         <w:t>shows the different graphs available.</w:t>
+      </w:r>
+      <w:r>
+        <w:t xml:space="preserve"> </w:t>
+      </w:r>
+      <w:r>
+        <w:t>Finally, users can open each project to see what component</w:t>
+      </w:r>
+      <w:r>
+        <w:t xml:space="preserve">s </w:t>
+      </w:r>
+      <w:r>
+        <w:t>were selected for them</w:t>
+      </w:r>
+      <w:r>
+        <w:t>, shown in Figure 8</w:t>
+      </w:r>
+      <w:r>
+        <w:t>.</w:t>
       </w:r>
     </w:p>
     <w:p/>
@@ -2245,7 +2424,7 @@
                     <pic:cNvPicPr/>
                   </pic:nvPicPr>
                   <pic:blipFill>
-                    <a:blip r:embed="rId15"/>
+                    <a:blip r:embed="rId16"/>
                     <a:stretch>
                       <a:fillRect/>
                     </a:stretch>
@@ -2284,7 +2463,7 @@
           <w:rPr>
             <w:noProof/>
           </w:rPr>
-          <w:t>5</w:t>
+          <w:t>6</w:t>
         </w:r>
       </w:fldSimple>
     </w:p>
@@ -2313,7 +2492,7 @@
                     <pic:cNvPicPr/>
                   </pic:nvPicPr>
                   <pic:blipFill>
-                    <a:blip r:embed="rId16"/>
+                    <a:blip r:embed="rId17"/>
                     <a:stretch>
                       <a:fillRect/>
                     </a:stretch>
@@ -2352,17 +2531,85 @@
           <w:rPr>
             <w:noProof/>
           </w:rPr>
-          <w:t>6</w:t>
+          <w:t>7</w:t>
         </w:r>
       </w:fldSimple>
     </w:p>
     <w:p>
       <w:pPr>
+        <w:keepNext/>
+        <w:jc w:val="center"/>
+      </w:pPr>
+      <w:r>
+        <w:rPr>
+          <w:noProof/>
+        </w:rPr>
+        <w:lastRenderedPageBreak/>
+        <w:drawing>
+          <wp:inline distT="0" distB="0" distL="0" distR="0">
+            <wp:extent cx="5943600" cy="2550160"/>
+            <wp:effectExtent l="19050" t="19050" r="19050" b="21590"/>
+            <wp:docPr id="4" name="Picture 3" descr="project_comparison.png"/>
+            <wp:cNvGraphicFramePr>
+              <a:graphicFrameLocks xmlns:a="http://schemas.openxmlformats.org/drawingml/2006/main" noChangeAspect="1"/>
+            </wp:cNvGraphicFramePr>
+            <a:graphic xmlns:a="http://schemas.openxmlformats.org/drawingml/2006/main">
+              <a:graphicData uri="http://schemas.openxmlformats.org/drawingml/2006/picture">
+                <pic:pic xmlns:pic="http://schemas.openxmlformats.org/drawingml/2006/picture">
+                  <pic:nvPicPr>
+                    <pic:cNvPr id="0" name="project_comparison.png"/>
+                    <pic:cNvPicPr/>
+                  </pic:nvPicPr>
+                  <pic:blipFill>
+                    <a:blip r:embed="rId18"/>
+                    <a:stretch>
+                      <a:fillRect/>
+                    </a:stretch>
+                  </pic:blipFill>
+                  <pic:spPr>
+                    <a:xfrm>
+                      <a:off x="0" y="0"/>
+                      <a:ext cx="5943600" cy="2550160"/>
+                    </a:xfrm>
+                    <a:prstGeom prst="rect">
+                      <a:avLst/>
+                    </a:prstGeom>
+                    <a:ln>
+                      <a:solidFill>
+                        <a:schemeClr val="tx1"/>
+                      </a:solidFill>
+                    </a:ln>
+                  </pic:spPr>
+                </pic:pic>
+              </a:graphicData>
+            </a:graphic>
+          </wp:inline>
+        </w:drawing>
+      </w:r>
+    </w:p>
+    <w:p>
+      <w:pPr>
+        <w:pStyle w:val="Caption"/>
+        <w:jc w:val="center"/>
+      </w:pPr>
+      <w:r>
+        <w:t xml:space="preserve">Figure </w:t>
+      </w:r>
+      <w:fldSimple w:instr=" SEQ Figure \* ARABIC ">
+        <w:r>
+          <w:rPr>
+            <w:noProof/>
+          </w:rPr>
+          <w:t>8</w:t>
+        </w:r>
+      </w:fldSimple>
+    </w:p>
+    <w:p>
+      <w:pPr>
         <w:pStyle w:val="Heading2"/>
       </w:pPr>
-      <w:bookmarkStart w:id="15" w:name="_Toc371592766"/>
-      <w:r>
-        <w:lastRenderedPageBreak/>
+      <w:bookmarkStart w:id="16" w:name="_Toc371592766"/>
+      <w:r>
         <w:t>Defining</w:t>
       </w:r>
       <w:r>
@@ -2374,7 +2621,7 @@
       <w:r>
         <w:t xml:space="preserve"> Optimization</w:t>
       </w:r>
-      <w:bookmarkEnd w:id="15"/>
+      <w:bookmarkEnd w:id="16"/>
     </w:p>
     <w:p/>
     <w:p>
@@ -2476,28 +2723,29 @@
       <w:pPr>
         <w:pStyle w:val="Heading3"/>
       </w:pPr>
-      <w:bookmarkStart w:id="16" w:name="_Toc371592767"/>
+      <w:bookmarkStart w:id="17" w:name="_Toc371592767"/>
       <w:r>
         <w:t>Cr</w:t>
       </w:r>
       <w:r>
         <w:t>eating the Component File</w:t>
       </w:r>
-      <w:bookmarkEnd w:id="16"/>
+      <w:bookmarkEnd w:id="17"/>
     </w:p>
     <w:p>
       <w:pPr>
         <w:pStyle w:val="Heading4"/>
       </w:pPr>
-      <w:bookmarkStart w:id="17" w:name="_Toc371592768"/>
+      <w:bookmarkStart w:id="18" w:name="_Toc371592768"/>
       <w:r>
         <w:t>Selecting Components from the BIM Model</w:t>
       </w:r>
-      <w:bookmarkEnd w:id="17"/>
+      <w:bookmarkEnd w:id="18"/>
     </w:p>
     <w:p/>
     <w:p>
       <w:r>
+        <w:lastRenderedPageBreak/>
         <w:t>From the main window, users can select the “Component Builder” button. This will bring up the Component Builder window. It is here that uses will be able to define component and precedence files using data retrieved from the underlying BIM model.</w:t>
       </w:r>
       <w:r>
@@ -2505,6 +2753,12 @@
       </w:r>
       <w:r>
         <w:t xml:space="preserve">As seen in </w:t>
+      </w:r>
+      <w:r>
+        <w:t>Figure 9</w:t>
+      </w:r>
+      <w:r>
+        <w:t>,</w:t>
       </w:r>
       <w:r>
         <w:rPr>
@@ -2531,62 +2785,29 @@
           <w:color w:val="4F81BD" w:themeColor="accent1"/>
           <w:u w:val="single"/>
         </w:rPr>
-        <w:fldChar w:fldCharType="separate"/>
-      </w:r>
-      <w:r>
-        <w:rPr>
-          <w:color w:val="4F81BD" w:themeColor="accent1"/>
-          <w:u w:val="single"/>
-        </w:rPr>
+        <w:fldChar w:fldCharType="end"/>
+      </w:r>
+      <w:r>
+        <w:t xml:space="preserve"> </w:t>
+      </w:r>
+      <w:r>
+        <w:t>w</w:t>
+      </w:r>
+      <w:r>
+        <w:t>all, flooring, and roofing data are extracted from the BIM model, and made available in a list of components from the model.</w:t>
+      </w:r>
+      <w:r>
+        <w:t xml:space="preserve"> Once a component is selected from the model, its area and volume are displayed</w:t>
+      </w:r>
+      <w:r>
+        <w:t xml:space="preserve">, as seen in </w:t>
+      </w:r>
+      <w:r>
         <w:t xml:space="preserve">Figure </w:t>
       </w:r>
       <w:r>
-        <w:rPr>
-          <w:noProof/>
-          <w:color w:val="4F81BD" w:themeColor="accent1"/>
-          <w:u w:val="single"/>
-        </w:rPr>
-        <w:t>7</w:t>
-      </w:r>
-      <w:r>
-        <w:rPr>
-          <w:color w:val="4F81BD" w:themeColor="accent1"/>
-          <w:u w:val="single"/>
-        </w:rPr>
-        <w:fldChar w:fldCharType="end"/>
-      </w:r>
-      <w:r>
-        <w:t xml:space="preserve"> </w:t>
-      </w:r>
-      <w:r>
-        <w:t>w</w:t>
-      </w:r>
-      <w:r>
-        <w:t>all, flooring, and roofing data are extracted from the BIM model, and made available in a list of components from the model.</w:t>
-      </w:r>
-      <w:r>
-        <w:t xml:space="preserve"> Once a component is selected from the model, its area and volume are displayed</w:t>
-      </w:r>
-      <w:r>
-        <w:t xml:space="preserve">, as seen in </w:t>
-      </w:r>
-      <w:fldSimple w:instr=" REF _Ref370987852 \h  \* MERGEFORMAT ">
-        <w:r>
-          <w:rPr>
-            <w:color w:val="4F81BD" w:themeColor="accent1"/>
-            <w:u w:val="single"/>
-          </w:rPr>
-          <w:t xml:space="preserve">Figure </w:t>
-        </w:r>
-        <w:r>
-          <w:rPr>
-            <w:noProof/>
-            <w:color w:val="4F81BD" w:themeColor="accent1"/>
-            <w:u w:val="single"/>
-          </w:rPr>
-          <w:t>8</w:t>
-        </w:r>
-      </w:fldSimple>
+        <w:t>10</w:t>
+      </w:r>
       <w:fldSimple w:instr=" REF _Ref370896760 \h  \* MERGEFORMAT "/>
       <w:r>
         <w:t>.</w:t>
@@ -2600,7 +2821,6 @@
         <w:rPr>
           <w:noProof/>
         </w:rPr>
-        <w:lastRenderedPageBreak/>
         <w:drawing>
           <wp:inline distT="0" distB="0" distL="0" distR="0">
             <wp:extent cx="5943600" cy="3721100"/>
@@ -2617,7 +2837,7 @@
                     <pic:cNvPicPr/>
                   </pic:nvPicPr>
                   <pic:blipFill>
-                    <a:blip r:embed="rId17"/>
+                    <a:blip r:embed="rId19"/>
                     <a:stretch>
                       <a:fillRect/>
                     </a:stretch>
@@ -2648,7 +2868,7 @@
         <w:pStyle w:val="Caption"/>
         <w:jc w:val="center"/>
       </w:pPr>
-      <w:bookmarkStart w:id="18" w:name="_Ref370987860"/>
+      <w:bookmarkStart w:id="19" w:name="_Ref370987860"/>
       <w:r>
         <w:t xml:space="preserve">Figure </w:t>
       </w:r>
@@ -2657,10 +2877,10 @@
           <w:rPr>
             <w:noProof/>
           </w:rPr>
-          <w:t>7</w:t>
+          <w:t>9</w:t>
         </w:r>
       </w:fldSimple>
-      <w:bookmarkEnd w:id="18"/>
+      <w:bookmarkEnd w:id="19"/>
     </w:p>
     <w:p>
       <w:pPr>
@@ -2687,7 +2907,7 @@
                     <pic:cNvPicPr/>
                   </pic:nvPicPr>
                   <pic:blipFill>
-                    <a:blip r:embed="rId18"/>
+                    <a:blip r:embed="rId20"/>
                     <a:stretch>
                       <a:fillRect/>
                     </a:stretch>
@@ -2718,7 +2938,7 @@
         <w:pStyle w:val="Caption"/>
         <w:jc w:val="center"/>
       </w:pPr>
-      <w:bookmarkStart w:id="19" w:name="_Ref370987852"/>
+      <w:bookmarkStart w:id="20" w:name="_Ref370987852"/>
       <w:r>
         <w:t xml:space="preserve">Figure </w:t>
       </w:r>
@@ -2727,90 +2947,69 @@
           <w:rPr>
             <w:noProof/>
           </w:rPr>
-          <w:t>8</w:t>
-        </w:r>
-      </w:fldSimple>
-      <w:bookmarkEnd w:id="19"/>
-    </w:p>
-    <w:p>
-      <w:pPr>
-        <w:pStyle w:val="Heading4"/>
-      </w:pPr>
-      <w:bookmarkStart w:id="20" w:name="_Toc371592769"/>
-      <w:r>
-        <w:t>Adding Components from the Model into the Component File</w:t>
-      </w:r>
-      <w:bookmarkEnd w:id="20"/>
-    </w:p>
-    <w:p/>
-    <w:p>
-      <w:r>
-        <w:t>Once a user has decided a component from the model should be included in a simulation, he or she must include that component in a list of components that will be inserted into the Component File.</w:t>
-      </w:r>
-      <w:r>
-        <w:t xml:space="preserve"> When doing so, a name must be given to the component</w:t>
-      </w:r>
-      <w:r>
-        <w:t xml:space="preserve"> (see</w:t>
-      </w:r>
-      <w:r>
-        <w:t xml:space="preserve"> </w:t>
-      </w:r>
-      <w:fldSimple w:instr=" REF _Ref370987741 \h  \* MERGEFORMAT ">
-        <w:r>
-          <w:rPr>
-            <w:color w:val="4F81BD" w:themeColor="accent1"/>
-            <w:u w:val="single"/>
-          </w:rPr>
-          <w:t xml:space="preserve">Figure </w:t>
-        </w:r>
-        <w:r>
-          <w:rPr>
-            <w:noProof/>
-            <w:color w:val="4F81BD" w:themeColor="accent1"/>
-            <w:u w:val="single"/>
-          </w:rPr>
-          <w:t>9</w:t>
-        </w:r>
-      </w:fldSimple>
-      <w:r>
-        <w:t>)</w:t>
-      </w:r>
-      <w:r>
-        <w:t>. It does not have to be the same as the name of the component from the Model.</w:t>
-      </w:r>
-      <w:r>
-        <w:t xml:space="preserve"> If a component is selected from the model, a category may appear. Many components within a BIM model have categories in Revit.</w:t>
-      </w:r>
-      <w:r>
-        <w:t xml:space="preserve"> These categories are currently used by the add-in to retrieve available options from an external data</w:t>
-      </w:r>
-      <w:r>
-        <w:t xml:space="preserve"> </w:t>
-      </w:r>
-      <w:r>
-        <w:t>source.</w:t>
-      </w:r>
-      <w:r>
-        <w:t xml:space="preserve"> When completed, the new component will be listed as seen in </w:t>
-      </w:r>
-      <w:fldSimple w:instr=" REF _Ref370989172 \h  \* MERGEFORMAT ">
-        <w:r>
-          <w:rPr>
-            <w:color w:val="4F81BD" w:themeColor="accent1"/>
-            <w:u w:val="single"/>
-          </w:rPr>
-          <w:t xml:space="preserve">Figure </w:t>
-        </w:r>
-        <w:r>
-          <w:rPr>
-            <w:noProof/>
-            <w:color w:val="4F81BD" w:themeColor="accent1"/>
-            <w:u w:val="single"/>
-          </w:rPr>
           <w:t>10</w:t>
         </w:r>
       </w:fldSimple>
+      <w:bookmarkEnd w:id="20"/>
+    </w:p>
+    <w:p>
+      <w:pPr>
+        <w:pStyle w:val="Heading4"/>
+      </w:pPr>
+      <w:bookmarkStart w:id="21" w:name="_Toc371592769"/>
+      <w:r>
+        <w:t>Adding Components from the Model into the Component File</w:t>
+      </w:r>
+      <w:bookmarkEnd w:id="21"/>
+    </w:p>
+    <w:p/>
+    <w:p>
+      <w:r>
+        <w:t>Once a user has decided a component from the model should be included in a simulation, he or she must include that component in a list of components that will be inserted into the Component File.</w:t>
+      </w:r>
+      <w:r>
+        <w:t xml:space="preserve"> When doing so, a name must be given to the component</w:t>
+      </w:r>
+      <w:r>
+        <w:t xml:space="preserve"> (see</w:t>
+      </w:r>
+      <w:r>
+        <w:t xml:space="preserve"> </w:t>
+      </w:r>
+      <w:r>
+        <w:t>Figure 1</w:t>
+      </w:r>
+      <w:r>
+        <w:t>1</w:t>
+      </w:r>
+      <w:r>
+        <w:t>)</w:t>
+      </w:r>
+      <w:r>
+        <w:t>. It does not have to be the same as the name of the component from the Model.</w:t>
+      </w:r>
+      <w:r>
+        <w:t xml:space="preserve"> If a component is selected from the model, a category may appear. Many components within a BIM model have categories in Revit.</w:t>
+      </w:r>
+      <w:r>
+        <w:t xml:space="preserve"> These categories </w:t>
+      </w:r>
+      <w:r>
+        <w:lastRenderedPageBreak/>
+        <w:t>are currently used by the add-in to retrieve available options from an external data</w:t>
+      </w:r>
+      <w:r>
+        <w:t xml:space="preserve"> </w:t>
+      </w:r>
+      <w:r>
+        <w:t>source.</w:t>
+      </w:r>
+      <w:r>
+        <w:t xml:space="preserve"> When completed, the new component will be listed as seen in </w:t>
+      </w:r>
+      <w:r>
+        <w:t>Figure 12</w:t>
+      </w:r>
       <w:r>
         <w:t>.</w:t>
       </w:r>
@@ -2853,7 +3052,6 @@
         </w:numPr>
       </w:pPr>
       <w:r>
-        <w:lastRenderedPageBreak/>
         <w:t>Optionally enter a description.</w:t>
       </w:r>
     </w:p>
@@ -2894,7 +3092,7 @@
                     <pic:cNvPicPr/>
                   </pic:nvPicPr>
                   <pic:blipFill>
-                    <a:blip r:embed="rId19"/>
+                    <a:blip r:embed="rId21"/>
                     <a:stretch>
                       <a:fillRect/>
                     </a:stretch>
@@ -2925,7 +3123,7 @@
         <w:pStyle w:val="Caption"/>
         <w:jc w:val="center"/>
       </w:pPr>
-      <w:bookmarkStart w:id="21" w:name="_Ref370987741"/>
+      <w:bookmarkStart w:id="22" w:name="_Ref370987741"/>
       <w:r>
         <w:t xml:space="preserve">Figure </w:t>
       </w:r>
@@ -2934,10 +3132,10 @@
           <w:rPr>
             <w:noProof/>
           </w:rPr>
-          <w:t>9</w:t>
+          <w:t>11</w:t>
         </w:r>
       </w:fldSimple>
-      <w:bookmarkEnd w:id="21"/>
+      <w:bookmarkEnd w:id="22"/>
     </w:p>
     <w:p>
       <w:pPr>
@@ -2964,7 +3162,7 @@
                     <pic:cNvPicPr/>
                   </pic:nvPicPr>
                   <pic:blipFill>
-                    <a:blip r:embed="rId20"/>
+                    <a:blip r:embed="rId22"/>
                     <a:stretch>
                       <a:fillRect/>
                     </a:stretch>
@@ -2995,7 +3193,7 @@
         <w:pStyle w:val="Caption"/>
         <w:jc w:val="center"/>
       </w:pPr>
-      <w:bookmarkStart w:id="22" w:name="_Ref370989172"/>
+      <w:bookmarkStart w:id="23" w:name="_Ref370989172"/>
       <w:r>
         <w:t xml:space="preserve">Figure </w:t>
       </w:r>
@@ -3004,16 +3202,16 @@
           <w:rPr>
             <w:noProof/>
           </w:rPr>
-          <w:t>10</w:t>
+          <w:t>12</w:t>
         </w:r>
       </w:fldSimple>
-      <w:bookmarkEnd w:id="22"/>
+      <w:bookmarkEnd w:id="23"/>
     </w:p>
     <w:p>
       <w:pPr>
         <w:pStyle w:val="Heading4"/>
       </w:pPr>
-      <w:bookmarkStart w:id="23" w:name="_Toc371592770"/>
+      <w:bookmarkStart w:id="24" w:name="_Toc371592770"/>
       <w:r>
         <w:t>Combining Component</w:t>
       </w:r>
@@ -3023,7 +3221,7 @@
       <w:r>
         <w:t xml:space="preserve"> from the Model</w:t>
       </w:r>
-      <w:bookmarkEnd w:id="23"/>
+      <w:bookmarkEnd w:id="24"/>
     </w:p>
     <w:p/>
     <w:p>
@@ -3039,23 +3237,12 @@
       <w:r>
         <w:t xml:space="preserve"> (see </w:t>
       </w:r>
-      <w:fldSimple w:instr=" REF _Ref371326064 \h  \* MERGEFORMAT ">
-        <w:r>
-          <w:rPr>
-            <w:color w:val="4F81BD" w:themeColor="accent1"/>
-            <w:u w:val="single"/>
-          </w:rPr>
-          <w:t xml:space="preserve">Figure </w:t>
-        </w:r>
-        <w:r>
-          <w:rPr>
-            <w:noProof/>
-            <w:color w:val="4F81BD" w:themeColor="accent1"/>
-            <w:u w:val="single"/>
-          </w:rPr>
-          <w:t>11</w:t>
-        </w:r>
-      </w:fldSimple>
+      <w:r>
+        <w:t>Figure 1</w:t>
+      </w:r>
+      <w:r>
+        <w:t>3</w:t>
+      </w:r>
       <w:r>
         <w:t>)</w:t>
       </w:r>
@@ -3208,7 +3395,7 @@
                     <pic:cNvPicPr/>
                   </pic:nvPicPr>
                   <pic:blipFill>
-                    <a:blip r:embed="rId21"/>
+                    <a:blip r:embed="rId23"/>
                     <a:stretch>
                       <a:fillRect/>
                     </a:stretch>
@@ -3239,7 +3426,7 @@
         <w:pStyle w:val="Caption"/>
         <w:jc w:val="center"/>
       </w:pPr>
-      <w:bookmarkStart w:id="24" w:name="_Ref371326064"/>
+      <w:bookmarkStart w:id="25" w:name="_Ref371326064"/>
       <w:r>
         <w:t xml:space="preserve">Figure </w:t>
       </w:r>
@@ -3248,13 +3435,13 @@
           <w:rPr>
             <w:noProof/>
           </w:rPr>
-          <w:t>11</w:t>
+          <w:t>13</w:t>
         </w:r>
       </w:fldSimple>
-      <w:bookmarkEnd w:id="24"/>
+      <w:bookmarkEnd w:id="25"/>
     </w:p>
     <w:sectPr>
-      <w:footerReference w:type="default" r:id="rId22"/>
+      <w:footerReference w:type="default" r:id="rId24"/>
       <w:pgSz w:w="12240" w:h="15840"/>
       <w:pgMar w:top="1440" w:right="1440" w:bottom="1440" w:left="1440" w:header="720" w:footer="720" w:gutter="0"/>
       <w:cols w:space="720"/>
@@ -3310,7 +3497,7 @@
             <w:rPr>
               <w:noProof/>
             </w:rPr>
-            <w:t>1</w:t>
+            <w:t>5</w:t>
           </w:r>
         </w:fldSimple>
       </w:p>
@@ -3730,6 +3917,92 @@
     </w:lvl>
   </w:abstractNum>
   <w:abstractNum w:abstractNumId="3">
+    <w:nsid w:val="298D3397"/>
+    <w:multiLevelType w:val="hybridMultilevel"/>
+    <w:tmpl w:val="B3009F3C"/>
+    <w:lvl w:ilvl="0" w:tplc="0409000F">
+      <w:start w:val="1"/>
+      <w:numFmt w:val="decimal"/>
+      <w:lvlText w:val="%1."/>
+      <w:lvlJc w:val="left"/>
+      <w:pPr>
+        <w:ind w:left="720" w:hanging="360"/>
+      </w:pPr>
+    </w:lvl>
+    <w:lvl w:ilvl="1" w:tplc="04090019" w:tentative="1">
+      <w:start w:val="1"/>
+      <w:numFmt w:val="lowerLetter"/>
+      <w:lvlText w:val="%2."/>
+      <w:lvlJc w:val="left"/>
+      <w:pPr>
+        <w:ind w:left="1440" w:hanging="360"/>
+      </w:pPr>
+    </w:lvl>
+    <w:lvl w:ilvl="2" w:tplc="0409001B" w:tentative="1">
+      <w:start w:val="1"/>
+      <w:numFmt w:val="lowerRoman"/>
+      <w:lvlText w:val="%3."/>
+      <w:lvlJc w:val="right"/>
+      <w:pPr>
+        <w:ind w:left="2160" w:hanging="180"/>
+      </w:pPr>
+    </w:lvl>
+    <w:lvl w:ilvl="3" w:tplc="0409000F" w:tentative="1">
+      <w:start w:val="1"/>
+      <w:numFmt w:val="decimal"/>
+      <w:lvlText w:val="%4."/>
+      <w:lvlJc w:val="left"/>
+      <w:pPr>
+        <w:ind w:left="2880" w:hanging="360"/>
+      </w:pPr>
+    </w:lvl>
+    <w:lvl w:ilvl="4" w:tplc="04090019" w:tentative="1">
+      <w:start w:val="1"/>
+      <w:numFmt w:val="lowerLetter"/>
+      <w:lvlText w:val="%5."/>
+      <w:lvlJc w:val="left"/>
+      <w:pPr>
+        <w:ind w:left="3600" w:hanging="360"/>
+      </w:pPr>
+    </w:lvl>
+    <w:lvl w:ilvl="5" w:tplc="0409001B" w:tentative="1">
+      <w:start w:val="1"/>
+      <w:numFmt w:val="lowerRoman"/>
+      <w:lvlText w:val="%6."/>
+      <w:lvlJc w:val="right"/>
+      <w:pPr>
+        <w:ind w:left="4320" w:hanging="180"/>
+      </w:pPr>
+    </w:lvl>
+    <w:lvl w:ilvl="6" w:tplc="0409000F" w:tentative="1">
+      <w:start w:val="1"/>
+      <w:numFmt w:val="decimal"/>
+      <w:lvlText w:val="%7."/>
+      <w:lvlJc w:val="left"/>
+      <w:pPr>
+        <w:ind w:left="5040" w:hanging="360"/>
+      </w:pPr>
+    </w:lvl>
+    <w:lvl w:ilvl="7" w:tplc="04090019" w:tentative="1">
+      <w:start w:val="1"/>
+      <w:numFmt w:val="lowerLetter"/>
+      <w:lvlText w:val="%8."/>
+      <w:lvlJc w:val="left"/>
+      <w:pPr>
+        <w:ind w:left="5760" w:hanging="360"/>
+      </w:pPr>
+    </w:lvl>
+    <w:lvl w:ilvl="8" w:tplc="0409001B" w:tentative="1">
+      <w:start w:val="1"/>
+      <w:numFmt w:val="lowerRoman"/>
+      <w:lvlText w:val="%9."/>
+      <w:lvlJc w:val="right"/>
+      <w:pPr>
+        <w:ind w:left="6480" w:hanging="180"/>
+      </w:pPr>
+    </w:lvl>
+  </w:abstractNum>
+  <w:abstractNum w:abstractNumId="4">
     <w:nsid w:val="30E21544"/>
     <w:multiLevelType w:val="hybridMultilevel"/>
     <w:tmpl w:val="F1D0807E"/>
@@ -3842,7 +4115,7 @@
       </w:rPr>
     </w:lvl>
   </w:abstractNum>
-  <w:abstractNum w:abstractNumId="4">
+  <w:abstractNum w:abstractNumId="5">
     <w:nsid w:val="31F675ED"/>
     <w:multiLevelType w:val="hybridMultilevel"/>
     <w:tmpl w:val="945C01D0"/>
@@ -3928,7 +4201,7 @@
       </w:pPr>
     </w:lvl>
   </w:abstractNum>
-  <w:abstractNum w:abstractNumId="5">
+  <w:abstractNum w:abstractNumId="6">
     <w:nsid w:val="547301A5"/>
     <w:multiLevelType w:val="hybridMultilevel"/>
     <w:tmpl w:val="894CCCA2"/>
@@ -4014,7 +4287,7 @@
       </w:pPr>
     </w:lvl>
   </w:abstractNum>
-  <w:abstractNum w:abstractNumId="6">
+  <w:abstractNum w:abstractNumId="7">
     <w:nsid w:val="5F4704B1"/>
     <w:multiLevelType w:val="hybridMultilevel"/>
     <w:tmpl w:val="41BE98E8"/>
@@ -4127,7 +4400,7 @@
       </w:rPr>
     </w:lvl>
   </w:abstractNum>
-  <w:abstractNum w:abstractNumId="7">
+  <w:abstractNum w:abstractNumId="8">
     <w:nsid w:val="7F5374C7"/>
     <w:multiLevelType w:val="hybridMultilevel"/>
     <w:tmpl w:val="9B92AFEA"/>
@@ -4241,13 +4514,13 @@
     </w:lvl>
   </w:abstractNum>
   <w:num w:numId="1">
-    <w:abstractNumId w:val="3"/>
+    <w:abstractNumId w:val="4"/>
   </w:num>
   <w:num w:numId="2">
-    <w:abstractNumId w:val="6"/>
+    <w:abstractNumId w:val="7"/>
   </w:num>
   <w:num w:numId="3">
-    <w:abstractNumId w:val="7"/>
+    <w:abstractNumId w:val="8"/>
   </w:num>
   <w:num w:numId="4">
     <w:abstractNumId w:val="2"/>
@@ -4256,13 +4529,16 @@
     <w:abstractNumId w:val="0"/>
   </w:num>
   <w:num w:numId="6">
-    <w:abstractNumId w:val="5"/>
+    <w:abstractNumId w:val="6"/>
   </w:num>
   <w:num w:numId="7">
-    <w:abstractNumId w:val="4"/>
+    <w:abstractNumId w:val="5"/>
   </w:num>
   <w:num w:numId="8">
     <w:abstractNumId w:val="1"/>
+  </w:num>
+  <w:num w:numId="9">
+    <w:abstractNumId w:val="3"/>
   </w:num>
 </w:numbering>
 </file>
@@ -5238,7 +5514,7 @@
 </file>
 
 <file path=customXml/itemProps1.xml><?xml version="1.0" encoding="utf-8"?>
-<ds:datastoreItem xmlns:ds="http://schemas.openxmlformats.org/officeDocument/2006/customXml" ds:itemID="{65D9B155-0FC4-4FDD-B25E-136ADA4DCF90}">
+<ds:datastoreItem xmlns:ds="http://schemas.openxmlformats.org/officeDocument/2006/customXml" ds:itemID="{BE6858C7-7CF6-4F36-A69D-0EA5975E6AF1}">
   <ds:schemaRefs>
     <ds:schemaRef ds:uri="http://schemas.openxmlformats.org/officeDocument/2006/bibliography"/>
   </ds:schemaRefs>

</xml_diff>

<commit_message>
Fixed loading of options from the database. Now using a BackgroundWorker to retrieve records. GUI will no longer freeze up. Also added more documentation.
</commit_message>
<xml_diff>
--- a/doc/SimulEICon_Revit_Addon_Documentation.docx
+++ b/doc/SimulEICon_Revit_Addon_Documentation.docx
@@ -2,6 +2,21 @@
 <file path=word/document.xml><?xml version="1.0" encoding="utf-8"?>
 <w:document xmlns:ve="http://schemas.openxmlformats.org/markup-compatibility/2006" xmlns:o="urn:schemas-microsoft-com:office:office" xmlns:r="http://schemas.openxmlformats.org/officeDocument/2006/relationships" xmlns:m="http://schemas.openxmlformats.org/officeDocument/2006/math" xmlns:v="urn:schemas-microsoft-com:vml" xmlns:wp="http://schemas.openxmlformats.org/drawingml/2006/wordprocessingDrawing" xmlns:w10="urn:schemas-microsoft-com:office:word" xmlns:w="http://schemas.openxmlformats.org/wordprocessingml/2006/main" xmlns:wne="http://schemas.microsoft.com/office/word/2006/wordml">
   <w:body>
+    <w:p>
+      <w:pPr>
+        <w:pStyle w:val="Title"/>
+        <w:jc w:val="center"/>
+      </w:pPr>
+      <w:r>
+        <w:t>SimulEICon Multi-Objective Decision-Support Tool for Autodesk Revit 2012</w:t>
+      </w:r>
+    </w:p>
+    <w:p>
+      <w:r>
+        <w:br w:type="page"/>
+      </w:r>
+    </w:p>
+    <w:p/>
     <w:sdt>
       <w:sdtPr>
         <w:rPr>
@@ -50,7 +65,7 @@
           <w:r>
             <w:fldChar w:fldCharType="separate"/>
           </w:r>
-          <w:hyperlink w:anchor="_Toc372114279" w:history="1">
+          <w:hyperlink w:anchor="_Toc372631616" w:history="1">
             <w:r>
               <w:rPr>
                 <w:rStyle w:val="Hyperlink"/>
@@ -77,7 +92,7 @@
                 <w:noProof/>
                 <w:webHidden/>
               </w:rPr>
-              <w:instrText xml:space="preserve"> PAGEREF _Toc372114279 \h </w:instrText>
+              <w:instrText xml:space="preserve"> PAGEREF _Toc372631616 \h </w:instrText>
             </w:r>
             <w:r>
               <w:rPr>
@@ -97,7 +112,7 @@
                 <w:noProof/>
                 <w:webHidden/>
               </w:rPr>
-              <w:t>2</w:t>
+              <w:t>3</w:t>
             </w:r>
             <w:r>
               <w:rPr>
@@ -119,7 +134,7 @@
               <w:noProof/>
             </w:rPr>
           </w:pPr>
-          <w:hyperlink w:anchor="_Toc372114280" w:history="1">
+          <w:hyperlink w:anchor="_Toc372631617" w:history="1">
             <w:r>
               <w:rPr>
                 <w:rStyle w:val="Hyperlink"/>
@@ -146,7 +161,7 @@
                 <w:noProof/>
                 <w:webHidden/>
               </w:rPr>
-              <w:instrText xml:space="preserve"> PAGEREF _Toc372114280 \h </w:instrText>
+              <w:instrText xml:space="preserve"> PAGEREF _Toc372631617 \h </w:instrText>
             </w:r>
             <w:r>
               <w:rPr>
@@ -166,7 +181,7 @@
                 <w:noProof/>
                 <w:webHidden/>
               </w:rPr>
-              <w:t>2</w:t>
+              <w:t>3</w:t>
             </w:r>
             <w:r>
               <w:rPr>
@@ -188,7 +203,7 @@
               <w:noProof/>
             </w:rPr>
           </w:pPr>
-          <w:hyperlink w:anchor="_Toc372114281" w:history="1">
+          <w:hyperlink w:anchor="_Toc372631618" w:history="1">
             <w:r>
               <w:rPr>
                 <w:rStyle w:val="Hyperlink"/>
@@ -215,7 +230,7 @@
                 <w:noProof/>
                 <w:webHidden/>
               </w:rPr>
-              <w:instrText xml:space="preserve"> PAGEREF _Toc372114281 \h </w:instrText>
+              <w:instrText xml:space="preserve"> PAGEREF _Toc372631618 \h </w:instrText>
             </w:r>
             <w:r>
               <w:rPr>
@@ -235,7 +250,7 @@
                 <w:noProof/>
                 <w:webHidden/>
               </w:rPr>
-              <w:t>2</w:t>
+              <w:t>3</w:t>
             </w:r>
             <w:r>
               <w:rPr>
@@ -257,7 +272,7 @@
               <w:noProof/>
             </w:rPr>
           </w:pPr>
-          <w:hyperlink w:anchor="_Toc372114282" w:history="1">
+          <w:hyperlink w:anchor="_Toc372631619" w:history="1">
             <w:r>
               <w:rPr>
                 <w:rStyle w:val="Hyperlink"/>
@@ -284,7 +299,7 @@
                 <w:noProof/>
                 <w:webHidden/>
               </w:rPr>
-              <w:instrText xml:space="preserve"> PAGEREF _Toc372114282 \h </w:instrText>
+              <w:instrText xml:space="preserve"> PAGEREF _Toc372631619 \h </w:instrText>
             </w:r>
             <w:r>
               <w:rPr>
@@ -304,7 +319,7 @@
                 <w:noProof/>
                 <w:webHidden/>
               </w:rPr>
-              <w:t>2</w:t>
+              <w:t>3</w:t>
             </w:r>
             <w:r>
               <w:rPr>
@@ -326,7 +341,7 @@
               <w:noProof/>
             </w:rPr>
           </w:pPr>
-          <w:hyperlink w:anchor="_Toc372114283" w:history="1">
+          <w:hyperlink w:anchor="_Toc372631620" w:history="1">
             <w:r>
               <w:rPr>
                 <w:rStyle w:val="Hyperlink"/>
@@ -353,7 +368,7 @@
                 <w:noProof/>
                 <w:webHidden/>
               </w:rPr>
-              <w:instrText xml:space="preserve"> PAGEREF _Toc372114283 \h </w:instrText>
+              <w:instrText xml:space="preserve"> PAGEREF _Toc372631620 \h </w:instrText>
             </w:r>
             <w:r>
               <w:rPr>
@@ -373,7 +388,7 @@
                 <w:noProof/>
                 <w:webHidden/>
               </w:rPr>
-              <w:t>2</w:t>
+              <w:t>3</w:t>
             </w:r>
             <w:r>
               <w:rPr>
@@ -395,7 +410,7 @@
               <w:noProof/>
             </w:rPr>
           </w:pPr>
-          <w:hyperlink w:anchor="_Toc372114284" w:history="1">
+          <w:hyperlink w:anchor="_Toc372631621" w:history="1">
             <w:r>
               <w:rPr>
                 <w:rStyle w:val="Hyperlink"/>
@@ -422,7 +437,7 @@
                 <w:noProof/>
                 <w:webHidden/>
               </w:rPr>
-              <w:instrText xml:space="preserve"> PAGEREF _Toc372114284 \h </w:instrText>
+              <w:instrText xml:space="preserve"> PAGEREF _Toc372631621 \h </w:instrText>
             </w:r>
             <w:r>
               <w:rPr>
@@ -442,7 +457,7 @@
                 <w:noProof/>
                 <w:webHidden/>
               </w:rPr>
-              <w:t>2</w:t>
+              <w:t>3</w:t>
             </w:r>
             <w:r>
               <w:rPr>
@@ -464,7 +479,7 @@
               <w:noProof/>
             </w:rPr>
           </w:pPr>
-          <w:hyperlink w:anchor="_Toc372114285" w:history="1">
+          <w:hyperlink w:anchor="_Toc372631622" w:history="1">
             <w:r>
               <w:rPr>
                 <w:rStyle w:val="Hyperlink"/>
@@ -491,7 +506,7 @@
                 <w:noProof/>
                 <w:webHidden/>
               </w:rPr>
-              <w:instrText xml:space="preserve"> PAGEREF _Toc372114285 \h </w:instrText>
+              <w:instrText xml:space="preserve"> PAGEREF _Toc372631622 \h </w:instrText>
             </w:r>
             <w:r>
               <w:rPr>
@@ -511,7 +526,7 @@
                 <w:noProof/>
                 <w:webHidden/>
               </w:rPr>
-              <w:t>2</w:t>
+              <w:t>3</w:t>
             </w:r>
             <w:r>
               <w:rPr>
@@ -533,7 +548,7 @@
               <w:noProof/>
             </w:rPr>
           </w:pPr>
-          <w:hyperlink w:anchor="_Toc372114286" w:history="1">
+          <w:hyperlink w:anchor="_Toc372631623" w:history="1">
             <w:r>
               <w:rPr>
                 <w:rStyle w:val="Hyperlink"/>
@@ -560,7 +575,7 @@
                 <w:noProof/>
                 <w:webHidden/>
               </w:rPr>
-              <w:instrText xml:space="preserve"> PAGEREF _Toc372114286 \h </w:instrText>
+              <w:instrText xml:space="preserve"> PAGEREF _Toc372631623 \h </w:instrText>
             </w:r>
             <w:r>
               <w:rPr>
@@ -580,7 +595,7 @@
                 <w:noProof/>
                 <w:webHidden/>
               </w:rPr>
-              <w:t>3</w:t>
+              <w:t>4</w:t>
             </w:r>
             <w:r>
               <w:rPr>
@@ -602,7 +617,7 @@
               <w:noProof/>
             </w:rPr>
           </w:pPr>
-          <w:hyperlink w:anchor="_Toc372114287" w:history="1">
+          <w:hyperlink w:anchor="_Toc372631624" w:history="1">
             <w:r>
               <w:rPr>
                 <w:rStyle w:val="Hyperlink"/>
@@ -629,7 +644,7 @@
                 <w:noProof/>
                 <w:webHidden/>
               </w:rPr>
-              <w:instrText xml:space="preserve"> PAGEREF _Toc372114287 \h </w:instrText>
+              <w:instrText xml:space="preserve"> PAGEREF _Toc372631624 \h </w:instrText>
             </w:r>
             <w:r>
               <w:rPr>
@@ -649,7 +664,7 @@
                 <w:noProof/>
                 <w:webHidden/>
               </w:rPr>
-              <w:t>4</w:t>
+              <w:t>5</w:t>
             </w:r>
             <w:r>
               <w:rPr>
@@ -671,7 +686,7 @@
               <w:noProof/>
             </w:rPr>
           </w:pPr>
-          <w:hyperlink w:anchor="_Toc372114288" w:history="1">
+          <w:hyperlink w:anchor="_Toc372631625" w:history="1">
             <w:r>
               <w:rPr>
                 <w:rStyle w:val="Hyperlink"/>
@@ -698,7 +713,7 @@
                 <w:noProof/>
                 <w:webHidden/>
               </w:rPr>
-              <w:instrText xml:space="preserve"> PAGEREF _Toc372114288 \h </w:instrText>
+              <w:instrText xml:space="preserve"> PAGEREF _Toc372631625 \h </w:instrText>
             </w:r>
             <w:r>
               <w:rPr>
@@ -718,7 +733,7 @@
                 <w:noProof/>
                 <w:webHidden/>
               </w:rPr>
-              <w:t>5</w:t>
+              <w:t>6</w:t>
             </w:r>
             <w:r>
               <w:rPr>
@@ -740,7 +755,7 @@
               <w:noProof/>
             </w:rPr>
           </w:pPr>
-          <w:hyperlink w:anchor="_Toc372114289" w:history="1">
+          <w:hyperlink w:anchor="_Toc372631626" w:history="1">
             <w:r>
               <w:rPr>
                 <w:rStyle w:val="Hyperlink"/>
@@ -767,7 +782,7 @@
                 <w:noProof/>
                 <w:webHidden/>
               </w:rPr>
-              <w:instrText xml:space="preserve"> PAGEREF _Toc372114289 \h </w:instrText>
+              <w:instrText xml:space="preserve"> PAGEREF _Toc372631626 \h </w:instrText>
             </w:r>
             <w:r>
               <w:rPr>
@@ -787,7 +802,7 @@
                 <w:noProof/>
                 <w:webHidden/>
               </w:rPr>
-              <w:t>5</w:t>
+              <w:t>6</w:t>
             </w:r>
             <w:r>
               <w:rPr>
@@ -809,7 +824,7 @@
               <w:noProof/>
             </w:rPr>
           </w:pPr>
-          <w:hyperlink w:anchor="_Toc372114290" w:history="1">
+          <w:hyperlink w:anchor="_Toc372631627" w:history="1">
             <w:r>
               <w:rPr>
                 <w:rStyle w:val="Hyperlink"/>
@@ -836,7 +851,7 @@
                 <w:noProof/>
                 <w:webHidden/>
               </w:rPr>
-              <w:instrText xml:space="preserve"> PAGEREF _Toc372114290 \h </w:instrText>
+              <w:instrText xml:space="preserve"> PAGEREF _Toc372631627 \h </w:instrText>
             </w:r>
             <w:r>
               <w:rPr>
@@ -856,7 +871,7 @@
                 <w:noProof/>
                 <w:webHidden/>
               </w:rPr>
-              <w:t>7</w:t>
+              <w:t>8</w:t>
             </w:r>
             <w:r>
               <w:rPr>
@@ -878,7 +893,7 @@
               <w:noProof/>
             </w:rPr>
           </w:pPr>
-          <w:hyperlink w:anchor="_Toc372114291" w:history="1">
+          <w:hyperlink w:anchor="_Toc372631628" w:history="1">
             <w:r>
               <w:rPr>
                 <w:rStyle w:val="Hyperlink"/>
@@ -905,7 +920,7 @@
                 <w:noProof/>
                 <w:webHidden/>
               </w:rPr>
-              <w:instrText xml:space="preserve"> PAGEREF _Toc372114291 \h </w:instrText>
+              <w:instrText xml:space="preserve"> PAGEREF _Toc372631628 \h </w:instrText>
             </w:r>
             <w:r>
               <w:rPr>
@@ -925,7 +940,7 @@
                 <w:noProof/>
                 <w:webHidden/>
               </w:rPr>
-              <w:t>7</w:t>
+              <w:t>8</w:t>
             </w:r>
             <w:r>
               <w:rPr>
@@ -947,7 +962,7 @@
               <w:noProof/>
             </w:rPr>
           </w:pPr>
-          <w:hyperlink w:anchor="_Toc372114292" w:history="1">
+          <w:hyperlink w:anchor="_Toc372631629" w:history="1">
             <w:r>
               <w:rPr>
                 <w:rStyle w:val="Hyperlink"/>
@@ -974,7 +989,7 @@
                 <w:noProof/>
                 <w:webHidden/>
               </w:rPr>
-              <w:instrText xml:space="preserve"> PAGEREF _Toc372114292 \h </w:instrText>
+              <w:instrText xml:space="preserve"> PAGEREF _Toc372631629 \h </w:instrText>
             </w:r>
             <w:r>
               <w:rPr>
@@ -994,7 +1009,7 @@
                 <w:noProof/>
                 <w:webHidden/>
               </w:rPr>
-              <w:t>7</w:t>
+              <w:t>8</w:t>
             </w:r>
             <w:r>
               <w:rPr>
@@ -1016,7 +1031,7 @@
               <w:noProof/>
             </w:rPr>
           </w:pPr>
-          <w:hyperlink w:anchor="_Toc372114293" w:history="1">
+          <w:hyperlink w:anchor="_Toc372631630" w:history="1">
             <w:r>
               <w:rPr>
                 <w:rStyle w:val="Hyperlink"/>
@@ -1043,7 +1058,7 @@
                 <w:noProof/>
                 <w:webHidden/>
               </w:rPr>
-              <w:instrText xml:space="preserve"> PAGEREF _Toc372114293 \h </w:instrText>
+              <w:instrText xml:space="preserve"> PAGEREF _Toc372631630 \h </w:instrText>
             </w:r>
             <w:r>
               <w:rPr>
@@ -1063,7 +1078,7 @@
                 <w:noProof/>
                 <w:webHidden/>
               </w:rPr>
-              <w:t>8</w:t>
+              <w:t>9</w:t>
             </w:r>
             <w:r>
               <w:rPr>
@@ -1085,7 +1100,7 @@
               <w:noProof/>
             </w:rPr>
           </w:pPr>
-          <w:hyperlink w:anchor="_Toc372114294" w:history="1">
+          <w:hyperlink w:anchor="_Toc372631631" w:history="1">
             <w:r>
               <w:rPr>
                 <w:rStyle w:val="Hyperlink"/>
@@ -1112,7 +1127,7 @@
                 <w:noProof/>
                 <w:webHidden/>
               </w:rPr>
-              <w:instrText xml:space="preserve"> PAGEREF _Toc372114294 \h </w:instrText>
+              <w:instrText xml:space="preserve"> PAGEREF _Toc372631631 \h </w:instrText>
             </w:r>
             <w:r>
               <w:rPr>
@@ -1132,7 +1147,7 @@
                 <w:noProof/>
                 <w:webHidden/>
               </w:rPr>
-              <w:t>9</w:t>
+              <w:t>10</w:t>
             </w:r>
             <w:r>
               <w:rPr>
@@ -1154,13 +1169,13 @@
               <w:noProof/>
             </w:rPr>
           </w:pPr>
-          <w:hyperlink w:anchor="_Toc372114295" w:history="1">
+          <w:hyperlink w:anchor="_Toc372631632" w:history="1">
             <w:r>
               <w:rPr>
                 <w:rStyle w:val="Hyperlink"/>
                 <w:noProof/>
               </w:rPr>
-              <w:t>Removing a Defined Component</w:t>
+              <w:t>Adding a Component not Available in the Model</w:t>
             </w:r>
             <w:r>
               <w:rPr>
@@ -1181,7 +1196,7 @@
                 <w:noProof/>
                 <w:webHidden/>
               </w:rPr>
-              <w:instrText xml:space="preserve"> PAGEREF _Toc372114295 \h </w:instrText>
+              <w:instrText xml:space="preserve"> PAGEREF _Toc372631632 \h </w:instrText>
             </w:r>
             <w:r>
               <w:rPr>
@@ -1201,7 +1216,7 @@
                 <w:noProof/>
                 <w:webHidden/>
               </w:rPr>
-              <w:t>10</w:t>
+              <w:t>11</w:t>
             </w:r>
             <w:r>
               <w:rPr>
@@ -1223,12 +1238,81 @@
               <w:noProof/>
             </w:rPr>
           </w:pPr>
-          <w:hyperlink w:anchor="_Toc372114296" w:history="1">
+          <w:hyperlink w:anchor="_Toc372631633" w:history="1">
             <w:r>
               <w:rPr>
                 <w:rStyle w:val="Hyperlink"/>
                 <w:noProof/>
               </w:rPr>
+              <w:t>Removing a Defined Component</w:t>
+            </w:r>
+            <w:r>
+              <w:rPr>
+                <w:noProof/>
+                <w:webHidden/>
+              </w:rPr>
+              <w:tab/>
+            </w:r>
+            <w:r>
+              <w:rPr>
+                <w:noProof/>
+                <w:webHidden/>
+              </w:rPr>
+              <w:fldChar w:fldCharType="begin"/>
+            </w:r>
+            <w:r>
+              <w:rPr>
+                <w:noProof/>
+                <w:webHidden/>
+              </w:rPr>
+              <w:instrText xml:space="preserve"> PAGEREF _Toc372631633 \h </w:instrText>
+            </w:r>
+            <w:r>
+              <w:rPr>
+                <w:noProof/>
+                <w:webHidden/>
+              </w:rPr>
+            </w:r>
+            <w:r>
+              <w:rPr>
+                <w:noProof/>
+                <w:webHidden/>
+              </w:rPr>
+              <w:fldChar w:fldCharType="separate"/>
+            </w:r>
+            <w:r>
+              <w:rPr>
+                <w:noProof/>
+                <w:webHidden/>
+              </w:rPr>
+              <w:t>11</w:t>
+            </w:r>
+            <w:r>
+              <w:rPr>
+                <w:noProof/>
+                <w:webHidden/>
+              </w:rPr>
+              <w:fldChar w:fldCharType="end"/>
+            </w:r>
+          </w:hyperlink>
+        </w:p>
+        <w:p>
+          <w:pPr>
+            <w:pStyle w:val="TOC4"/>
+            <w:tabs>
+              <w:tab w:val="right" w:leader="dot" w:pos="9350"/>
+            </w:tabs>
+            <w:rPr>
+              <w:rFonts w:eastAsiaTheme="minorEastAsia"/>
+              <w:noProof/>
+            </w:rPr>
+          </w:pPr>
+          <w:hyperlink w:anchor="_Toc372631634" w:history="1">
+            <w:r>
+              <w:rPr>
+                <w:rStyle w:val="Hyperlink"/>
+                <w:noProof/>
+              </w:rPr>
               <w:t>Selecting Options for the Component File</w:t>
             </w:r>
             <w:r>
@@ -1250,7 +1334,7 @@
                 <w:noProof/>
                 <w:webHidden/>
               </w:rPr>
-              <w:instrText xml:space="preserve"> PAGEREF _Toc372114296 \h </w:instrText>
+              <w:instrText xml:space="preserve"> PAGEREF _Toc372631634 \h </w:instrText>
             </w:r>
             <w:r>
               <w:rPr>
@@ -1270,7 +1354,76 @@
                 <w:noProof/>
                 <w:webHidden/>
               </w:rPr>
-              <w:t>10</w:t>
+              <w:t>11</w:t>
+            </w:r>
+            <w:r>
+              <w:rPr>
+                <w:noProof/>
+                <w:webHidden/>
+              </w:rPr>
+              <w:fldChar w:fldCharType="end"/>
+            </w:r>
+          </w:hyperlink>
+        </w:p>
+        <w:p>
+          <w:pPr>
+            <w:pStyle w:val="TOC4"/>
+            <w:tabs>
+              <w:tab w:val="right" w:leader="dot" w:pos="9350"/>
+            </w:tabs>
+            <w:rPr>
+              <w:rFonts w:eastAsiaTheme="minorEastAsia"/>
+              <w:noProof/>
+            </w:rPr>
+          </w:pPr>
+          <w:hyperlink w:anchor="_Toc372631635" w:history="1">
+            <w:r>
+              <w:rPr>
+                <w:rStyle w:val="Hyperlink"/>
+                <w:noProof/>
+              </w:rPr>
+              <w:t>Removing Selected Options</w:t>
+            </w:r>
+            <w:r>
+              <w:rPr>
+                <w:noProof/>
+                <w:webHidden/>
+              </w:rPr>
+              <w:tab/>
+            </w:r>
+            <w:r>
+              <w:rPr>
+                <w:noProof/>
+                <w:webHidden/>
+              </w:rPr>
+              <w:fldChar w:fldCharType="begin"/>
+            </w:r>
+            <w:r>
+              <w:rPr>
+                <w:noProof/>
+                <w:webHidden/>
+              </w:rPr>
+              <w:instrText xml:space="preserve"> PAGEREF _Toc372631635 \h </w:instrText>
+            </w:r>
+            <w:r>
+              <w:rPr>
+                <w:noProof/>
+                <w:webHidden/>
+              </w:rPr>
+            </w:r>
+            <w:r>
+              <w:rPr>
+                <w:noProof/>
+                <w:webHidden/>
+              </w:rPr>
+              <w:fldChar w:fldCharType="separate"/>
+            </w:r>
+            <w:r>
+              <w:rPr>
+                <w:noProof/>
+                <w:webHidden/>
+              </w:rPr>
+              <w:t>13</w:t>
             </w:r>
             <w:r>
               <w:rPr>
@@ -1305,32 +1458,11 @@
     </w:p>
     <w:p>
       <w:pPr>
-        <w:pStyle w:val="Title"/>
-        <w:jc w:val="center"/>
-      </w:pPr>
+        <w:pStyle w:val="Heading1"/>
+      </w:pPr>
+      <w:bookmarkStart w:id="0" w:name="_Toc372631616"/>
       <w:r>
         <w:lastRenderedPageBreak/>
-        <w:t xml:space="preserve">SimulEICon </w:t>
-      </w:r>
-      <w:r>
-        <w:t>Multi-Objective</w:t>
-      </w:r>
-      <w:r>
-        <w:t xml:space="preserve"> Decision-Support Tool for Autod</w:t>
-      </w:r>
-      <w:r>
-        <w:t>esk Revit</w:t>
-      </w:r>
-      <w:r>
-        <w:t xml:space="preserve"> 2012</w:t>
-      </w:r>
-    </w:p>
-    <w:p>
-      <w:pPr>
-        <w:pStyle w:val="Heading1"/>
-      </w:pPr>
-      <w:bookmarkStart w:id="0" w:name="_Toc372114279"/>
-      <w:r>
         <w:t>Aim of This Document</w:t>
       </w:r>
       <w:bookmarkEnd w:id="0"/>
@@ -1393,7 +1525,34 @@
         <w:t>Revit.</w:t>
       </w:r>
       <w:r>
-        <w:t xml:space="preserve"> For more information, please visit </w:t>
+        <w:t xml:space="preserve"> </w:t>
+      </w:r>
+      <w:r>
+        <w:t>This software is an active prototype, so it is likely to contain bugs</w:t>
+      </w:r>
+      <w:r>
+        <w:t>.</w:t>
+      </w:r>
+      <w:r>
+        <w:t xml:space="preserve"> </w:t>
+      </w:r>
+      <w:r>
+        <w:t>Changes in functionality are to be expected</w:t>
+      </w:r>
+      <w:r>
+        <w:t xml:space="preserve"> as well</w:t>
+      </w:r>
+      <w:r>
+        <w:t xml:space="preserve">. </w:t>
+      </w:r>
+      <w:r>
+        <w:t xml:space="preserve">For more </w:t>
+      </w:r>
+      <w:r>
+        <w:t>information or contact info</w:t>
+      </w:r>
+      <w:r>
+        <w:t xml:space="preserve">, please visit </w:t>
       </w:r>
       <w:hyperlink r:id="rId8" w:history="1">
         <w:r>
@@ -1408,7 +1567,7 @@
       <w:pPr>
         <w:pStyle w:val="Heading1"/>
       </w:pPr>
-      <w:bookmarkStart w:id="1" w:name="_Toc372114280"/>
+      <w:bookmarkStart w:id="1" w:name="_Toc372631617"/>
       <w:r>
         <w:t>Installation</w:t>
       </w:r>
@@ -1418,7 +1577,7 @@
       <w:pPr>
         <w:pStyle w:val="Heading2"/>
       </w:pPr>
-      <w:bookmarkStart w:id="2" w:name="_Toc372114281"/>
+      <w:bookmarkStart w:id="2" w:name="_Toc372631618"/>
       <w:r>
         <w:t>What’s Included?</w:t>
       </w:r>
@@ -1507,7 +1666,7 @@
       </w:pPr>
       <w:bookmarkStart w:id="3" w:name="_Ref370885671"/>
       <w:bookmarkStart w:id="4" w:name="_Ref370885691"/>
-      <w:bookmarkStart w:id="5" w:name="_Toc372114282"/>
+      <w:bookmarkStart w:id="5" w:name="_Toc372631619"/>
       <w:r>
         <w:t>Locations</w:t>
       </w:r>
@@ -1546,7 +1705,7 @@
       <w:pPr>
         <w:pStyle w:val="Heading3"/>
       </w:pPr>
-      <w:bookmarkStart w:id="6" w:name="_Toc372114283"/>
+      <w:bookmarkStart w:id="6" w:name="_Toc372631620"/>
       <w:r>
         <w:t>Windows 7</w:t>
       </w:r>
@@ -1571,7 +1730,7 @@
       <w:pPr>
         <w:pStyle w:val="Heading3"/>
       </w:pPr>
-      <w:bookmarkStart w:id="7" w:name="_Toc372114284"/>
+      <w:bookmarkStart w:id="7" w:name="_Toc372631621"/>
       <w:r>
         <w:t>Windows XP</w:t>
       </w:r>
@@ -1593,7 +1752,7 @@
       <w:pPr>
         <w:pStyle w:val="Heading2"/>
       </w:pPr>
-      <w:bookmarkStart w:id="8" w:name="_Toc372114285"/>
+      <w:bookmarkStart w:id="8" w:name="_Toc372631622"/>
       <w:r>
         <w:t>Installing the Add-in</w:t>
       </w:r>
@@ -1703,7 +1862,6 @@
         </w:numPr>
       </w:pPr>
       <w:r>
-        <w:lastRenderedPageBreak/>
         <w:t xml:space="preserve">Set the both </w:t>
       </w:r>
       <w:r>
@@ -1768,6 +1926,7 @@
         <w:rPr>
           <w:noProof/>
         </w:rPr>
+        <w:lastRenderedPageBreak/>
         <w:pict>
           <v:shapetype id="_x0000_t202" coordsize="21600,21600" o:spt="202" path="m,l,21600r21600,l21600,xe">
             <v:stroke joinstyle="miter"/>
@@ -1854,7 +2013,7 @@
       <w:pPr>
         <w:pStyle w:val="Heading1"/>
       </w:pPr>
-      <w:bookmarkStart w:id="10" w:name="_Toc372114286"/>
+      <w:bookmarkStart w:id="10" w:name="_Toc372631623"/>
       <w:r>
         <w:t>Using the Simu</w:t>
       </w:r>
@@ -2154,7 +2313,7 @@
       <w:pPr>
         <w:pStyle w:val="Heading2"/>
       </w:pPr>
-      <w:bookmarkStart w:id="12" w:name="_Toc372114287"/>
+      <w:bookmarkStart w:id="12" w:name="_Toc372631624"/>
       <w:r>
         <w:t>Startup</w:t>
       </w:r>
@@ -2383,7 +2542,7 @@
       <w:pPr>
         <w:pStyle w:val="Heading2"/>
       </w:pPr>
-      <w:bookmarkStart w:id="15" w:name="_Toc372114288"/>
+      <w:bookmarkStart w:id="15" w:name="_Toc372631625"/>
       <w:r>
         <w:lastRenderedPageBreak/>
         <w:t>Selecting the Database File</w:t>
@@ -2484,7 +2643,7 @@
       <w:pPr>
         <w:pStyle w:val="Heading2"/>
       </w:pPr>
-      <w:bookmarkStart w:id="16" w:name="_Toc372114289"/>
+      <w:bookmarkStart w:id="16" w:name="_Toc372631626"/>
       <w:r>
         <w:t>Viewing Previous Results</w:t>
       </w:r>
@@ -2514,7 +2673,10 @@
         <w:t xml:space="preserve"> list of the resulting projects from the simulation. </w:t>
       </w:r>
       <w:r>
-        <w:t>Figure 6</w:t>
+        <w:t xml:space="preserve">Figure </w:t>
+      </w:r>
+      <w:r>
+        <w:t>#</w:t>
       </w:r>
       <w:r>
         <w:t xml:space="preserve"> </w:t>
@@ -2579,7 +2741,10 @@
         <w:t xml:space="preserve"> </w:t>
       </w:r>
       <w:r>
-        <w:t>Figure 7</w:t>
+        <w:t xml:space="preserve">Figure </w:t>
+      </w:r>
+      <w:r>
+        <w:t>#</w:t>
       </w:r>
       <w:r>
         <w:t xml:space="preserve"> </w:t>
@@ -2600,7 +2765,10 @@
         <w:t>were selected for them</w:t>
       </w:r>
       <w:r>
-        <w:t>, shown in Figure 8</w:t>
+        <w:t xml:space="preserve">, shown in Figure </w:t>
+      </w:r>
+      <w:r>
+        <w:t>#</w:t>
       </w:r>
       <w:r>
         <w:t>.</w:t>
@@ -2817,7 +2985,7 @@
       <w:pPr>
         <w:pStyle w:val="Heading2"/>
       </w:pPr>
-      <w:bookmarkStart w:id="17" w:name="_Toc372114290"/>
+      <w:bookmarkStart w:id="17" w:name="_Toc372631627"/>
       <w:r>
         <w:t>Defining</w:t>
       </w:r>
@@ -2932,7 +3100,7 @@
       <w:pPr>
         <w:pStyle w:val="Heading3"/>
       </w:pPr>
-      <w:bookmarkStart w:id="18" w:name="_Toc372114291"/>
+      <w:bookmarkStart w:id="18" w:name="_Toc372631628"/>
       <w:r>
         <w:t>Cr</w:t>
       </w:r>
@@ -2945,7 +3113,7 @@
       <w:pPr>
         <w:pStyle w:val="Heading4"/>
       </w:pPr>
-      <w:bookmarkStart w:id="19" w:name="_Toc372114292"/>
+      <w:bookmarkStart w:id="19" w:name="_Toc372631629"/>
       <w:r>
         <w:t>Selecting Components from the BIM Model</w:t>
       </w:r>
@@ -2964,7 +3132,10 @@
         <w:t xml:space="preserve">As seen in </w:t>
       </w:r>
       <w:r>
-        <w:t>Figure 9</w:t>
+        <w:t xml:space="preserve">Figure </w:t>
+      </w:r>
+      <w:r>
+        <w:t>#</w:t>
       </w:r>
       <w:r>
         <w:t>,</w:t>
@@ -3015,7 +3186,7 @@
         <w:t xml:space="preserve">Figure </w:t>
       </w:r>
       <w:r>
-        <w:t>10</w:t>
+        <w:t>#</w:t>
       </w:r>
       <w:fldSimple w:instr=" REF _Ref370896760 \h  \* MERGEFORMAT "/>
       <w:r>
@@ -3165,7 +3336,7 @@
       <w:pPr>
         <w:pStyle w:val="Heading4"/>
       </w:pPr>
-      <w:bookmarkStart w:id="22" w:name="_Toc372114293"/>
+      <w:bookmarkStart w:id="22" w:name="_Toc372631630"/>
       <w:r>
         <w:t>Adding Components from the Model into the Component File</w:t>
       </w:r>
@@ -3186,10 +3357,10 @@
         <w:t xml:space="preserve"> </w:t>
       </w:r>
       <w:r>
-        <w:t>Figure 1</w:t>
-      </w:r>
-      <w:r>
-        <w:t>1</w:t>
+        <w:t xml:space="preserve">Figure </w:t>
+      </w:r>
+      <w:r>
+        <w:t>#</w:t>
       </w:r>
       <w:r>
         <w:t>)</w:t>
@@ -3201,11 +3372,11 @@
         <w:t xml:space="preserve"> If a component is selected from the model, a category may appear. Many components within a BIM model have categories in Revit.</w:t>
       </w:r>
       <w:r>
-        <w:t xml:space="preserve"> These categories </w:t>
+        <w:t xml:space="preserve"> These categories are </w:t>
       </w:r>
       <w:r>
         <w:lastRenderedPageBreak/>
-        <w:t>are currently used by the add-in to retrieve available options from an external data</w:t>
+        <w:t>currently used by the add-in to retrieve available options from an external data</w:t>
       </w:r>
       <w:r>
         <w:t xml:space="preserve"> </w:t>
@@ -3217,7 +3388,10 @@
         <w:t xml:space="preserve"> When completed, the new component will be listed as seen in </w:t>
       </w:r>
       <w:r>
-        <w:t>Figure 12</w:t>
+        <w:t xml:space="preserve">Figure </w:t>
+      </w:r>
+      <w:r>
+        <w:t>#</w:t>
       </w:r>
       <w:r>
         <w:t>.</w:t>
@@ -3420,7 +3594,7 @@
       <w:pPr>
         <w:pStyle w:val="Heading4"/>
       </w:pPr>
-      <w:bookmarkStart w:id="25" w:name="_Toc372114294"/>
+      <w:bookmarkStart w:id="25" w:name="_Toc372631631"/>
       <w:r>
         <w:t>Combining Component</w:t>
       </w:r>
@@ -3447,10 +3621,7 @@
         <w:t xml:space="preserve"> (see </w:t>
       </w:r>
       <w:r>
-        <w:t>Figure 1</w:t>
-      </w:r>
-      <w:r>
-        <w:t>3</w:t>
+        <w:t>Figure #</w:t>
       </w:r>
       <w:r>
         <w:t>)</w:t>
@@ -3654,85 +3825,114 @@
       <w:pPr>
         <w:pStyle w:val="Heading4"/>
       </w:pPr>
-      <w:bookmarkStart w:id="27" w:name="_Toc372114295"/>
-      <w:r>
-        <w:t>Removing a Defined Component</w:t>
+      <w:bookmarkStart w:id="27" w:name="_Toc372631632"/>
+      <w:r>
+        <w:t xml:space="preserve">Adding a Component </w:t>
+      </w:r>
+      <w:r>
+        <w:t>N</w:t>
+      </w:r>
+      <w:r>
+        <w:t>ot Available in the Model</w:t>
       </w:r>
       <w:bookmarkEnd w:id="27"/>
     </w:p>
     <w:p/>
     <w:p>
       <w:r>
-        <w:t>To delete a defined component (i.e. not include it in the component file creation):</w:t>
-      </w:r>
-    </w:p>
-    <w:p>
-      <w:pPr>
-        <w:pStyle w:val="ListParagraph"/>
-        <w:numPr>
-          <w:ilvl w:val="0"/>
-          <w:numId w:val="10"/>
-        </w:numPr>
-      </w:pPr>
-      <w:r>
-        <w:t>Select the component from the “Components in Simulation” list.</w:t>
-      </w:r>
-    </w:p>
-    <w:p>
-      <w:pPr>
-        <w:pStyle w:val="ListParagraph"/>
-        <w:numPr>
-          <w:ilvl w:val="0"/>
-          <w:numId w:val="10"/>
-        </w:numPr>
-      </w:pPr>
-      <w:r>
-        <w:t>Click the “Delete Component” button.</w:t>
-      </w:r>
-    </w:p>
-    <w:p>
-      <w:pPr>
-        <w:pStyle w:val="Heading4"/>
-      </w:pPr>
-      <w:bookmarkStart w:id="28" w:name="_Toc372114296"/>
-      <w:r>
-        <w:t>Selecting Options for the Component File</w:t>
-      </w:r>
-      <w:bookmarkEnd w:id="28"/>
-    </w:p>
-    <w:p/>
-    <w:p>
-      <w:r>
-        <w:t xml:space="preserve">Once an item has been added to the list, “Components in Simulation”, it can have multiple options associated with it.  These options are used during optimization as alternatives for the different </w:t>
-      </w:r>
-      <w:r>
-        <w:t xml:space="preserve">the </w:t>
-      </w:r>
-      <w:r>
-        <w:t>components.</w:t>
-      </w:r>
-      <w:r>
-        <w:t xml:space="preserve"> Currently, options for a selected component are retrieved based on</w:t>
-      </w:r>
-      <w:r>
-        <w:t xml:space="preserve"> the general category of the component.</w:t>
-      </w:r>
-      <w:r>
-        <w:t xml:space="preserve"> For example, in Figure 11, the new component “Exterior Walls” has the category “Exterior Wall”.  This means when that component is selected, options that have the same category will be retrieved from the database.</w:t>
-      </w:r>
-    </w:p>
-    <w:p>
-      <w:r>
-        <w:t>Available options are loaded into the “Available Assembly Option” list.</w:t>
-      </w:r>
-      <w:r>
-        <w:t xml:space="preserve"> Once there, any option can be double clicked to view details about it, including materials, costs, and EI</w:t>
-      </w:r>
-      <w:r>
-        <w:t xml:space="preserve"> (see Figure 15</w:t>
+        <w:t xml:space="preserve">Components that will exist in the Simulation are </w:t>
+      </w:r>
+      <w:r>
+        <w:t xml:space="preserve">supposed to be </w:t>
+      </w:r>
+      <w:r>
+        <w:t>functionally equivalent to activities in a project.</w:t>
+      </w:r>
+      <w:r>
+        <w:t xml:space="preserve"> However, certain </w:t>
+      </w:r>
+      <w:r>
+        <w:t>activities may not have a representation in a BIM model.</w:t>
+      </w:r>
+      <w:r>
+        <w:t xml:space="preserve"> For example: site preparation work may need to be considered in a project, but has no component in the model to select as a reference.</w:t>
+      </w:r>
+      <w:r>
+        <w:t xml:space="preserve"> If, for whatever reason, a component in the model is not accurate, the user can define a correct version and use it as a reference instead. </w:t>
+      </w:r>
+      <w:r>
+        <w:t>To handle this and other cases</w:t>
+      </w:r>
+      <w:r>
+        <w:t xml:space="preserve">, users may define </w:t>
+      </w:r>
+      <w:r>
+        <w:t>c</w:t>
+      </w:r>
+      <w:r>
+        <w:t xml:space="preserve">omponents that do not exist in the </w:t>
+      </w:r>
+      <w:r>
+        <w:t>m</w:t>
+      </w:r>
+      <w:r>
+        <w:t>odel for use in the simulation</w:t>
       </w:r>
       <w:r>
         <w:t>.</w:t>
+      </w:r>
+      <w:r>
+        <w:t xml:space="preserve"> Several pieces of information are required to define a new</w:t>
+      </w:r>
+      <w:r>
+        <w:t xml:space="preserve"> component</w:t>
+      </w:r>
+      <w:r>
+        <w:t xml:space="preserve"> (See Figure #</w:t>
+      </w:r>
+      <w:r>
+        <w:t>).</w:t>
+      </w:r>
+      <w:r>
+        <w:t xml:space="preserve"> </w:t>
+      </w:r>
+    </w:p>
+    <w:p>
+      <w:r>
+        <w:t xml:space="preserve">A component name, assembly code, and category, along with the total area and volume must be given. </w:t>
+      </w:r>
+      <w:r>
+        <w:t>This information is automatically extracted from components within the BIM model.</w:t>
+      </w:r>
+      <w:r>
+        <w:t xml:space="preserve"> The category is used to select alternative options for use in the simulation</w:t>
+      </w:r>
+      <w:r>
+        <w:t xml:space="preserve">. </w:t>
+      </w:r>
+      <w:r>
+        <w:t xml:space="preserve">The assembly code is used to merge individual elements in the BIM model into </w:t>
+      </w:r>
+      <w:r>
+        <w:t>single components (</w:t>
+      </w:r>
+      <w:r>
+        <w:rPr>
+          <w:b/>
+        </w:rPr>
+        <w:t>NOTE</w:t>
+      </w:r>
+      <w:r>
+        <w:t>:</w:t>
+      </w:r>
+      <w:r>
+        <w:t xml:space="preserve"> This may need to change to allow more flexible schedules</w:t>
+      </w:r>
+      <w:r>
+        <w:t>.</w:t>
+      </w:r>
+      <w:r>
+        <w:t>).</w:t>
       </w:r>
     </w:p>
     <w:p>
@@ -3747,9 +3947,9 @@
         <w:lastRenderedPageBreak/>
         <w:drawing>
           <wp:inline distT="0" distB="0" distL="0" distR="0">
-            <wp:extent cx="5943600" cy="3310890"/>
-            <wp:effectExtent l="19050" t="19050" r="19050" b="22860"/>
-            <wp:docPr id="6" name="Picture 5" descr="loadedOptions_extwalls.png"/>
+            <wp:extent cx="3124200" cy="2819400"/>
+            <wp:effectExtent l="19050" t="19050" r="19050" b="19050"/>
+            <wp:docPr id="19" name="Picture 18" descr="noCompSelected.png"/>
             <wp:cNvGraphicFramePr>
               <a:graphicFrameLocks xmlns:a="http://schemas.openxmlformats.org/drawingml/2006/main" noChangeAspect="1"/>
             </wp:cNvGraphicFramePr>
@@ -3757,7 +3957,7 @@
               <a:graphicData uri="http://schemas.openxmlformats.org/drawingml/2006/picture">
                 <pic:pic xmlns:pic="http://schemas.openxmlformats.org/drawingml/2006/picture">
                   <pic:nvPicPr>
-                    <pic:cNvPr id="0" name="loadedOptions_extwalls.png"/>
+                    <pic:cNvPr id="0" name="noCompSelected.png"/>
                     <pic:cNvPicPr/>
                   </pic:nvPicPr>
                   <pic:blipFill>
@@ -3769,7 +3969,7 @@
                   <pic:spPr>
                     <a:xfrm>
                       <a:off x="0" y="0"/>
-                      <a:ext cx="5943600" cy="3310890"/>
+                      <a:ext cx="3124200" cy="2819400"/>
                     </a:xfrm>
                     <a:prstGeom prst="rect">
                       <a:avLst/>
@@ -3804,8 +4004,436 @@
         </w:r>
       </w:fldSimple>
     </w:p>
+    <w:p>
+      <w:pPr>
+        <w:pStyle w:val="Heading4"/>
+      </w:pPr>
+      <w:bookmarkStart w:id="28" w:name="_Toc372631633"/>
+      <w:r>
+        <w:t>Removing a Defined Component</w:t>
+      </w:r>
+      <w:bookmarkEnd w:id="28"/>
+    </w:p>
+    <w:p/>
+    <w:p>
+      <w:r>
+        <w:t>To delete a defined component (i.e. not include it in the component file creation):</w:t>
+      </w:r>
+    </w:p>
+    <w:p>
+      <w:pPr>
+        <w:pStyle w:val="ListParagraph"/>
+        <w:numPr>
+          <w:ilvl w:val="0"/>
+          <w:numId w:val="10"/>
+        </w:numPr>
+      </w:pPr>
+      <w:r>
+        <w:t>Select the component from the “Components in Simulation” list.</w:t>
+      </w:r>
+    </w:p>
+    <w:p>
+      <w:pPr>
+        <w:pStyle w:val="ListParagraph"/>
+        <w:numPr>
+          <w:ilvl w:val="0"/>
+          <w:numId w:val="10"/>
+        </w:numPr>
+      </w:pPr>
+      <w:r>
+        <w:t>Click the “Delete Component” button.</w:t>
+      </w:r>
+    </w:p>
+    <w:p/>
+    <w:p>
+      <w:pPr>
+        <w:pStyle w:val="Heading4"/>
+      </w:pPr>
+      <w:bookmarkStart w:id="29" w:name="_Toc372631634"/>
+      <w:r>
+        <w:t>Selecting Options for the Component File</w:t>
+      </w:r>
+      <w:bookmarkEnd w:id="29"/>
+    </w:p>
+    <w:p/>
+    <w:p>
+      <w:r>
+        <w:t xml:space="preserve">Once an item has been added to the list, “Components in Simulation”, it can have multiple options associated with it.  These options are used during optimization as alternatives for the different </w:t>
+      </w:r>
+      <w:r>
+        <w:t xml:space="preserve">the </w:t>
+      </w:r>
+      <w:r>
+        <w:t>components.</w:t>
+      </w:r>
+      <w:r>
+        <w:t xml:space="preserve"> Currently, options for a selected component are retrieved based on</w:t>
+      </w:r>
+      <w:r>
+        <w:t xml:space="preserve"> the general category of the component.</w:t>
+      </w:r>
+      <w:r>
+        <w:t xml:space="preserve"> For example, in Figure #</w:t>
+      </w:r>
+      <w:r>
+        <w:t>, the new component “Exterior Walls” has the category “Exterior Wall”.  This means when that component is selected, options that have the same category will be retrieved from the database.</w:t>
+      </w:r>
+    </w:p>
+    <w:p>
+      <w:r>
+        <w:t>Available options are loaded into the “Available Assembly Option” list.</w:t>
+      </w:r>
+      <w:r>
+        <w:t xml:space="preserve"> Once there, any option can be double clicked to view details about it, including materials, costs, and EI</w:t>
+      </w:r>
+      <w:r>
+        <w:t xml:space="preserve"> (see Figure </w:t>
+      </w:r>
+      <w:r>
+        <w:t>#</w:t>
+      </w:r>
+      <w:r>
+        <w:t>)</w:t>
+      </w:r>
+      <w:r>
+        <w:t>.</w:t>
+      </w:r>
+      <w:r>
+        <w:t xml:space="preserve"> Users may select any desired optio</w:t>
+      </w:r>
+      <w:r>
+        <w:t xml:space="preserve">ns, and click the “Add Assembly Option” button to include the selected option in the lists of alternatives for </w:t>
+      </w:r>
+      <w:r>
+        <w:t xml:space="preserve">the selected </w:t>
+      </w:r>
+      <w:r>
+        <w:t>c</w:t>
+      </w:r>
+      <w:r>
+        <w:t>omponent</w:t>
+      </w:r>
+      <w:r>
+        <w:t xml:space="preserve"> shown in the “Component Name” text box</w:t>
+      </w:r>
+      <w:r>
+        <w:t xml:space="preserve"> (see Figure </w:t>
+      </w:r>
+      <w:r>
+        <w:t>#</w:t>
+      </w:r>
+      <w:r>
+        <w:t>)</w:t>
+      </w:r>
+      <w:r>
+        <w:t>.</w:t>
+      </w:r>
+      <w:r>
+        <w:t xml:space="preserve"> Once an option has been added, it will be visible in the “Current Assembly Options” list</w:t>
+      </w:r>
+      <w:r>
+        <w:t xml:space="preserve"> (see </w:t>
+      </w:r>
+      <w:r>
+        <w:t>F</w:t>
+      </w:r>
+      <w:r>
+        <w:t xml:space="preserve">igure </w:t>
+      </w:r>
+      <w:r>
+        <w:t>#</w:t>
+      </w:r>
+      <w:r>
+        <w:t>)</w:t>
+      </w:r>
+      <w:r>
+        <w:t>.</w:t>
+      </w:r>
+    </w:p>
+    <w:p>
+      <w:pPr>
+        <w:keepNext/>
+        <w:jc w:val="center"/>
+      </w:pPr>
+      <w:r>
+        <w:rPr>
+          <w:noProof/>
+        </w:rPr>
+        <w:lastRenderedPageBreak/>
+        <w:drawing>
+          <wp:inline distT="0" distB="0" distL="0" distR="0">
+            <wp:extent cx="5156799" cy="2872602"/>
+            <wp:effectExtent l="19050" t="19050" r="24801" b="22998"/>
+            <wp:docPr id="6" name="Picture 5" descr="loadedOptions_extwalls.png"/>
+            <wp:cNvGraphicFramePr>
+              <a:graphicFrameLocks xmlns:a="http://schemas.openxmlformats.org/drawingml/2006/main" noChangeAspect="1"/>
+            </wp:cNvGraphicFramePr>
+            <a:graphic xmlns:a="http://schemas.openxmlformats.org/drawingml/2006/main">
+              <a:graphicData uri="http://schemas.openxmlformats.org/drawingml/2006/picture">
+                <pic:pic xmlns:pic="http://schemas.openxmlformats.org/drawingml/2006/picture">
+                  <pic:nvPicPr>
+                    <pic:cNvPr id="0" name="loadedOptions_extwalls.png"/>
+                    <pic:cNvPicPr/>
+                  </pic:nvPicPr>
+                  <pic:blipFill>
+                    <a:blip r:embed="rId25"/>
+                    <a:stretch>
+                      <a:fillRect/>
+                    </a:stretch>
+                  </pic:blipFill>
+                  <pic:spPr>
+                    <a:xfrm>
+                      <a:off x="0" y="0"/>
+                      <a:ext cx="5161600" cy="2875277"/>
+                    </a:xfrm>
+                    <a:prstGeom prst="rect">
+                      <a:avLst/>
+                    </a:prstGeom>
+                    <a:ln>
+                      <a:solidFill>
+                        <a:schemeClr val="tx1"/>
+                      </a:solidFill>
+                    </a:ln>
+                  </pic:spPr>
+                </pic:pic>
+              </a:graphicData>
+            </a:graphic>
+          </wp:inline>
+        </w:drawing>
+      </w:r>
+    </w:p>
+    <w:p>
+      <w:pPr>
+        <w:pStyle w:val="Caption"/>
+        <w:jc w:val="center"/>
+      </w:pPr>
+      <w:r>
+        <w:t xml:space="preserve">Figure </w:t>
+      </w:r>
+      <w:fldSimple w:instr=" SEQ Figure \* ARABIC ">
+        <w:r>
+          <w:rPr>
+            <w:noProof/>
+          </w:rPr>
+          <w:t>15</w:t>
+        </w:r>
+      </w:fldSimple>
+    </w:p>
+    <w:p>
+      <w:pPr>
+        <w:keepNext/>
+        <w:jc w:val="center"/>
+      </w:pPr>
+      <w:r>
+        <w:rPr>
+          <w:noProof/>
+        </w:rPr>
+        <w:drawing>
+          <wp:inline distT="0" distB="0" distL="0" distR="0">
+            <wp:extent cx="5367593" cy="4466686"/>
+            <wp:effectExtent l="19050" t="19050" r="23557" b="10064"/>
+            <wp:docPr id="11" name="Picture 10" descr="assembly_details.png"/>
+            <wp:cNvGraphicFramePr>
+              <a:graphicFrameLocks xmlns:a="http://schemas.openxmlformats.org/drawingml/2006/main" noChangeAspect="1"/>
+            </wp:cNvGraphicFramePr>
+            <a:graphic xmlns:a="http://schemas.openxmlformats.org/drawingml/2006/main">
+              <a:graphicData uri="http://schemas.openxmlformats.org/drawingml/2006/picture">
+                <pic:pic xmlns:pic="http://schemas.openxmlformats.org/drawingml/2006/picture">
+                  <pic:nvPicPr>
+                    <pic:cNvPr id="0" name="assembly_details.png"/>
+                    <pic:cNvPicPr/>
+                  </pic:nvPicPr>
+                  <pic:blipFill>
+                    <a:blip r:embed="rId26"/>
+                    <a:stretch>
+                      <a:fillRect/>
+                    </a:stretch>
+                  </pic:blipFill>
+                  <pic:spPr>
+                    <a:xfrm>
+                      <a:off x="0" y="0"/>
+                      <a:ext cx="5370841" cy="4469389"/>
+                    </a:xfrm>
+                    <a:prstGeom prst="rect">
+                      <a:avLst/>
+                    </a:prstGeom>
+                    <a:ln>
+                      <a:solidFill>
+                        <a:schemeClr val="tx1"/>
+                      </a:solidFill>
+                    </a:ln>
+                  </pic:spPr>
+                </pic:pic>
+              </a:graphicData>
+            </a:graphic>
+          </wp:inline>
+        </w:drawing>
+      </w:r>
+    </w:p>
+    <w:p>
+      <w:pPr>
+        <w:pStyle w:val="Caption"/>
+        <w:jc w:val="center"/>
+      </w:pPr>
+      <w:r>
+        <w:t xml:space="preserve">Figure </w:t>
+      </w:r>
+      <w:fldSimple w:instr=" SEQ Figure \* ARABIC ">
+        <w:r>
+          <w:rPr>
+            <w:noProof/>
+          </w:rPr>
+          <w:t>16</w:t>
+        </w:r>
+      </w:fldSimple>
+    </w:p>
+    <w:p>
+      <w:pPr>
+        <w:pStyle w:val="Heading4"/>
+      </w:pPr>
+      <w:bookmarkStart w:id="30" w:name="_Toc372631635"/>
+      <w:r>
+        <w:lastRenderedPageBreak/>
+        <w:t>Removing</w:t>
+      </w:r>
+      <w:r>
+        <w:t xml:space="preserve"> Selected Options</w:t>
+      </w:r>
+      <w:bookmarkEnd w:id="30"/>
+    </w:p>
+    <w:p/>
+    <w:p>
+      <w:r>
+        <w:t xml:space="preserve">Users may decide they no longer want </w:t>
+      </w:r>
+      <w:r>
+        <w:t>associate an option with a component.</w:t>
+      </w:r>
+      <w:r>
+        <w:t xml:space="preserve"> Any options currently associated with a component can be removed.</w:t>
+      </w:r>
+      <w:r>
+        <w:t xml:space="preserve"> </w:t>
+      </w:r>
+      <w:r>
+        <w:t xml:space="preserve">As with the available options list, more information can be viewed by double-clicking on an option. </w:t>
+      </w:r>
+      <w:r>
+        <w:t>They can be removed by</w:t>
+      </w:r>
+      <w:r>
+        <w:t xml:space="preserve"> doing the following</w:t>
+      </w:r>
+      <w:r>
+        <w:t>:</w:t>
+      </w:r>
+    </w:p>
+    <w:p>
+      <w:pPr>
+        <w:pStyle w:val="ListParagraph"/>
+        <w:numPr>
+          <w:ilvl w:val="0"/>
+          <w:numId w:val="12"/>
+        </w:numPr>
+      </w:pPr>
+      <w:r>
+        <w:t>Select an option from the “Current Assembly Options” list.</w:t>
+      </w:r>
+    </w:p>
+    <w:p>
+      <w:pPr>
+        <w:pStyle w:val="ListParagraph"/>
+        <w:numPr>
+          <w:ilvl w:val="0"/>
+          <w:numId w:val="12"/>
+        </w:numPr>
+      </w:pPr>
+      <w:r>
+        <w:t>Double click option for more information, if desired.</w:t>
+      </w:r>
+    </w:p>
+    <w:p>
+      <w:pPr>
+        <w:pStyle w:val="ListParagraph"/>
+        <w:numPr>
+          <w:ilvl w:val="0"/>
+          <w:numId w:val="12"/>
+        </w:numPr>
+      </w:pPr>
+      <w:r>
+        <w:t>Click “Delete Assembly Option” button.</w:t>
+      </w:r>
+    </w:p>
+    <w:p>
+      <w:pPr>
+        <w:keepNext/>
+        <w:jc w:val="center"/>
+      </w:pPr>
+      <w:r>
+        <w:rPr>
+          <w:noProof/>
+        </w:rPr>
+        <w:drawing>
+          <wp:inline distT="0" distB="0" distL="0" distR="0">
+            <wp:extent cx="3070096" cy="1388853"/>
+            <wp:effectExtent l="19050" t="19050" r="16004" b="20847"/>
+            <wp:docPr id="18" name="Picture 17" descr="delete_option.png"/>
+            <wp:cNvGraphicFramePr>
+              <a:graphicFrameLocks xmlns:a="http://schemas.openxmlformats.org/drawingml/2006/main" noChangeAspect="1"/>
+            </wp:cNvGraphicFramePr>
+            <a:graphic xmlns:a="http://schemas.openxmlformats.org/drawingml/2006/main">
+              <a:graphicData uri="http://schemas.openxmlformats.org/drawingml/2006/picture">
+                <pic:pic xmlns:pic="http://schemas.openxmlformats.org/drawingml/2006/picture">
+                  <pic:nvPicPr>
+                    <pic:cNvPr id="0" name="delete_option.png"/>
+                    <pic:cNvPicPr/>
+                  </pic:nvPicPr>
+                  <pic:blipFill>
+                    <a:blip r:embed="rId27"/>
+                    <a:stretch>
+                      <a:fillRect/>
+                    </a:stretch>
+                  </pic:blipFill>
+                  <pic:spPr>
+                    <a:xfrm>
+                      <a:off x="0" y="0"/>
+                      <a:ext cx="3077956" cy="1392409"/>
+                    </a:xfrm>
+                    <a:prstGeom prst="rect">
+                      <a:avLst/>
+                    </a:prstGeom>
+                    <a:ln>
+                      <a:solidFill>
+                        <a:schemeClr val="tx1"/>
+                      </a:solidFill>
+                    </a:ln>
+                  </pic:spPr>
+                </pic:pic>
+              </a:graphicData>
+            </a:graphic>
+          </wp:inline>
+        </w:drawing>
+      </w:r>
+    </w:p>
+    <w:p>
+      <w:pPr>
+        <w:pStyle w:val="Caption"/>
+        <w:jc w:val="center"/>
+      </w:pPr>
+      <w:r>
+        <w:t xml:space="preserve">Figure </w:t>
+      </w:r>
+      <w:fldSimple w:instr=" SEQ Figure \* ARABIC ">
+        <w:r>
+          <w:rPr>
+            <w:noProof/>
+          </w:rPr>
+          <w:t>17</w:t>
+        </w:r>
+      </w:fldSimple>
+    </w:p>
     <w:sectPr>
-      <w:footerReference w:type="default" r:id="rId25"/>
+      <w:footerReference w:type="default" r:id="rId28"/>
       <w:pgSz w:w="12240" w:h="15840"/>
       <w:pgMar w:top="1440" w:right="1440" w:bottom="1440" w:left="1440" w:header="720" w:footer="720" w:gutter="0"/>
       <w:cols w:space="720"/>
@@ -3861,7 +4489,7 @@
             <w:rPr>
               <w:noProof/>
             </w:rPr>
-            <w:t>1</w:t>
+            <w:t>11</w:t>
           </w:r>
         </w:fldSimple>
       </w:p>
@@ -4652,6 +5280,92 @@
     </w:lvl>
   </w:abstractNum>
   <w:abstractNum w:abstractNumId="7">
+    <w:nsid w:val="347B09E8"/>
+    <w:multiLevelType w:val="hybridMultilevel"/>
+    <w:tmpl w:val="5FC44F26"/>
+    <w:lvl w:ilvl="0" w:tplc="0409000F">
+      <w:start w:val="1"/>
+      <w:numFmt w:val="decimal"/>
+      <w:lvlText w:val="%1."/>
+      <w:lvlJc w:val="left"/>
+      <w:pPr>
+        <w:ind w:left="720" w:hanging="360"/>
+      </w:pPr>
+    </w:lvl>
+    <w:lvl w:ilvl="1" w:tplc="04090019" w:tentative="1">
+      <w:start w:val="1"/>
+      <w:numFmt w:val="lowerLetter"/>
+      <w:lvlText w:val="%2."/>
+      <w:lvlJc w:val="left"/>
+      <w:pPr>
+        <w:ind w:left="1440" w:hanging="360"/>
+      </w:pPr>
+    </w:lvl>
+    <w:lvl w:ilvl="2" w:tplc="0409001B" w:tentative="1">
+      <w:start w:val="1"/>
+      <w:numFmt w:val="lowerRoman"/>
+      <w:lvlText w:val="%3."/>
+      <w:lvlJc w:val="right"/>
+      <w:pPr>
+        <w:ind w:left="2160" w:hanging="180"/>
+      </w:pPr>
+    </w:lvl>
+    <w:lvl w:ilvl="3" w:tplc="0409000F" w:tentative="1">
+      <w:start w:val="1"/>
+      <w:numFmt w:val="decimal"/>
+      <w:lvlText w:val="%4."/>
+      <w:lvlJc w:val="left"/>
+      <w:pPr>
+        <w:ind w:left="2880" w:hanging="360"/>
+      </w:pPr>
+    </w:lvl>
+    <w:lvl w:ilvl="4" w:tplc="04090019" w:tentative="1">
+      <w:start w:val="1"/>
+      <w:numFmt w:val="lowerLetter"/>
+      <w:lvlText w:val="%5."/>
+      <w:lvlJc w:val="left"/>
+      <w:pPr>
+        <w:ind w:left="3600" w:hanging="360"/>
+      </w:pPr>
+    </w:lvl>
+    <w:lvl w:ilvl="5" w:tplc="0409001B" w:tentative="1">
+      <w:start w:val="1"/>
+      <w:numFmt w:val="lowerRoman"/>
+      <w:lvlText w:val="%6."/>
+      <w:lvlJc w:val="right"/>
+      <w:pPr>
+        <w:ind w:left="4320" w:hanging="180"/>
+      </w:pPr>
+    </w:lvl>
+    <w:lvl w:ilvl="6" w:tplc="0409000F" w:tentative="1">
+      <w:start w:val="1"/>
+      <w:numFmt w:val="decimal"/>
+      <w:lvlText w:val="%7."/>
+      <w:lvlJc w:val="left"/>
+      <w:pPr>
+        <w:ind w:left="5040" w:hanging="360"/>
+      </w:pPr>
+    </w:lvl>
+    <w:lvl w:ilvl="7" w:tplc="04090019" w:tentative="1">
+      <w:start w:val="1"/>
+      <w:numFmt w:val="lowerLetter"/>
+      <w:lvlText w:val="%8."/>
+      <w:lvlJc w:val="left"/>
+      <w:pPr>
+        <w:ind w:left="5760" w:hanging="360"/>
+      </w:pPr>
+    </w:lvl>
+    <w:lvl w:ilvl="8" w:tplc="0409001B" w:tentative="1">
+      <w:start w:val="1"/>
+      <w:numFmt w:val="lowerRoman"/>
+      <w:lvlText w:val="%9."/>
+      <w:lvlJc w:val="right"/>
+      <w:pPr>
+        <w:ind w:left="6480" w:hanging="180"/>
+      </w:pPr>
+    </w:lvl>
+  </w:abstractNum>
+  <w:abstractNum w:abstractNumId="8">
     <w:nsid w:val="547301A5"/>
     <w:multiLevelType w:val="hybridMultilevel"/>
     <w:tmpl w:val="894CCCA2"/>
@@ -4737,7 +5451,7 @@
       </w:pPr>
     </w:lvl>
   </w:abstractNum>
-  <w:abstractNum w:abstractNumId="8">
+  <w:abstractNum w:abstractNumId="9">
     <w:nsid w:val="5F4704B1"/>
     <w:multiLevelType w:val="hybridMultilevel"/>
     <w:tmpl w:val="41BE98E8"/>
@@ -4850,7 +5564,93 @@
       </w:rPr>
     </w:lvl>
   </w:abstractNum>
-  <w:abstractNum w:abstractNumId="9">
+  <w:abstractNum w:abstractNumId="10">
+    <w:nsid w:val="6D5D5B2A"/>
+    <w:multiLevelType w:val="hybridMultilevel"/>
+    <w:tmpl w:val="32AAF632"/>
+    <w:lvl w:ilvl="0" w:tplc="0409000F">
+      <w:start w:val="1"/>
+      <w:numFmt w:val="decimal"/>
+      <w:lvlText w:val="%1."/>
+      <w:lvlJc w:val="left"/>
+      <w:pPr>
+        <w:ind w:left="720" w:hanging="360"/>
+      </w:pPr>
+    </w:lvl>
+    <w:lvl w:ilvl="1" w:tplc="04090019" w:tentative="1">
+      <w:start w:val="1"/>
+      <w:numFmt w:val="lowerLetter"/>
+      <w:lvlText w:val="%2."/>
+      <w:lvlJc w:val="left"/>
+      <w:pPr>
+        <w:ind w:left="1440" w:hanging="360"/>
+      </w:pPr>
+    </w:lvl>
+    <w:lvl w:ilvl="2" w:tplc="0409001B" w:tentative="1">
+      <w:start w:val="1"/>
+      <w:numFmt w:val="lowerRoman"/>
+      <w:lvlText w:val="%3."/>
+      <w:lvlJc w:val="right"/>
+      <w:pPr>
+        <w:ind w:left="2160" w:hanging="180"/>
+      </w:pPr>
+    </w:lvl>
+    <w:lvl w:ilvl="3" w:tplc="0409000F" w:tentative="1">
+      <w:start w:val="1"/>
+      <w:numFmt w:val="decimal"/>
+      <w:lvlText w:val="%4."/>
+      <w:lvlJc w:val="left"/>
+      <w:pPr>
+        <w:ind w:left="2880" w:hanging="360"/>
+      </w:pPr>
+    </w:lvl>
+    <w:lvl w:ilvl="4" w:tplc="04090019" w:tentative="1">
+      <w:start w:val="1"/>
+      <w:numFmt w:val="lowerLetter"/>
+      <w:lvlText w:val="%5."/>
+      <w:lvlJc w:val="left"/>
+      <w:pPr>
+        <w:ind w:left="3600" w:hanging="360"/>
+      </w:pPr>
+    </w:lvl>
+    <w:lvl w:ilvl="5" w:tplc="0409001B" w:tentative="1">
+      <w:start w:val="1"/>
+      <w:numFmt w:val="lowerRoman"/>
+      <w:lvlText w:val="%6."/>
+      <w:lvlJc w:val="right"/>
+      <w:pPr>
+        <w:ind w:left="4320" w:hanging="180"/>
+      </w:pPr>
+    </w:lvl>
+    <w:lvl w:ilvl="6" w:tplc="0409000F" w:tentative="1">
+      <w:start w:val="1"/>
+      <w:numFmt w:val="decimal"/>
+      <w:lvlText w:val="%7."/>
+      <w:lvlJc w:val="left"/>
+      <w:pPr>
+        <w:ind w:left="5040" w:hanging="360"/>
+      </w:pPr>
+    </w:lvl>
+    <w:lvl w:ilvl="7" w:tplc="04090019" w:tentative="1">
+      <w:start w:val="1"/>
+      <w:numFmt w:val="lowerLetter"/>
+      <w:lvlText w:val="%8."/>
+      <w:lvlJc w:val="left"/>
+      <w:pPr>
+        <w:ind w:left="5760" w:hanging="360"/>
+      </w:pPr>
+    </w:lvl>
+    <w:lvl w:ilvl="8" w:tplc="0409001B" w:tentative="1">
+      <w:start w:val="1"/>
+      <w:numFmt w:val="lowerRoman"/>
+      <w:lvlText w:val="%9."/>
+      <w:lvlJc w:val="right"/>
+      <w:pPr>
+        <w:ind w:left="6480" w:hanging="180"/>
+      </w:pPr>
+    </w:lvl>
+  </w:abstractNum>
+  <w:abstractNum w:abstractNumId="11">
     <w:nsid w:val="7F5374C7"/>
     <w:multiLevelType w:val="hybridMultilevel"/>
     <w:tmpl w:val="9B92AFEA"/>
@@ -4967,10 +5767,10 @@
     <w:abstractNumId w:val="5"/>
   </w:num>
   <w:num w:numId="2">
-    <w:abstractNumId w:val="8"/>
+    <w:abstractNumId w:val="9"/>
   </w:num>
   <w:num w:numId="3">
-    <w:abstractNumId w:val="9"/>
+    <w:abstractNumId w:val="11"/>
   </w:num>
   <w:num w:numId="4">
     <w:abstractNumId w:val="3"/>
@@ -4979,7 +5779,7 @@
     <w:abstractNumId w:val="0"/>
   </w:num>
   <w:num w:numId="6">
-    <w:abstractNumId w:val="7"/>
+    <w:abstractNumId w:val="8"/>
   </w:num>
   <w:num w:numId="7">
     <w:abstractNumId w:val="6"/>
@@ -4992,6 +5792,12 @@
   </w:num>
   <w:num w:numId="10">
     <w:abstractNumId w:val="1"/>
+  </w:num>
+  <w:num w:numId="11">
+    <w:abstractNumId w:val="10"/>
+  </w:num>
+  <w:num w:numId="12">
+    <w:abstractNumId w:val="7"/>
   </w:num>
 </w:numbering>
 </file>

</xml_diff>

<commit_message>
Removed hardcoded NSGAII.exe location. Now looks in same directory as the Add-in DLL.
</commit_message>
<xml_diff>
--- a/doc/SimulEICon_Revit_Addon_Documentation.docx
+++ b/doc/SimulEICon_Revit_Addon_Documentation.docx
@@ -1603,7 +1603,13 @@
         </w:r>
       </w:hyperlink>
       <w:r>
-        <w:t>. It contains the following files</w:t>
+        <w:t xml:space="preserve">. It contains the following </w:t>
+      </w:r>
+      <w:r>
+        <w:t xml:space="preserve">important </w:t>
+      </w:r>
+      <w:r>
+        <w:t>files</w:t>
       </w:r>
       <w:r>
         <w:t>:</w:t>
@@ -1797,7 +1803,13 @@
         <w:t>the desired</w:t>
       </w:r>
       <w:r>
-        <w:t xml:space="preserve"> location (e.g. “</w:t>
+        <w:t xml:space="preserve"> </w:t>
+      </w:r>
+      <w:r>
+        <w:t xml:space="preserve">directory </w:t>
+      </w:r>
+      <w:r>
+        <w:t>(e.g. “</w:t>
       </w:r>
       <w:r>
         <w:t>C:\Program Files\Autodesk</w:t>
@@ -1815,10 +1827,43 @@
         </w:numPr>
       </w:pPr>
       <w:r>
+        <w:t>The “NSGA2”</w:t>
+      </w:r>
+      <w:r>
+        <w:t xml:space="preserve"> </w:t>
+      </w:r>
+      <w:r>
+        <w:t>directory, which contains the NSGAII.exe and other necessary DLLs, should be in the same directory as the Add-in DLL</w:t>
+      </w:r>
+      <w:r>
+        <w:t xml:space="preserve"> </w:t>
+      </w:r>
+      <w:r>
+        <w:t>(e.g. “C:\Program Files\Autodesk\NSGA2”)</w:t>
+      </w:r>
+      <w:r>
+        <w:t>.</w:t>
+      </w:r>
+    </w:p>
+    <w:p>
+      <w:pPr>
+        <w:pStyle w:val="ListParagraph"/>
+        <w:numPr>
+          <w:ilvl w:val="0"/>
+          <w:numId w:val="6"/>
+        </w:numPr>
+      </w:pPr>
+      <w:r>
         <w:t>Edit the Add-in manifest file</w:t>
       </w:r>
       <w:r>
-        <w:t xml:space="preserve"> to point to the DLL location.</w:t>
+        <w:t xml:space="preserve"> to point to the </w:t>
+      </w:r>
+      <w:r>
+        <w:t xml:space="preserve">Add-in </w:t>
+      </w:r>
+      <w:r>
+        <w:t>DLL location.</w:t>
       </w:r>
       <w:r>
         <w:t xml:space="preserve"> </w:t>
@@ -4489,7 +4534,7 @@
             <w:rPr>
               <w:noProof/>
             </w:rPr>
-            <w:t>11</w:t>
+            <w:t>3</w:t>
           </w:r>
         </w:fldSimple>
       </w:p>

</xml_diff>

<commit_message>
Added function to retrieve assemblies in groups. Makes showing loading progress easier. May be slower than a single query due to creating multiple connections, but users can see and click on assemblies as soon as some show up, while more get loaded in. Loading text appears to let user know it's happening.
</commit_message>
<xml_diff>
--- a/doc/SimulEICon_Revit_Addon_Documentation.docx
+++ b/doc/SimulEICon_Revit_Addon_Documentation.docx
@@ -65,7 +65,7 @@
           <w:r>
             <w:fldChar w:fldCharType="separate"/>
           </w:r>
-          <w:hyperlink w:anchor="_Toc372631616" w:history="1">
+          <w:hyperlink w:anchor="_Toc372714342" w:history="1">
             <w:r>
               <w:rPr>
                 <w:rStyle w:val="Hyperlink"/>
@@ -92,7 +92,7 @@
                 <w:noProof/>
                 <w:webHidden/>
               </w:rPr>
-              <w:instrText xml:space="preserve"> PAGEREF _Toc372631616 \h </w:instrText>
+              <w:instrText xml:space="preserve"> PAGEREF _Toc372714342 \h </w:instrText>
             </w:r>
             <w:r>
               <w:rPr>
@@ -134,7 +134,7 @@
               <w:noProof/>
             </w:rPr>
           </w:pPr>
-          <w:hyperlink w:anchor="_Toc372631617" w:history="1">
+          <w:hyperlink w:anchor="_Toc372714343" w:history="1">
             <w:r>
               <w:rPr>
                 <w:rStyle w:val="Hyperlink"/>
@@ -161,7 +161,7 @@
                 <w:noProof/>
                 <w:webHidden/>
               </w:rPr>
-              <w:instrText xml:space="preserve"> PAGEREF _Toc372631617 \h </w:instrText>
+              <w:instrText xml:space="preserve"> PAGEREF _Toc372714343 \h </w:instrText>
             </w:r>
             <w:r>
               <w:rPr>
@@ -203,7 +203,7 @@
               <w:noProof/>
             </w:rPr>
           </w:pPr>
-          <w:hyperlink w:anchor="_Toc372631618" w:history="1">
+          <w:hyperlink w:anchor="_Toc372714344" w:history="1">
             <w:r>
               <w:rPr>
                 <w:rStyle w:val="Hyperlink"/>
@@ -230,7 +230,7 @@
                 <w:noProof/>
                 <w:webHidden/>
               </w:rPr>
-              <w:instrText xml:space="preserve"> PAGEREF _Toc372631618 \h </w:instrText>
+              <w:instrText xml:space="preserve"> PAGEREF _Toc372714344 \h </w:instrText>
             </w:r>
             <w:r>
               <w:rPr>
@@ -272,7 +272,7 @@
               <w:noProof/>
             </w:rPr>
           </w:pPr>
-          <w:hyperlink w:anchor="_Toc372631619" w:history="1">
+          <w:hyperlink w:anchor="_Toc372714345" w:history="1">
             <w:r>
               <w:rPr>
                 <w:rStyle w:val="Hyperlink"/>
@@ -299,7 +299,7 @@
                 <w:noProof/>
                 <w:webHidden/>
               </w:rPr>
-              <w:instrText xml:space="preserve"> PAGEREF _Toc372631619 \h </w:instrText>
+              <w:instrText xml:space="preserve"> PAGEREF _Toc372714345 \h </w:instrText>
             </w:r>
             <w:r>
               <w:rPr>
@@ -341,7 +341,7 @@
               <w:noProof/>
             </w:rPr>
           </w:pPr>
-          <w:hyperlink w:anchor="_Toc372631620" w:history="1">
+          <w:hyperlink w:anchor="_Toc372714346" w:history="1">
             <w:r>
               <w:rPr>
                 <w:rStyle w:val="Hyperlink"/>
@@ -368,7 +368,7 @@
                 <w:noProof/>
                 <w:webHidden/>
               </w:rPr>
-              <w:instrText xml:space="preserve"> PAGEREF _Toc372631620 \h </w:instrText>
+              <w:instrText xml:space="preserve"> PAGEREF _Toc372714346 \h </w:instrText>
             </w:r>
             <w:r>
               <w:rPr>
@@ -410,7 +410,7 @@
               <w:noProof/>
             </w:rPr>
           </w:pPr>
-          <w:hyperlink w:anchor="_Toc372631621" w:history="1">
+          <w:hyperlink w:anchor="_Toc372714347" w:history="1">
             <w:r>
               <w:rPr>
                 <w:rStyle w:val="Hyperlink"/>
@@ -437,7 +437,7 @@
                 <w:noProof/>
                 <w:webHidden/>
               </w:rPr>
-              <w:instrText xml:space="preserve"> PAGEREF _Toc372631621 \h </w:instrText>
+              <w:instrText xml:space="preserve"> PAGEREF _Toc372714347 \h </w:instrText>
             </w:r>
             <w:r>
               <w:rPr>
@@ -479,7 +479,7 @@
               <w:noProof/>
             </w:rPr>
           </w:pPr>
-          <w:hyperlink w:anchor="_Toc372631622" w:history="1">
+          <w:hyperlink w:anchor="_Toc372714348" w:history="1">
             <w:r>
               <w:rPr>
                 <w:rStyle w:val="Hyperlink"/>
@@ -506,7 +506,7 @@
                 <w:noProof/>
                 <w:webHidden/>
               </w:rPr>
-              <w:instrText xml:space="preserve"> PAGEREF _Toc372631622 \h </w:instrText>
+              <w:instrText xml:space="preserve"> PAGEREF _Toc372714348 \h </w:instrText>
             </w:r>
             <w:r>
               <w:rPr>
@@ -548,7 +548,7 @@
               <w:noProof/>
             </w:rPr>
           </w:pPr>
-          <w:hyperlink w:anchor="_Toc372631623" w:history="1">
+          <w:hyperlink w:anchor="_Toc372714349" w:history="1">
             <w:r>
               <w:rPr>
                 <w:rStyle w:val="Hyperlink"/>
@@ -575,7 +575,7 @@
                 <w:noProof/>
                 <w:webHidden/>
               </w:rPr>
-              <w:instrText xml:space="preserve"> PAGEREF _Toc372631623 \h </w:instrText>
+              <w:instrText xml:space="preserve"> PAGEREF _Toc372714349 \h </w:instrText>
             </w:r>
             <w:r>
               <w:rPr>
@@ -617,7 +617,7 @@
               <w:noProof/>
             </w:rPr>
           </w:pPr>
-          <w:hyperlink w:anchor="_Toc372631624" w:history="1">
+          <w:hyperlink w:anchor="_Toc372714350" w:history="1">
             <w:r>
               <w:rPr>
                 <w:rStyle w:val="Hyperlink"/>
@@ -644,7 +644,7 @@
                 <w:noProof/>
                 <w:webHidden/>
               </w:rPr>
-              <w:instrText xml:space="preserve"> PAGEREF _Toc372631624 \h </w:instrText>
+              <w:instrText xml:space="preserve"> PAGEREF _Toc372714350 \h </w:instrText>
             </w:r>
             <w:r>
               <w:rPr>
@@ -686,7 +686,7 @@
               <w:noProof/>
             </w:rPr>
           </w:pPr>
-          <w:hyperlink w:anchor="_Toc372631625" w:history="1">
+          <w:hyperlink w:anchor="_Toc372714351" w:history="1">
             <w:r>
               <w:rPr>
                 <w:rStyle w:val="Hyperlink"/>
@@ -713,7 +713,7 @@
                 <w:noProof/>
                 <w:webHidden/>
               </w:rPr>
-              <w:instrText xml:space="preserve"> PAGEREF _Toc372631625 \h </w:instrText>
+              <w:instrText xml:space="preserve"> PAGEREF _Toc372714351 \h </w:instrText>
             </w:r>
             <w:r>
               <w:rPr>
@@ -755,7 +755,7 @@
               <w:noProof/>
             </w:rPr>
           </w:pPr>
-          <w:hyperlink w:anchor="_Toc372631626" w:history="1">
+          <w:hyperlink w:anchor="_Toc372714352" w:history="1">
             <w:r>
               <w:rPr>
                 <w:rStyle w:val="Hyperlink"/>
@@ -782,7 +782,7 @@
                 <w:noProof/>
                 <w:webHidden/>
               </w:rPr>
-              <w:instrText xml:space="preserve"> PAGEREF _Toc372631626 \h </w:instrText>
+              <w:instrText xml:space="preserve"> PAGEREF _Toc372714352 \h </w:instrText>
             </w:r>
             <w:r>
               <w:rPr>
@@ -824,7 +824,7 @@
               <w:noProof/>
             </w:rPr>
           </w:pPr>
-          <w:hyperlink w:anchor="_Toc372631627" w:history="1">
+          <w:hyperlink w:anchor="_Toc372714353" w:history="1">
             <w:r>
               <w:rPr>
                 <w:rStyle w:val="Hyperlink"/>
@@ -851,7 +851,7 @@
                 <w:noProof/>
                 <w:webHidden/>
               </w:rPr>
-              <w:instrText xml:space="preserve"> PAGEREF _Toc372631627 \h </w:instrText>
+              <w:instrText xml:space="preserve"> PAGEREF _Toc372714353 \h </w:instrText>
             </w:r>
             <w:r>
               <w:rPr>
@@ -893,7 +893,7 @@
               <w:noProof/>
             </w:rPr>
           </w:pPr>
-          <w:hyperlink w:anchor="_Toc372631628" w:history="1">
+          <w:hyperlink w:anchor="_Toc372714354" w:history="1">
             <w:r>
               <w:rPr>
                 <w:rStyle w:val="Hyperlink"/>
@@ -920,7 +920,7 @@
                 <w:noProof/>
                 <w:webHidden/>
               </w:rPr>
-              <w:instrText xml:space="preserve"> PAGEREF _Toc372631628 \h </w:instrText>
+              <w:instrText xml:space="preserve"> PAGEREF _Toc372714354 \h </w:instrText>
             </w:r>
             <w:r>
               <w:rPr>
@@ -962,7 +962,7 @@
               <w:noProof/>
             </w:rPr>
           </w:pPr>
-          <w:hyperlink w:anchor="_Toc372631629" w:history="1">
+          <w:hyperlink w:anchor="_Toc372714355" w:history="1">
             <w:r>
               <w:rPr>
                 <w:rStyle w:val="Hyperlink"/>
@@ -989,7 +989,7 @@
                 <w:noProof/>
                 <w:webHidden/>
               </w:rPr>
-              <w:instrText xml:space="preserve"> PAGEREF _Toc372631629 \h </w:instrText>
+              <w:instrText xml:space="preserve"> PAGEREF _Toc372714355 \h </w:instrText>
             </w:r>
             <w:r>
               <w:rPr>
@@ -1031,7 +1031,7 @@
               <w:noProof/>
             </w:rPr>
           </w:pPr>
-          <w:hyperlink w:anchor="_Toc372631630" w:history="1">
+          <w:hyperlink w:anchor="_Toc372714356" w:history="1">
             <w:r>
               <w:rPr>
                 <w:rStyle w:val="Hyperlink"/>
@@ -1058,7 +1058,7 @@
                 <w:noProof/>
                 <w:webHidden/>
               </w:rPr>
-              <w:instrText xml:space="preserve"> PAGEREF _Toc372631630 \h </w:instrText>
+              <w:instrText xml:space="preserve"> PAGEREF _Toc372714356 \h </w:instrText>
             </w:r>
             <w:r>
               <w:rPr>
@@ -1100,7 +1100,7 @@
               <w:noProof/>
             </w:rPr>
           </w:pPr>
-          <w:hyperlink w:anchor="_Toc372631631" w:history="1">
+          <w:hyperlink w:anchor="_Toc372714357" w:history="1">
             <w:r>
               <w:rPr>
                 <w:rStyle w:val="Hyperlink"/>
@@ -1127,7 +1127,7 @@
                 <w:noProof/>
                 <w:webHidden/>
               </w:rPr>
-              <w:instrText xml:space="preserve"> PAGEREF _Toc372631631 \h </w:instrText>
+              <w:instrText xml:space="preserve"> PAGEREF _Toc372714357 \h </w:instrText>
             </w:r>
             <w:r>
               <w:rPr>
@@ -1169,13 +1169,13 @@
               <w:noProof/>
             </w:rPr>
           </w:pPr>
-          <w:hyperlink w:anchor="_Toc372631632" w:history="1">
+          <w:hyperlink w:anchor="_Toc372714358" w:history="1">
             <w:r>
               <w:rPr>
                 <w:rStyle w:val="Hyperlink"/>
                 <w:noProof/>
               </w:rPr>
-              <w:t>Adding a Component not Available in the Model</w:t>
+              <w:t>Adding a Component Not Available in the Model</w:t>
             </w:r>
             <w:r>
               <w:rPr>
@@ -1196,7 +1196,7 @@
                 <w:noProof/>
                 <w:webHidden/>
               </w:rPr>
-              <w:instrText xml:space="preserve"> PAGEREF _Toc372631632 \h </w:instrText>
+              <w:instrText xml:space="preserve"> PAGEREF _Toc372714358 \h </w:instrText>
             </w:r>
             <w:r>
               <w:rPr>
@@ -1238,7 +1238,7 @@
               <w:noProof/>
             </w:rPr>
           </w:pPr>
-          <w:hyperlink w:anchor="_Toc372631633" w:history="1">
+          <w:hyperlink w:anchor="_Toc372714359" w:history="1">
             <w:r>
               <w:rPr>
                 <w:rStyle w:val="Hyperlink"/>
@@ -1265,7 +1265,7 @@
                 <w:noProof/>
                 <w:webHidden/>
               </w:rPr>
-              <w:instrText xml:space="preserve"> PAGEREF _Toc372631633 \h </w:instrText>
+              <w:instrText xml:space="preserve"> PAGEREF _Toc372714359 \h </w:instrText>
             </w:r>
             <w:r>
               <w:rPr>
@@ -1285,7 +1285,7 @@
                 <w:noProof/>
                 <w:webHidden/>
               </w:rPr>
-              <w:t>11</w:t>
+              <w:t>12</w:t>
             </w:r>
             <w:r>
               <w:rPr>
@@ -1307,7 +1307,7 @@
               <w:noProof/>
             </w:rPr>
           </w:pPr>
-          <w:hyperlink w:anchor="_Toc372631634" w:history="1">
+          <w:hyperlink w:anchor="_Toc372714360" w:history="1">
             <w:r>
               <w:rPr>
                 <w:rStyle w:val="Hyperlink"/>
@@ -1334,7 +1334,7 @@
                 <w:noProof/>
                 <w:webHidden/>
               </w:rPr>
-              <w:instrText xml:space="preserve"> PAGEREF _Toc372631634 \h </w:instrText>
+              <w:instrText xml:space="preserve"> PAGEREF _Toc372714360 \h </w:instrText>
             </w:r>
             <w:r>
               <w:rPr>
@@ -1354,7 +1354,7 @@
                 <w:noProof/>
                 <w:webHidden/>
               </w:rPr>
-              <w:t>11</w:t>
+              <w:t>12</w:t>
             </w:r>
             <w:r>
               <w:rPr>
@@ -1376,7 +1376,7 @@
               <w:noProof/>
             </w:rPr>
           </w:pPr>
-          <w:hyperlink w:anchor="_Toc372631635" w:history="1">
+          <w:hyperlink w:anchor="_Toc372714361" w:history="1">
             <w:r>
               <w:rPr>
                 <w:rStyle w:val="Hyperlink"/>
@@ -1403,7 +1403,7 @@
                 <w:noProof/>
                 <w:webHidden/>
               </w:rPr>
-              <w:instrText xml:space="preserve"> PAGEREF _Toc372631635 \h </w:instrText>
+              <w:instrText xml:space="preserve"> PAGEREF _Toc372714361 \h </w:instrText>
             </w:r>
             <w:r>
               <w:rPr>
@@ -1423,7 +1423,145 @@
                 <w:noProof/>
                 <w:webHidden/>
               </w:rPr>
-              <w:t>13</w:t>
+              <w:t>14</w:t>
+            </w:r>
+            <w:r>
+              <w:rPr>
+                <w:noProof/>
+                <w:webHidden/>
+              </w:rPr>
+              <w:fldChar w:fldCharType="end"/>
+            </w:r>
+          </w:hyperlink>
+        </w:p>
+        <w:p>
+          <w:pPr>
+            <w:pStyle w:val="TOC4"/>
+            <w:tabs>
+              <w:tab w:val="right" w:leader="dot" w:pos="9350"/>
+            </w:tabs>
+            <w:rPr>
+              <w:rFonts w:eastAsiaTheme="minorEastAsia"/>
+              <w:noProof/>
+            </w:rPr>
+          </w:pPr>
+          <w:hyperlink w:anchor="_Toc372714362" w:history="1">
+            <w:r>
+              <w:rPr>
+                <w:rStyle w:val="Hyperlink"/>
+                <w:noProof/>
+              </w:rPr>
+              <w:t>Creating a New Assembly Option</w:t>
+            </w:r>
+            <w:r>
+              <w:rPr>
+                <w:noProof/>
+                <w:webHidden/>
+              </w:rPr>
+              <w:tab/>
+            </w:r>
+            <w:r>
+              <w:rPr>
+                <w:noProof/>
+                <w:webHidden/>
+              </w:rPr>
+              <w:fldChar w:fldCharType="begin"/>
+            </w:r>
+            <w:r>
+              <w:rPr>
+                <w:noProof/>
+                <w:webHidden/>
+              </w:rPr>
+              <w:instrText xml:space="preserve"> PAGEREF _Toc372714362 \h </w:instrText>
+            </w:r>
+            <w:r>
+              <w:rPr>
+                <w:noProof/>
+                <w:webHidden/>
+              </w:rPr>
+            </w:r>
+            <w:r>
+              <w:rPr>
+                <w:noProof/>
+                <w:webHidden/>
+              </w:rPr>
+              <w:fldChar w:fldCharType="separate"/>
+            </w:r>
+            <w:r>
+              <w:rPr>
+                <w:noProof/>
+                <w:webHidden/>
+              </w:rPr>
+              <w:t>14</w:t>
+            </w:r>
+            <w:r>
+              <w:rPr>
+                <w:noProof/>
+                <w:webHidden/>
+              </w:rPr>
+              <w:fldChar w:fldCharType="end"/>
+            </w:r>
+          </w:hyperlink>
+        </w:p>
+        <w:p>
+          <w:pPr>
+            <w:pStyle w:val="TOC3"/>
+            <w:tabs>
+              <w:tab w:val="right" w:leader="dot" w:pos="9350"/>
+            </w:tabs>
+            <w:rPr>
+              <w:rFonts w:eastAsiaTheme="minorEastAsia"/>
+              <w:noProof/>
+            </w:rPr>
+          </w:pPr>
+          <w:hyperlink w:anchor="_Toc372714363" w:history="1">
+            <w:r>
+              <w:rPr>
+                <w:rStyle w:val="Hyperlink"/>
+                <w:noProof/>
+              </w:rPr>
+              <w:t>Creating the Precedence File</w:t>
+            </w:r>
+            <w:r>
+              <w:rPr>
+                <w:noProof/>
+                <w:webHidden/>
+              </w:rPr>
+              <w:tab/>
+            </w:r>
+            <w:r>
+              <w:rPr>
+                <w:noProof/>
+                <w:webHidden/>
+              </w:rPr>
+              <w:fldChar w:fldCharType="begin"/>
+            </w:r>
+            <w:r>
+              <w:rPr>
+                <w:noProof/>
+                <w:webHidden/>
+              </w:rPr>
+              <w:instrText xml:space="preserve"> PAGEREF _Toc372714363 \h </w:instrText>
+            </w:r>
+            <w:r>
+              <w:rPr>
+                <w:noProof/>
+                <w:webHidden/>
+              </w:rPr>
+            </w:r>
+            <w:r>
+              <w:rPr>
+                <w:noProof/>
+                <w:webHidden/>
+              </w:rPr>
+              <w:fldChar w:fldCharType="separate"/>
+            </w:r>
+            <w:r>
+              <w:rPr>
+                <w:noProof/>
+                <w:webHidden/>
+              </w:rPr>
+              <w:t>14</w:t>
             </w:r>
             <w:r>
               <w:rPr>
@@ -1460,7 +1598,7 @@
       <w:pPr>
         <w:pStyle w:val="Heading1"/>
       </w:pPr>
-      <w:bookmarkStart w:id="0" w:name="_Toc372631616"/>
+      <w:bookmarkStart w:id="0" w:name="_Toc372714342"/>
       <w:r>
         <w:lastRenderedPageBreak/>
         <w:t>Aim of This Document</w:t>
@@ -1567,7 +1705,7 @@
       <w:pPr>
         <w:pStyle w:val="Heading1"/>
       </w:pPr>
-      <w:bookmarkStart w:id="1" w:name="_Toc372631617"/>
+      <w:bookmarkStart w:id="1" w:name="_Toc372714343"/>
       <w:r>
         <w:t>Installation</w:t>
       </w:r>
@@ -1577,7 +1715,7 @@
       <w:pPr>
         <w:pStyle w:val="Heading2"/>
       </w:pPr>
-      <w:bookmarkStart w:id="2" w:name="_Toc372631618"/>
+      <w:bookmarkStart w:id="2" w:name="_Toc372714344"/>
       <w:r>
         <w:t>What’s Included?</w:t>
       </w:r>
@@ -1672,7 +1810,7 @@
       </w:pPr>
       <w:bookmarkStart w:id="3" w:name="_Ref370885671"/>
       <w:bookmarkStart w:id="4" w:name="_Ref370885691"/>
-      <w:bookmarkStart w:id="5" w:name="_Toc372631619"/>
+      <w:bookmarkStart w:id="5" w:name="_Toc372714345"/>
       <w:r>
         <w:t>Locations</w:t>
       </w:r>
@@ -1711,7 +1849,7 @@
       <w:pPr>
         <w:pStyle w:val="Heading3"/>
       </w:pPr>
-      <w:bookmarkStart w:id="6" w:name="_Toc372631620"/>
+      <w:bookmarkStart w:id="6" w:name="_Toc372714346"/>
       <w:r>
         <w:t>Windows 7</w:t>
       </w:r>
@@ -1736,7 +1874,7 @@
       <w:pPr>
         <w:pStyle w:val="Heading3"/>
       </w:pPr>
-      <w:bookmarkStart w:id="7" w:name="_Toc372631621"/>
+      <w:bookmarkStart w:id="7" w:name="_Toc372714347"/>
       <w:r>
         <w:t>Windows XP</w:t>
       </w:r>
@@ -1758,7 +1896,7 @@
       <w:pPr>
         <w:pStyle w:val="Heading2"/>
       </w:pPr>
-      <w:bookmarkStart w:id="8" w:name="_Toc372631622"/>
+      <w:bookmarkStart w:id="8" w:name="_Toc372714348"/>
       <w:r>
         <w:t>Installing the Add-in</w:t>
       </w:r>
@@ -2058,7 +2196,7 @@
       <w:pPr>
         <w:pStyle w:val="Heading1"/>
       </w:pPr>
-      <w:bookmarkStart w:id="10" w:name="_Toc372631623"/>
+      <w:bookmarkStart w:id="10" w:name="_Toc372714349"/>
       <w:r>
         <w:t>Using the Simu</w:t>
       </w:r>
@@ -2358,7 +2496,7 @@
       <w:pPr>
         <w:pStyle w:val="Heading2"/>
       </w:pPr>
-      <w:bookmarkStart w:id="12" w:name="_Toc372631624"/>
+      <w:bookmarkStart w:id="12" w:name="_Toc372714350"/>
       <w:r>
         <w:t>Startup</w:t>
       </w:r>
@@ -2587,7 +2725,7 @@
       <w:pPr>
         <w:pStyle w:val="Heading2"/>
       </w:pPr>
-      <w:bookmarkStart w:id="15" w:name="_Toc372631625"/>
+      <w:bookmarkStart w:id="15" w:name="_Toc372714351"/>
       <w:r>
         <w:lastRenderedPageBreak/>
         <w:t>Selecting the Database File</w:t>
@@ -2688,7 +2826,7 @@
       <w:pPr>
         <w:pStyle w:val="Heading2"/>
       </w:pPr>
-      <w:bookmarkStart w:id="16" w:name="_Toc372631626"/>
+      <w:bookmarkStart w:id="16" w:name="_Toc372714352"/>
       <w:r>
         <w:t>Viewing Previous Results</w:t>
       </w:r>
@@ -3030,7 +3168,7 @@
       <w:pPr>
         <w:pStyle w:val="Heading2"/>
       </w:pPr>
-      <w:bookmarkStart w:id="17" w:name="_Toc372631627"/>
+      <w:bookmarkStart w:id="17" w:name="_Toc372714353"/>
       <w:r>
         <w:t>Defining</w:t>
       </w:r>
@@ -3145,7 +3283,7 @@
       <w:pPr>
         <w:pStyle w:val="Heading3"/>
       </w:pPr>
-      <w:bookmarkStart w:id="18" w:name="_Toc372631628"/>
+      <w:bookmarkStart w:id="18" w:name="_Toc372714354"/>
       <w:r>
         <w:t>Cr</w:t>
       </w:r>
@@ -3158,7 +3296,7 @@
       <w:pPr>
         <w:pStyle w:val="Heading4"/>
       </w:pPr>
-      <w:bookmarkStart w:id="19" w:name="_Toc372631629"/>
+      <w:bookmarkStart w:id="19" w:name="_Toc372714355"/>
       <w:r>
         <w:t>Selecting Components from the BIM Model</w:t>
       </w:r>
@@ -3381,7 +3519,7 @@
       <w:pPr>
         <w:pStyle w:val="Heading4"/>
       </w:pPr>
-      <w:bookmarkStart w:id="22" w:name="_Toc372631630"/>
+      <w:bookmarkStart w:id="22" w:name="_Toc372714356"/>
       <w:r>
         <w:t>Adding Components from the Model into the Component File</w:t>
       </w:r>
@@ -3639,7 +3777,7 @@
       <w:pPr>
         <w:pStyle w:val="Heading4"/>
       </w:pPr>
-      <w:bookmarkStart w:id="25" w:name="_Toc372631631"/>
+      <w:bookmarkStart w:id="25" w:name="_Toc372714357"/>
       <w:r>
         <w:t>Combining Component</w:t>
       </w:r>
@@ -3870,7 +4008,7 @@
       <w:pPr>
         <w:pStyle w:val="Heading4"/>
       </w:pPr>
-      <w:bookmarkStart w:id="27" w:name="_Toc372631632"/>
+      <w:bookmarkStart w:id="27" w:name="_Toc372714358"/>
       <w:r>
         <w:t xml:space="preserve">Adding a Component </w:t>
       </w:r>
@@ -4053,7 +4191,7 @@
       <w:pPr>
         <w:pStyle w:val="Heading4"/>
       </w:pPr>
-      <w:bookmarkStart w:id="28" w:name="_Toc372631633"/>
+      <w:bookmarkStart w:id="28" w:name="_Toc372714359"/>
       <w:r>
         <w:t>Removing a Defined Component</w:t>
       </w:r>
@@ -4094,7 +4232,7 @@
       <w:pPr>
         <w:pStyle w:val="Heading4"/>
       </w:pPr>
-      <w:bookmarkStart w:id="29" w:name="_Toc372631634"/>
+      <w:bookmarkStart w:id="29" w:name="_Toc372714360"/>
       <w:r>
         <w:t>Selecting Options for the Component File</w:t>
       </w:r>
@@ -4336,7 +4474,7 @@
       <w:pPr>
         <w:pStyle w:val="Heading4"/>
       </w:pPr>
-      <w:bookmarkStart w:id="30" w:name="_Toc372631635"/>
+      <w:bookmarkStart w:id="30" w:name="_Toc372714361"/>
       <w:r>
         <w:lastRenderedPageBreak/>
         <w:t>Removing</w:t>
@@ -4477,6 +4615,46 @@
         </w:r>
       </w:fldSimple>
     </w:p>
+    <w:p/>
+    <w:p>
+      <w:pPr>
+        <w:pStyle w:val="Heading4"/>
+      </w:pPr>
+      <w:bookmarkStart w:id="31" w:name="_Toc372714362"/>
+      <w:r>
+        <w:t>Creating a New Assembly Option</w:t>
+      </w:r>
+      <w:bookmarkEnd w:id="31"/>
+    </w:p>
+    <w:p/>
+    <w:p>
+      <w:r>
+        <w:t>Due to the time constraint of this project, it is very possible options that are interesting to users will not be available in the current database.</w:t>
+      </w:r>
+    </w:p>
+    <w:p>
+      <w:pPr>
+        <w:rPr>
+          <w:i/>
+        </w:rPr>
+      </w:pPr>
+      <w:r>
+        <w:rPr>
+          <w:i/>
+        </w:rPr>
+        <w:t>MORE COMING SOON…</w:t>
+      </w:r>
+    </w:p>
+    <w:p>
+      <w:pPr>
+        <w:pStyle w:val="Heading3"/>
+      </w:pPr>
+      <w:bookmarkStart w:id="32" w:name="_Toc372714363"/>
+      <w:r>
+        <w:t>Creating the Precedence File</w:t>
+      </w:r>
+      <w:bookmarkEnd w:id="32"/>
+    </w:p>
     <w:sectPr>
       <w:footerReference w:type="default" r:id="rId28"/>
       <w:pgSz w:w="12240" w:h="15840"/>
@@ -4534,7 +4712,7 @@
             <w:rPr>
               <w:noProof/>
             </w:rPr>
-            <w:t>3</w:t>
+            <w:t>2</w:t>
           </w:r>
         </w:fldSimple>
       </w:p>

</xml_diff>

<commit_message>
A little more documentation.
</commit_message>
<xml_diff>
--- a/doc/SimulEICon_Revit_Addon_Documentation.docx
+++ b/doc/SimulEICon_Revit_Addon_Documentation.docx
@@ -65,7 +65,7 @@
           <w:r>
             <w:fldChar w:fldCharType="separate"/>
           </w:r>
-          <w:hyperlink w:anchor="_Toc373231720" w:history="1">
+          <w:hyperlink w:anchor="_Toc373312477" w:history="1">
             <w:r>
               <w:rPr>
                 <w:rStyle w:val="Hyperlink"/>
@@ -92,7 +92,7 @@
                 <w:noProof/>
                 <w:webHidden/>
               </w:rPr>
-              <w:instrText xml:space="preserve"> PAGEREF _Toc373231720 \h </w:instrText>
+              <w:instrText xml:space="preserve"> PAGEREF _Toc373312477 \h </w:instrText>
             </w:r>
             <w:r>
               <w:rPr>
@@ -134,7 +134,7 @@
               <w:noProof/>
             </w:rPr>
           </w:pPr>
-          <w:hyperlink w:anchor="_Toc373231721" w:history="1">
+          <w:hyperlink w:anchor="_Toc373312478" w:history="1">
             <w:r>
               <w:rPr>
                 <w:rStyle w:val="Hyperlink"/>
@@ -161,7 +161,7 @@
                 <w:noProof/>
                 <w:webHidden/>
               </w:rPr>
-              <w:instrText xml:space="preserve"> PAGEREF _Toc373231721 \h </w:instrText>
+              <w:instrText xml:space="preserve"> PAGEREF _Toc373312478 \h </w:instrText>
             </w:r>
             <w:r>
               <w:rPr>
@@ -203,7 +203,7 @@
               <w:noProof/>
             </w:rPr>
           </w:pPr>
-          <w:hyperlink w:anchor="_Toc373231722" w:history="1">
+          <w:hyperlink w:anchor="_Toc373312479" w:history="1">
             <w:r>
               <w:rPr>
                 <w:rStyle w:val="Hyperlink"/>
@@ -230,7 +230,7 @@
                 <w:noProof/>
                 <w:webHidden/>
               </w:rPr>
-              <w:instrText xml:space="preserve"> PAGEREF _Toc373231722 \h </w:instrText>
+              <w:instrText xml:space="preserve"> PAGEREF _Toc373312479 \h </w:instrText>
             </w:r>
             <w:r>
               <w:rPr>
@@ -272,7 +272,7 @@
               <w:noProof/>
             </w:rPr>
           </w:pPr>
-          <w:hyperlink w:anchor="_Toc373231723" w:history="1">
+          <w:hyperlink w:anchor="_Toc373312480" w:history="1">
             <w:r>
               <w:rPr>
                 <w:rStyle w:val="Hyperlink"/>
@@ -299,7 +299,7 @@
                 <w:noProof/>
                 <w:webHidden/>
               </w:rPr>
-              <w:instrText xml:space="preserve"> PAGEREF _Toc373231723 \h </w:instrText>
+              <w:instrText xml:space="preserve"> PAGEREF _Toc373312480 \h </w:instrText>
             </w:r>
             <w:r>
               <w:rPr>
@@ -341,7 +341,7 @@
               <w:noProof/>
             </w:rPr>
           </w:pPr>
-          <w:hyperlink w:anchor="_Toc373231724" w:history="1">
+          <w:hyperlink w:anchor="_Toc373312481" w:history="1">
             <w:r>
               <w:rPr>
                 <w:rStyle w:val="Hyperlink"/>
@@ -368,7 +368,7 @@
                 <w:noProof/>
                 <w:webHidden/>
               </w:rPr>
-              <w:instrText xml:space="preserve"> PAGEREF _Toc373231724 \h </w:instrText>
+              <w:instrText xml:space="preserve"> PAGEREF _Toc373312481 \h </w:instrText>
             </w:r>
             <w:r>
               <w:rPr>
@@ -410,7 +410,7 @@
               <w:noProof/>
             </w:rPr>
           </w:pPr>
-          <w:hyperlink w:anchor="_Toc373231725" w:history="1">
+          <w:hyperlink w:anchor="_Toc373312482" w:history="1">
             <w:r>
               <w:rPr>
                 <w:rStyle w:val="Hyperlink"/>
@@ -437,7 +437,7 @@
                 <w:noProof/>
                 <w:webHidden/>
               </w:rPr>
-              <w:instrText xml:space="preserve"> PAGEREF _Toc373231725 \h </w:instrText>
+              <w:instrText xml:space="preserve"> PAGEREF _Toc373312482 \h </w:instrText>
             </w:r>
             <w:r>
               <w:rPr>
@@ -479,7 +479,7 @@
               <w:noProof/>
             </w:rPr>
           </w:pPr>
-          <w:hyperlink w:anchor="_Toc373231726" w:history="1">
+          <w:hyperlink w:anchor="_Toc373312483" w:history="1">
             <w:r>
               <w:rPr>
                 <w:rStyle w:val="Hyperlink"/>
@@ -506,7 +506,7 @@
                 <w:noProof/>
                 <w:webHidden/>
               </w:rPr>
-              <w:instrText xml:space="preserve"> PAGEREF _Toc373231726 \h </w:instrText>
+              <w:instrText xml:space="preserve"> PAGEREF _Toc373312483 \h </w:instrText>
             </w:r>
             <w:r>
               <w:rPr>
@@ -548,7 +548,7 @@
               <w:noProof/>
             </w:rPr>
           </w:pPr>
-          <w:hyperlink w:anchor="_Toc373231727" w:history="1">
+          <w:hyperlink w:anchor="_Toc373312484" w:history="1">
             <w:r>
               <w:rPr>
                 <w:rStyle w:val="Hyperlink"/>
@@ -575,7 +575,7 @@
                 <w:noProof/>
                 <w:webHidden/>
               </w:rPr>
-              <w:instrText xml:space="preserve"> PAGEREF _Toc373231727 \h </w:instrText>
+              <w:instrText xml:space="preserve"> PAGEREF _Toc373312484 \h </w:instrText>
             </w:r>
             <w:r>
               <w:rPr>
@@ -617,7 +617,7 @@
               <w:noProof/>
             </w:rPr>
           </w:pPr>
-          <w:hyperlink w:anchor="_Toc373231728" w:history="1">
+          <w:hyperlink w:anchor="_Toc373312485" w:history="1">
             <w:r>
               <w:rPr>
                 <w:rStyle w:val="Hyperlink"/>
@@ -644,7 +644,7 @@
                 <w:noProof/>
                 <w:webHidden/>
               </w:rPr>
-              <w:instrText xml:space="preserve"> PAGEREF _Toc373231728 \h </w:instrText>
+              <w:instrText xml:space="preserve"> PAGEREF _Toc373312485 \h </w:instrText>
             </w:r>
             <w:r>
               <w:rPr>
@@ -686,7 +686,7 @@
               <w:noProof/>
             </w:rPr>
           </w:pPr>
-          <w:hyperlink w:anchor="_Toc373231729" w:history="1">
+          <w:hyperlink w:anchor="_Toc373312486" w:history="1">
             <w:r>
               <w:rPr>
                 <w:rStyle w:val="Hyperlink"/>
@@ -713,7 +713,7 @@
                 <w:noProof/>
                 <w:webHidden/>
               </w:rPr>
-              <w:instrText xml:space="preserve"> PAGEREF _Toc373231729 \h </w:instrText>
+              <w:instrText xml:space="preserve"> PAGEREF _Toc373312486 \h </w:instrText>
             </w:r>
             <w:r>
               <w:rPr>
@@ -755,7 +755,7 @@
               <w:noProof/>
             </w:rPr>
           </w:pPr>
-          <w:hyperlink w:anchor="_Toc373231730" w:history="1">
+          <w:hyperlink w:anchor="_Toc373312487" w:history="1">
             <w:r>
               <w:rPr>
                 <w:rStyle w:val="Hyperlink"/>
@@ -782,7 +782,7 @@
                 <w:noProof/>
                 <w:webHidden/>
               </w:rPr>
-              <w:instrText xml:space="preserve"> PAGEREF _Toc373231730 \h </w:instrText>
+              <w:instrText xml:space="preserve"> PAGEREF _Toc373312487 \h </w:instrText>
             </w:r>
             <w:r>
               <w:rPr>
@@ -824,7 +824,7 @@
               <w:noProof/>
             </w:rPr>
           </w:pPr>
-          <w:hyperlink w:anchor="_Toc373231731" w:history="1">
+          <w:hyperlink w:anchor="_Toc373312488" w:history="1">
             <w:r>
               <w:rPr>
                 <w:rStyle w:val="Hyperlink"/>
@@ -851,7 +851,7 @@
                 <w:noProof/>
                 <w:webHidden/>
               </w:rPr>
-              <w:instrText xml:space="preserve"> PAGEREF _Toc373231731 \h </w:instrText>
+              <w:instrText xml:space="preserve"> PAGEREF _Toc373312488 \h </w:instrText>
             </w:r>
             <w:r>
               <w:rPr>
@@ -893,7 +893,7 @@
               <w:noProof/>
             </w:rPr>
           </w:pPr>
-          <w:hyperlink w:anchor="_Toc373231732" w:history="1">
+          <w:hyperlink w:anchor="_Toc373312489" w:history="1">
             <w:r>
               <w:rPr>
                 <w:rStyle w:val="Hyperlink"/>
@@ -920,7 +920,7 @@
                 <w:noProof/>
                 <w:webHidden/>
               </w:rPr>
-              <w:instrText xml:space="preserve"> PAGEREF _Toc373231732 \h </w:instrText>
+              <w:instrText xml:space="preserve"> PAGEREF _Toc373312489 \h </w:instrText>
             </w:r>
             <w:r>
               <w:rPr>
@@ -962,7 +962,7 @@
               <w:noProof/>
             </w:rPr>
           </w:pPr>
-          <w:hyperlink w:anchor="_Toc373231733" w:history="1">
+          <w:hyperlink w:anchor="_Toc373312490" w:history="1">
             <w:r>
               <w:rPr>
                 <w:rStyle w:val="Hyperlink"/>
@@ -989,7 +989,7 @@
                 <w:noProof/>
                 <w:webHidden/>
               </w:rPr>
-              <w:instrText xml:space="preserve"> PAGEREF _Toc373231733 \h </w:instrText>
+              <w:instrText xml:space="preserve"> PAGEREF _Toc373312490 \h </w:instrText>
             </w:r>
             <w:r>
               <w:rPr>
@@ -1031,7 +1031,7 @@
               <w:noProof/>
             </w:rPr>
           </w:pPr>
-          <w:hyperlink w:anchor="_Toc373231734" w:history="1">
+          <w:hyperlink w:anchor="_Toc373312491" w:history="1">
             <w:r>
               <w:rPr>
                 <w:rStyle w:val="Hyperlink"/>
@@ -1058,7 +1058,7 @@
                 <w:noProof/>
                 <w:webHidden/>
               </w:rPr>
-              <w:instrText xml:space="preserve"> PAGEREF _Toc373231734 \h </w:instrText>
+              <w:instrText xml:space="preserve"> PAGEREF _Toc373312491 \h </w:instrText>
             </w:r>
             <w:r>
               <w:rPr>
@@ -1100,7 +1100,7 @@
               <w:noProof/>
             </w:rPr>
           </w:pPr>
-          <w:hyperlink w:anchor="_Toc373231735" w:history="1">
+          <w:hyperlink w:anchor="_Toc373312492" w:history="1">
             <w:r>
               <w:rPr>
                 <w:rStyle w:val="Hyperlink"/>
@@ -1127,7 +1127,7 @@
                 <w:noProof/>
                 <w:webHidden/>
               </w:rPr>
-              <w:instrText xml:space="preserve"> PAGEREF _Toc373231735 \h </w:instrText>
+              <w:instrText xml:space="preserve"> PAGEREF _Toc373312492 \h </w:instrText>
             </w:r>
             <w:r>
               <w:rPr>
@@ -1169,7 +1169,7 @@
               <w:noProof/>
             </w:rPr>
           </w:pPr>
-          <w:hyperlink w:anchor="_Toc373231736" w:history="1">
+          <w:hyperlink w:anchor="_Toc373312493" w:history="1">
             <w:r>
               <w:rPr>
                 <w:rStyle w:val="Hyperlink"/>
@@ -1196,7 +1196,7 @@
                 <w:noProof/>
                 <w:webHidden/>
               </w:rPr>
-              <w:instrText xml:space="preserve"> PAGEREF _Toc373231736 \h </w:instrText>
+              <w:instrText xml:space="preserve"> PAGEREF _Toc373312493 \h </w:instrText>
             </w:r>
             <w:r>
               <w:rPr>
@@ -1238,7 +1238,7 @@
               <w:noProof/>
             </w:rPr>
           </w:pPr>
-          <w:hyperlink w:anchor="_Toc373231737" w:history="1">
+          <w:hyperlink w:anchor="_Toc373312494" w:history="1">
             <w:r>
               <w:rPr>
                 <w:rStyle w:val="Hyperlink"/>
@@ -1265,7 +1265,7 @@
                 <w:noProof/>
                 <w:webHidden/>
               </w:rPr>
-              <w:instrText xml:space="preserve"> PAGEREF _Toc373231737 \h </w:instrText>
+              <w:instrText xml:space="preserve"> PAGEREF _Toc373312494 \h </w:instrText>
             </w:r>
             <w:r>
               <w:rPr>
@@ -1307,7 +1307,7 @@
               <w:noProof/>
             </w:rPr>
           </w:pPr>
-          <w:hyperlink w:anchor="_Toc373231738" w:history="1">
+          <w:hyperlink w:anchor="_Toc373312495" w:history="1">
             <w:r>
               <w:rPr>
                 <w:rStyle w:val="Hyperlink"/>
@@ -1334,7 +1334,7 @@
                 <w:noProof/>
                 <w:webHidden/>
               </w:rPr>
-              <w:instrText xml:space="preserve"> PAGEREF _Toc373231738 \h </w:instrText>
+              <w:instrText xml:space="preserve"> PAGEREF _Toc373312495 \h </w:instrText>
             </w:r>
             <w:r>
               <w:rPr>
@@ -1376,7 +1376,7 @@
               <w:noProof/>
             </w:rPr>
           </w:pPr>
-          <w:hyperlink w:anchor="_Toc373231739" w:history="1">
+          <w:hyperlink w:anchor="_Toc373312496" w:history="1">
             <w:r>
               <w:rPr>
                 <w:rStyle w:val="Hyperlink"/>
@@ -1403,7 +1403,7 @@
                 <w:noProof/>
                 <w:webHidden/>
               </w:rPr>
-              <w:instrText xml:space="preserve"> PAGEREF _Toc373231739 \h </w:instrText>
+              <w:instrText xml:space="preserve"> PAGEREF _Toc373312496 \h </w:instrText>
             </w:r>
             <w:r>
               <w:rPr>
@@ -1445,7 +1445,7 @@
               <w:noProof/>
             </w:rPr>
           </w:pPr>
-          <w:hyperlink w:anchor="_Toc373231740" w:history="1">
+          <w:hyperlink w:anchor="_Toc373312497" w:history="1">
             <w:r>
               <w:rPr>
                 <w:rStyle w:val="Hyperlink"/>
@@ -1472,7 +1472,7 @@
                 <w:noProof/>
                 <w:webHidden/>
               </w:rPr>
-              <w:instrText xml:space="preserve"> PAGEREF _Toc373231740 \h </w:instrText>
+              <w:instrText xml:space="preserve"> PAGEREF _Toc373312497 \h </w:instrText>
             </w:r>
             <w:r>
               <w:rPr>
@@ -1514,7 +1514,7 @@
               <w:noProof/>
             </w:rPr>
           </w:pPr>
-          <w:hyperlink w:anchor="_Toc373231741" w:history="1">
+          <w:hyperlink w:anchor="_Toc373312498" w:history="1">
             <w:r>
               <w:rPr>
                 <w:rStyle w:val="Hyperlink"/>
@@ -1541,7 +1541,7 @@
                 <w:noProof/>
                 <w:webHidden/>
               </w:rPr>
-              <w:instrText xml:space="preserve"> PAGEREF _Toc373231741 \h </w:instrText>
+              <w:instrText xml:space="preserve"> PAGEREF _Toc373312498 \h </w:instrText>
             </w:r>
             <w:r>
               <w:rPr>
@@ -1583,7 +1583,7 @@
               <w:noProof/>
             </w:rPr>
           </w:pPr>
-          <w:hyperlink w:anchor="_Toc373231742" w:history="1">
+          <w:hyperlink w:anchor="_Toc373312499" w:history="1">
             <w:r>
               <w:rPr>
                 <w:rStyle w:val="Hyperlink"/>
@@ -1610,7 +1610,7 @@
                 <w:noProof/>
                 <w:webHidden/>
               </w:rPr>
-              <w:instrText xml:space="preserve"> PAGEREF _Toc373231742 \h </w:instrText>
+              <w:instrText xml:space="preserve"> PAGEREF _Toc373312499 \h </w:instrText>
             </w:r>
             <w:r>
               <w:rPr>
@@ -1652,7 +1652,7 @@
               <w:noProof/>
             </w:rPr>
           </w:pPr>
-          <w:hyperlink w:anchor="_Toc373231743" w:history="1">
+          <w:hyperlink w:anchor="_Toc373312500" w:history="1">
             <w:r>
               <w:rPr>
                 <w:rStyle w:val="Hyperlink"/>
@@ -1679,7 +1679,7 @@
                 <w:noProof/>
                 <w:webHidden/>
               </w:rPr>
-              <w:instrText xml:space="preserve"> PAGEREF _Toc373231743 \h </w:instrText>
+              <w:instrText xml:space="preserve"> PAGEREF _Toc373312500 \h </w:instrText>
             </w:r>
             <w:r>
               <w:rPr>
@@ -1700,6 +1700,144 @@
                 <w:webHidden/>
               </w:rPr>
               <w:t>16</w:t>
+            </w:r>
+            <w:r>
+              <w:rPr>
+                <w:noProof/>
+                <w:webHidden/>
+              </w:rPr>
+              <w:fldChar w:fldCharType="end"/>
+            </w:r>
+          </w:hyperlink>
+        </w:p>
+        <w:p>
+          <w:pPr>
+            <w:pStyle w:val="TOC2"/>
+            <w:tabs>
+              <w:tab w:val="right" w:leader="dot" w:pos="9350"/>
+            </w:tabs>
+            <w:rPr>
+              <w:rFonts w:eastAsiaTheme="minorEastAsia"/>
+              <w:noProof/>
+            </w:rPr>
+          </w:pPr>
+          <w:hyperlink w:anchor="_Toc373312501" w:history="1">
+            <w:r>
+              <w:rPr>
+                <w:rStyle w:val="Hyperlink"/>
+                <w:noProof/>
+              </w:rPr>
+              <w:t>Running NSGA-II Optimization</w:t>
+            </w:r>
+            <w:r>
+              <w:rPr>
+                <w:noProof/>
+                <w:webHidden/>
+              </w:rPr>
+              <w:tab/>
+            </w:r>
+            <w:r>
+              <w:rPr>
+                <w:noProof/>
+                <w:webHidden/>
+              </w:rPr>
+              <w:fldChar w:fldCharType="begin"/>
+            </w:r>
+            <w:r>
+              <w:rPr>
+                <w:noProof/>
+                <w:webHidden/>
+              </w:rPr>
+              <w:instrText xml:space="preserve"> PAGEREF _Toc373312501 \h </w:instrText>
+            </w:r>
+            <w:r>
+              <w:rPr>
+                <w:noProof/>
+                <w:webHidden/>
+              </w:rPr>
+            </w:r>
+            <w:r>
+              <w:rPr>
+                <w:noProof/>
+                <w:webHidden/>
+              </w:rPr>
+              <w:fldChar w:fldCharType="separate"/>
+            </w:r>
+            <w:r>
+              <w:rPr>
+                <w:noProof/>
+                <w:webHidden/>
+              </w:rPr>
+              <w:t>17</w:t>
+            </w:r>
+            <w:r>
+              <w:rPr>
+                <w:noProof/>
+                <w:webHidden/>
+              </w:rPr>
+              <w:fldChar w:fldCharType="end"/>
+            </w:r>
+          </w:hyperlink>
+        </w:p>
+        <w:p>
+          <w:pPr>
+            <w:pStyle w:val="TOC3"/>
+            <w:tabs>
+              <w:tab w:val="right" w:leader="dot" w:pos="9350"/>
+            </w:tabs>
+            <w:rPr>
+              <w:rFonts w:eastAsiaTheme="minorEastAsia"/>
+              <w:noProof/>
+            </w:rPr>
+          </w:pPr>
+          <w:hyperlink w:anchor="_Toc373312502" w:history="1">
+            <w:r>
+              <w:rPr>
+                <w:rStyle w:val="Hyperlink"/>
+                <w:noProof/>
+              </w:rPr>
+              <w:t>Adding EnergyPlus Simulation Results</w:t>
+            </w:r>
+            <w:r>
+              <w:rPr>
+                <w:noProof/>
+                <w:webHidden/>
+              </w:rPr>
+              <w:tab/>
+            </w:r>
+            <w:r>
+              <w:rPr>
+                <w:noProof/>
+                <w:webHidden/>
+              </w:rPr>
+              <w:fldChar w:fldCharType="begin"/>
+            </w:r>
+            <w:r>
+              <w:rPr>
+                <w:noProof/>
+                <w:webHidden/>
+              </w:rPr>
+              <w:instrText xml:space="preserve"> PAGEREF _Toc373312502 \h </w:instrText>
+            </w:r>
+            <w:r>
+              <w:rPr>
+                <w:noProof/>
+                <w:webHidden/>
+              </w:rPr>
+            </w:r>
+            <w:r>
+              <w:rPr>
+                <w:noProof/>
+                <w:webHidden/>
+              </w:rPr>
+              <w:fldChar w:fldCharType="separate"/>
+            </w:r>
+            <w:r>
+              <w:rPr>
+                <w:noProof/>
+                <w:webHidden/>
+              </w:rPr>
+              <w:t>19</w:t>
             </w:r>
             <w:r>
               <w:rPr>
@@ -1736,7 +1874,7 @@
       <w:pPr>
         <w:pStyle w:val="Heading1"/>
       </w:pPr>
-      <w:bookmarkStart w:id="0" w:name="_Toc373231720"/>
+      <w:bookmarkStart w:id="0" w:name="_Toc373312477"/>
       <w:r>
         <w:lastRenderedPageBreak/>
         <w:t>Aim of This Document</w:t>
@@ -1843,7 +1981,7 @@
       <w:pPr>
         <w:pStyle w:val="Heading1"/>
       </w:pPr>
-      <w:bookmarkStart w:id="1" w:name="_Toc373231721"/>
+      <w:bookmarkStart w:id="1" w:name="_Toc373312478"/>
       <w:r>
         <w:t>Installation</w:t>
       </w:r>
@@ -1853,7 +1991,7 @@
       <w:pPr>
         <w:pStyle w:val="Heading2"/>
       </w:pPr>
-      <w:bookmarkStart w:id="2" w:name="_Toc373231722"/>
+      <w:bookmarkStart w:id="2" w:name="_Toc373312479"/>
       <w:r>
         <w:t>What’s Included?</w:t>
       </w:r>
@@ -1948,7 +2086,7 @@
       </w:pPr>
       <w:bookmarkStart w:id="3" w:name="_Ref370885671"/>
       <w:bookmarkStart w:id="4" w:name="_Ref370885691"/>
-      <w:bookmarkStart w:id="5" w:name="_Toc373231723"/>
+      <w:bookmarkStart w:id="5" w:name="_Toc373312480"/>
       <w:r>
         <w:t>Locations</w:t>
       </w:r>
@@ -1987,7 +2125,7 @@
       <w:pPr>
         <w:pStyle w:val="Heading3"/>
       </w:pPr>
-      <w:bookmarkStart w:id="6" w:name="_Toc373231724"/>
+      <w:bookmarkStart w:id="6" w:name="_Toc373312481"/>
       <w:r>
         <w:t>Windows 7</w:t>
       </w:r>
@@ -2012,7 +2150,7 @@
       <w:pPr>
         <w:pStyle w:val="Heading3"/>
       </w:pPr>
-      <w:bookmarkStart w:id="7" w:name="_Toc373231725"/>
+      <w:bookmarkStart w:id="7" w:name="_Toc373312482"/>
       <w:r>
         <w:t>Windows XP</w:t>
       </w:r>
@@ -2034,7 +2172,7 @@
       <w:pPr>
         <w:pStyle w:val="Heading2"/>
       </w:pPr>
-      <w:bookmarkStart w:id="8" w:name="_Toc373231726"/>
+      <w:bookmarkStart w:id="8" w:name="_Toc373312483"/>
       <w:r>
         <w:t>Installing the Add-in</w:t>
       </w:r>
@@ -2334,7 +2472,7 @@
       <w:pPr>
         <w:pStyle w:val="Heading1"/>
       </w:pPr>
-      <w:bookmarkStart w:id="10" w:name="_Toc373231727"/>
+      <w:bookmarkStart w:id="10" w:name="_Toc373312484"/>
       <w:r>
         <w:t>Using the Simu</w:t>
       </w:r>
@@ -2634,7 +2772,7 @@
       <w:pPr>
         <w:pStyle w:val="Heading2"/>
       </w:pPr>
-      <w:bookmarkStart w:id="12" w:name="_Toc373231728"/>
+      <w:bookmarkStart w:id="12" w:name="_Toc373312485"/>
       <w:r>
         <w:t>Startup</w:t>
       </w:r>
@@ -2863,7 +3001,7 @@
       <w:pPr>
         <w:pStyle w:val="Heading2"/>
       </w:pPr>
-      <w:bookmarkStart w:id="15" w:name="_Toc373231729"/>
+      <w:bookmarkStart w:id="15" w:name="_Toc373312486"/>
       <w:r>
         <w:lastRenderedPageBreak/>
         <w:t>Selecting the Database File</w:t>
@@ -2964,11 +3102,13 @@
       <w:pPr>
         <w:pStyle w:val="Heading2"/>
       </w:pPr>
-      <w:bookmarkStart w:id="16" w:name="_Toc373231730"/>
+      <w:bookmarkStart w:id="16" w:name="_Ref373307147"/>
+      <w:bookmarkStart w:id="17" w:name="_Toc373312487"/>
       <w:r>
         <w:t>Viewing Previous Results</w:t>
       </w:r>
       <w:bookmarkEnd w:id="16"/>
+      <w:bookmarkEnd w:id="17"/>
     </w:p>
     <w:p/>
     <w:p>
@@ -3306,7 +3446,7 @@
       <w:pPr>
         <w:pStyle w:val="Heading2"/>
       </w:pPr>
-      <w:bookmarkStart w:id="17" w:name="_Toc373231731"/>
+      <w:bookmarkStart w:id="18" w:name="_Toc373312488"/>
       <w:r>
         <w:t>Defining</w:t>
       </w:r>
@@ -3319,7 +3459,7 @@
       <w:r>
         <w:t xml:space="preserve"> Optimization</w:t>
       </w:r>
-      <w:bookmarkEnd w:id="17"/>
+      <w:bookmarkEnd w:id="18"/>
     </w:p>
     <w:p/>
     <w:p>
@@ -3421,24 +3561,24 @@
       <w:pPr>
         <w:pStyle w:val="Heading3"/>
       </w:pPr>
-      <w:bookmarkStart w:id="18" w:name="_Toc373231732"/>
+      <w:bookmarkStart w:id="19" w:name="_Toc373312489"/>
       <w:r>
         <w:t>Cr</w:t>
       </w:r>
       <w:r>
         <w:t>eating the Component File</w:t>
       </w:r>
-      <w:bookmarkEnd w:id="18"/>
+      <w:bookmarkEnd w:id="19"/>
     </w:p>
     <w:p>
       <w:pPr>
         <w:pStyle w:val="Heading4"/>
       </w:pPr>
-      <w:bookmarkStart w:id="19" w:name="_Toc373231733"/>
+      <w:bookmarkStart w:id="20" w:name="_Toc373312490"/>
       <w:r>
         <w:t>Selecting Components from the BIM Model</w:t>
       </w:r>
-      <w:bookmarkEnd w:id="19"/>
+      <w:bookmarkEnd w:id="20"/>
     </w:p>
     <w:p/>
     <w:p>
@@ -3569,7 +3709,7 @@
         <w:pStyle w:val="Caption"/>
         <w:jc w:val="center"/>
       </w:pPr>
-      <w:bookmarkStart w:id="20" w:name="_Ref370987860"/>
+      <w:bookmarkStart w:id="21" w:name="_Ref370987860"/>
       <w:r>
         <w:t xml:space="preserve">Figure </w:t>
       </w:r>
@@ -3581,7 +3721,7 @@
           <w:t>9</w:t>
         </w:r>
       </w:fldSimple>
-      <w:bookmarkEnd w:id="20"/>
+      <w:bookmarkEnd w:id="21"/>
     </w:p>
     <w:p>
       <w:pPr>
@@ -3639,7 +3779,7 @@
         <w:pStyle w:val="Caption"/>
         <w:jc w:val="center"/>
       </w:pPr>
-      <w:bookmarkStart w:id="21" w:name="_Ref370987852"/>
+      <w:bookmarkStart w:id="22" w:name="_Ref370987852"/>
       <w:r>
         <w:t xml:space="preserve">Figure </w:t>
       </w:r>
@@ -3651,17 +3791,17 @@
           <w:t>10</w:t>
         </w:r>
       </w:fldSimple>
-      <w:bookmarkEnd w:id="21"/>
+      <w:bookmarkEnd w:id="22"/>
     </w:p>
     <w:p>
       <w:pPr>
         <w:pStyle w:val="Heading4"/>
       </w:pPr>
-      <w:bookmarkStart w:id="22" w:name="_Toc373231734"/>
+      <w:bookmarkStart w:id="23" w:name="_Toc373312491"/>
       <w:r>
         <w:t>Adding Components from the Model into the Component File</w:t>
       </w:r>
-      <w:bookmarkEnd w:id="22"/>
+      <w:bookmarkEnd w:id="23"/>
     </w:p>
     <w:p/>
     <w:p>
@@ -3827,7 +3967,7 @@
         <w:pStyle w:val="Caption"/>
         <w:jc w:val="center"/>
       </w:pPr>
-      <w:bookmarkStart w:id="23" w:name="_Ref370987741"/>
+      <w:bookmarkStart w:id="24" w:name="_Ref370987741"/>
       <w:r>
         <w:t xml:space="preserve">Figure </w:t>
       </w:r>
@@ -3839,7 +3979,7 @@
           <w:t>11</w:t>
         </w:r>
       </w:fldSimple>
-      <w:bookmarkEnd w:id="23"/>
+      <w:bookmarkEnd w:id="24"/>
     </w:p>
     <w:p>
       <w:pPr>
@@ -3897,7 +4037,7 @@
         <w:pStyle w:val="Caption"/>
         <w:jc w:val="center"/>
       </w:pPr>
-      <w:bookmarkStart w:id="24" w:name="_Ref370989172"/>
+      <w:bookmarkStart w:id="25" w:name="_Ref370989172"/>
       <w:r>
         <w:t xml:space="preserve">Figure </w:t>
       </w:r>
@@ -3909,13 +4049,13 @@
           <w:t>12</w:t>
         </w:r>
       </w:fldSimple>
-      <w:bookmarkEnd w:id="24"/>
+      <w:bookmarkEnd w:id="25"/>
     </w:p>
     <w:p>
       <w:pPr>
         <w:pStyle w:val="Heading4"/>
       </w:pPr>
-      <w:bookmarkStart w:id="25" w:name="_Toc373231735"/>
+      <w:bookmarkStart w:id="26" w:name="_Toc373312492"/>
       <w:r>
         <w:t>Combining Component</w:t>
       </w:r>
@@ -3925,7 +4065,7 @@
       <w:r>
         <w:t xml:space="preserve"> from the Model</w:t>
       </w:r>
-      <w:bookmarkEnd w:id="25"/>
+      <w:bookmarkEnd w:id="26"/>
     </w:p>
     <w:p/>
     <w:p>
@@ -4127,7 +4267,7 @@
         <w:pStyle w:val="Caption"/>
         <w:jc w:val="center"/>
       </w:pPr>
-      <w:bookmarkStart w:id="26" w:name="_Ref371326064"/>
+      <w:bookmarkStart w:id="27" w:name="_Ref371326064"/>
       <w:r>
         <w:t xml:space="preserve">Figure </w:t>
       </w:r>
@@ -4139,14 +4279,14 @@
           <w:t>13</w:t>
         </w:r>
       </w:fldSimple>
-      <w:bookmarkEnd w:id="26"/>
+      <w:bookmarkEnd w:id="27"/>
     </w:p>
     <w:p/>
     <w:p>
       <w:pPr>
         <w:pStyle w:val="Heading4"/>
       </w:pPr>
-      <w:bookmarkStart w:id="27" w:name="_Toc373231736"/>
+      <w:bookmarkStart w:id="28" w:name="_Toc373312493"/>
       <w:r>
         <w:t xml:space="preserve">Adding a Component </w:t>
       </w:r>
@@ -4156,7 +4296,7 @@
       <w:r>
         <w:t>ot Available in the Model</w:t>
       </w:r>
-      <w:bookmarkEnd w:id="27"/>
+      <w:bookmarkEnd w:id="28"/>
     </w:p>
     <w:p/>
     <w:p>
@@ -4329,11 +4469,11 @@
       <w:pPr>
         <w:pStyle w:val="Heading4"/>
       </w:pPr>
-      <w:bookmarkStart w:id="28" w:name="_Toc373231737"/>
+      <w:bookmarkStart w:id="29" w:name="_Toc373312494"/>
       <w:r>
         <w:t>Removing a Defined Component</w:t>
       </w:r>
-      <w:bookmarkEnd w:id="28"/>
+      <w:bookmarkEnd w:id="29"/>
     </w:p>
     <w:p/>
     <w:p>
@@ -4370,11 +4510,11 @@
       <w:pPr>
         <w:pStyle w:val="Heading4"/>
       </w:pPr>
-      <w:bookmarkStart w:id="29" w:name="_Toc373231738"/>
+      <w:bookmarkStart w:id="30" w:name="_Toc373312495"/>
       <w:r>
         <w:t>Selecting Options for the Component File</w:t>
       </w:r>
-      <w:bookmarkEnd w:id="29"/>
+      <w:bookmarkEnd w:id="30"/>
     </w:p>
     <w:p/>
     <w:p>
@@ -4612,7 +4752,7 @@
       <w:pPr>
         <w:pStyle w:val="Heading4"/>
       </w:pPr>
-      <w:bookmarkStart w:id="30" w:name="_Toc373231739"/>
+      <w:bookmarkStart w:id="31" w:name="_Toc373312496"/>
       <w:r>
         <w:lastRenderedPageBreak/>
         <w:t>Removing</w:t>
@@ -4620,7 +4760,7 @@
       <w:r>
         <w:t xml:space="preserve"> Selected Options</w:t>
       </w:r>
-      <w:bookmarkEnd w:id="30"/>
+      <w:bookmarkEnd w:id="31"/>
     </w:p>
     <w:p/>
     <w:p>
@@ -4758,17 +4898,89 @@
       <w:pPr>
         <w:pStyle w:val="Heading4"/>
       </w:pPr>
-      <w:bookmarkStart w:id="31" w:name="_Toc373231740"/>
+      <w:bookmarkStart w:id="32" w:name="_Toc373312497"/>
       <w:r>
         <w:t>Creating a New Assembly Option</w:t>
       </w:r>
-      <w:bookmarkEnd w:id="31"/>
+      <w:bookmarkEnd w:id="32"/>
     </w:p>
     <w:p/>
     <w:p>
       <w:r>
         <w:t>Due to the time constraint of this project, it is very possible options that are interesting to users will not be available in the current database.</w:t>
       </w:r>
+      <w:r>
+        <w:t xml:space="preserve"> With this in mind, if users do not find the options they want to use for a component, they may make their own.</w:t>
+      </w:r>
+    </w:p>
+    <w:p>
+      <w:pPr>
+        <w:keepNext/>
+        <w:jc w:val="center"/>
+      </w:pPr>
+      <w:r>
+        <w:rPr>
+          <w:noProof/>
+        </w:rPr>
+        <w:lastRenderedPageBreak/>
+        <w:drawing>
+          <wp:inline distT="0" distB="0" distL="0" distR="0">
+            <wp:extent cx="3048000" cy="4019550"/>
+            <wp:effectExtent l="38100" t="19050" r="19050" b="19050"/>
+            <wp:docPr id="24" name="Picture 23" descr="new_option.png"/>
+            <wp:cNvGraphicFramePr>
+              <a:graphicFrameLocks xmlns:a="http://schemas.openxmlformats.org/drawingml/2006/main" noChangeAspect="1"/>
+            </wp:cNvGraphicFramePr>
+            <a:graphic xmlns:a="http://schemas.openxmlformats.org/drawingml/2006/main">
+              <a:graphicData uri="http://schemas.openxmlformats.org/drawingml/2006/picture">
+                <pic:pic xmlns:pic="http://schemas.openxmlformats.org/drawingml/2006/picture">
+                  <pic:nvPicPr>
+                    <pic:cNvPr id="0" name="new_option.png"/>
+                    <pic:cNvPicPr/>
+                  </pic:nvPicPr>
+                  <pic:blipFill>
+                    <a:blip r:embed="rId28"/>
+                    <a:stretch>
+                      <a:fillRect/>
+                    </a:stretch>
+                  </pic:blipFill>
+                  <pic:spPr>
+                    <a:xfrm>
+                      <a:off x="0" y="0"/>
+                      <a:ext cx="3048000" cy="4019550"/>
+                    </a:xfrm>
+                    <a:prstGeom prst="rect">
+                      <a:avLst/>
+                    </a:prstGeom>
+                    <a:ln>
+                      <a:solidFill>
+                        <a:schemeClr val="accent1"/>
+                      </a:solidFill>
+                    </a:ln>
+                  </pic:spPr>
+                </pic:pic>
+              </a:graphicData>
+            </a:graphic>
+          </wp:inline>
+        </w:drawing>
+      </w:r>
+    </w:p>
+    <w:p>
+      <w:pPr>
+        <w:pStyle w:val="Caption"/>
+        <w:jc w:val="center"/>
+      </w:pPr>
+      <w:r>
+        <w:t xml:space="preserve">Figure </w:t>
+      </w:r>
+      <w:fldSimple w:instr=" SEQ Figure \* ARABIC ">
+        <w:r>
+          <w:rPr>
+            <w:noProof/>
+          </w:rPr>
+          <w:t>18</w:t>
+        </w:r>
+      </w:fldSimple>
     </w:p>
     <w:p>
       <w:pPr>
@@ -4787,11 +4999,11 @@
       <w:pPr>
         <w:pStyle w:val="Heading3"/>
       </w:pPr>
-      <w:bookmarkStart w:id="32" w:name="_Toc373231741"/>
+      <w:bookmarkStart w:id="33" w:name="_Toc373312498"/>
       <w:r>
         <w:t>Creating the Precedence File</w:t>
       </w:r>
-      <w:bookmarkEnd w:id="32"/>
+      <w:bookmarkEnd w:id="33"/>
     </w:p>
     <w:p/>
     <w:p>
@@ -4843,153 +5055,6 @@
                 <pic:pic xmlns:pic="http://schemas.openxmlformats.org/drawingml/2006/picture">
                   <pic:nvPicPr>
                     <pic:cNvPr id="0" name="init_precedence.png"/>
-                    <pic:cNvPicPr/>
-                  </pic:nvPicPr>
-                  <pic:blipFill>
-                    <a:blip r:embed="rId28"/>
-                    <a:stretch>
-                      <a:fillRect/>
-                    </a:stretch>
-                  </pic:blipFill>
-                  <pic:spPr>
-                    <a:xfrm>
-                      <a:off x="0" y="0"/>
-                      <a:ext cx="5943600" cy="2494280"/>
-                    </a:xfrm>
-                    <a:prstGeom prst="rect">
-                      <a:avLst/>
-                    </a:prstGeom>
-                    <a:ln>
-                      <a:solidFill>
-                        <a:schemeClr val="accent1"/>
-                      </a:solidFill>
-                    </a:ln>
-                  </pic:spPr>
-                </pic:pic>
-              </a:graphicData>
-            </a:graphic>
-          </wp:inline>
-        </w:drawing>
-      </w:r>
-    </w:p>
-    <w:p>
-      <w:pPr>
-        <w:pStyle w:val="Caption"/>
-        <w:jc w:val="center"/>
-      </w:pPr>
-      <w:r>
-        <w:t xml:space="preserve">Figure </w:t>
-      </w:r>
-      <w:fldSimple w:instr=" SEQ Figure \* ARABIC ">
-        <w:r>
-          <w:rPr>
-            <w:noProof/>
-          </w:rPr>
-          <w:t>18</w:t>
-        </w:r>
-      </w:fldSimple>
-    </w:p>
-    <w:p>
-      <w:pPr>
-        <w:pStyle w:val="Heading4"/>
-      </w:pPr>
-      <w:bookmarkStart w:id="33" w:name="_Toc373231742"/>
-      <w:r>
-        <w:t>Ordering Components</w:t>
-      </w:r>
-      <w:bookmarkEnd w:id="33"/>
-    </w:p>
-    <w:p/>
-    <w:p>
-      <w:r>
-        <w:t>The simple</w:t>
-      </w:r>
-      <w:r>
-        <w:t>st</w:t>
-      </w:r>
-      <w:r>
-        <w:t xml:space="preserve"> ordering </w:t>
-      </w:r>
-      <w:r>
-        <w:t>possible</w:t>
-      </w:r>
-      <w:r>
-        <w:t xml:space="preserve"> is a linear one. Each component is preceded by another (except the first), and followed by another (except the last).</w:t>
-      </w:r>
-      <w:r>
-        <w:t xml:space="preserve"> This may require a reordering of the components</w:t>
-      </w:r>
-      <w:r>
-        <w:t xml:space="preserve"> (see Figure #</w:t>
-      </w:r>
-      <w:r>
-        <w:t xml:space="preserve">). </w:t>
-      </w:r>
-      <w:r>
-        <w:t>To do this:</w:t>
-      </w:r>
-    </w:p>
-    <w:p>
-      <w:pPr>
-        <w:pStyle w:val="ListParagraph"/>
-        <w:numPr>
-          <w:ilvl w:val="0"/>
-          <w:numId w:val="13"/>
-        </w:numPr>
-      </w:pPr>
-      <w:r>
-        <w:t xml:space="preserve">Select </w:t>
-      </w:r>
-      <w:r>
-        <w:t>a row by clicking the side left side of the grid (beige cell)</w:t>
-      </w:r>
-    </w:p>
-    <w:p>
-      <w:pPr>
-        <w:pStyle w:val="ListParagraph"/>
-        <w:numPr>
-          <w:ilvl w:val="0"/>
-          <w:numId w:val="13"/>
-        </w:numPr>
-      </w:pPr>
-      <w:r>
-        <w:t>Click the “Move Row Up” or “Move Row Down” button.</w:t>
-      </w:r>
-    </w:p>
-    <w:p>
-      <w:pPr>
-        <w:pStyle w:val="ListParagraph"/>
-        <w:numPr>
-          <w:ilvl w:val="0"/>
-          <w:numId w:val="13"/>
-        </w:numPr>
-      </w:pPr>
-      <w:r>
-        <w:t>Continue to move follow 1 – 2 until rows are in desired order.</w:t>
-      </w:r>
-    </w:p>
-    <w:p>
-      <w:pPr>
-        <w:keepNext/>
-        <w:jc w:val="center"/>
-      </w:pPr>
-      <w:r>
-        <w:rPr>
-          <w:noProof/>
-        </w:rPr>
-        <w:drawing>
-          <wp:inline distT="0" distB="0" distL="0" distR="0">
-            <wp:extent cx="5943600" cy="2494280"/>
-            <wp:effectExtent l="19050" t="19050" r="19050" b="20320"/>
-            <wp:docPr id="10" name="Picture 9" descr="prec_move_up.png"/>
-            <wp:cNvGraphicFramePr>
-              <a:graphicFrameLocks xmlns:a="http://schemas.openxmlformats.org/drawingml/2006/main" noChangeAspect="1"/>
-            </wp:cNvGraphicFramePr>
-            <a:graphic xmlns:a="http://schemas.openxmlformats.org/drawingml/2006/main">
-              <a:graphicData uri="http://schemas.openxmlformats.org/drawingml/2006/picture">
-                <pic:pic xmlns:pic="http://schemas.openxmlformats.org/drawingml/2006/picture">
-                  <pic:nvPicPr>
-                    <pic:cNvPr id="0" name="prec_move_up.png"/>
                     <pic:cNvPicPr/>
                   </pic:nvPicPr>
                   <pic:blipFill>
@@ -5038,6 +5103,153 @@
     </w:p>
     <w:p>
       <w:pPr>
+        <w:pStyle w:val="Heading4"/>
+      </w:pPr>
+      <w:bookmarkStart w:id="34" w:name="_Toc373312499"/>
+      <w:r>
+        <w:t>Ordering Components</w:t>
+      </w:r>
+      <w:bookmarkEnd w:id="34"/>
+    </w:p>
+    <w:p/>
+    <w:p>
+      <w:r>
+        <w:t>The simple</w:t>
+      </w:r>
+      <w:r>
+        <w:t>st</w:t>
+      </w:r>
+      <w:r>
+        <w:t xml:space="preserve"> ordering </w:t>
+      </w:r>
+      <w:r>
+        <w:t>possible</w:t>
+      </w:r>
+      <w:r>
+        <w:t xml:space="preserve"> is a linear one. Each component is preceded by another (except the first), and followed by another (except the last).</w:t>
+      </w:r>
+      <w:r>
+        <w:t xml:space="preserve"> This may require a reordering of the components</w:t>
+      </w:r>
+      <w:r>
+        <w:t xml:space="preserve"> (see Figure #</w:t>
+      </w:r>
+      <w:r>
+        <w:t xml:space="preserve">). </w:t>
+      </w:r>
+      <w:r>
+        <w:t>To do this:</w:t>
+      </w:r>
+    </w:p>
+    <w:p>
+      <w:pPr>
+        <w:pStyle w:val="ListParagraph"/>
+        <w:numPr>
+          <w:ilvl w:val="0"/>
+          <w:numId w:val="13"/>
+        </w:numPr>
+      </w:pPr>
+      <w:r>
+        <w:t xml:space="preserve">Select </w:t>
+      </w:r>
+      <w:r>
+        <w:t>a row by clicking the side left side of the grid (beige cell)</w:t>
+      </w:r>
+    </w:p>
+    <w:p>
+      <w:pPr>
+        <w:pStyle w:val="ListParagraph"/>
+        <w:numPr>
+          <w:ilvl w:val="0"/>
+          <w:numId w:val="13"/>
+        </w:numPr>
+      </w:pPr>
+      <w:r>
+        <w:t>Click the “Move Row Up” or “Move Row Down” button.</w:t>
+      </w:r>
+    </w:p>
+    <w:p>
+      <w:pPr>
+        <w:pStyle w:val="ListParagraph"/>
+        <w:numPr>
+          <w:ilvl w:val="0"/>
+          <w:numId w:val="13"/>
+        </w:numPr>
+      </w:pPr>
+      <w:r>
+        <w:t>Continue to move follow 1 – 2 until rows are in desired order.</w:t>
+      </w:r>
+    </w:p>
+    <w:p>
+      <w:pPr>
+        <w:keepNext/>
+        <w:jc w:val="center"/>
+      </w:pPr>
+      <w:r>
+        <w:rPr>
+          <w:noProof/>
+        </w:rPr>
+        <w:drawing>
+          <wp:inline distT="0" distB="0" distL="0" distR="0">
+            <wp:extent cx="5943600" cy="2494280"/>
+            <wp:effectExtent l="19050" t="19050" r="19050" b="20320"/>
+            <wp:docPr id="10" name="Picture 9" descr="prec_move_up.png"/>
+            <wp:cNvGraphicFramePr>
+              <a:graphicFrameLocks xmlns:a="http://schemas.openxmlformats.org/drawingml/2006/main" noChangeAspect="1"/>
+            </wp:cNvGraphicFramePr>
+            <a:graphic xmlns:a="http://schemas.openxmlformats.org/drawingml/2006/main">
+              <a:graphicData uri="http://schemas.openxmlformats.org/drawingml/2006/picture">
+                <pic:pic xmlns:pic="http://schemas.openxmlformats.org/drawingml/2006/picture">
+                  <pic:nvPicPr>
+                    <pic:cNvPr id="0" name="prec_move_up.png"/>
+                    <pic:cNvPicPr/>
+                  </pic:nvPicPr>
+                  <pic:blipFill>
+                    <a:blip r:embed="rId30"/>
+                    <a:stretch>
+                      <a:fillRect/>
+                    </a:stretch>
+                  </pic:blipFill>
+                  <pic:spPr>
+                    <a:xfrm>
+                      <a:off x="0" y="0"/>
+                      <a:ext cx="5943600" cy="2494280"/>
+                    </a:xfrm>
+                    <a:prstGeom prst="rect">
+                      <a:avLst/>
+                    </a:prstGeom>
+                    <a:ln>
+                      <a:solidFill>
+                        <a:schemeClr val="accent1"/>
+                      </a:solidFill>
+                    </a:ln>
+                  </pic:spPr>
+                </pic:pic>
+              </a:graphicData>
+            </a:graphic>
+          </wp:inline>
+        </w:drawing>
+      </w:r>
+    </w:p>
+    <w:p>
+      <w:pPr>
+        <w:pStyle w:val="Caption"/>
+        <w:jc w:val="center"/>
+      </w:pPr>
+      <w:r>
+        <w:t xml:space="preserve">Figure </w:t>
+      </w:r>
+      <w:fldSimple w:instr=" SEQ Figure \* ARABIC ">
+        <w:r>
+          <w:rPr>
+            <w:noProof/>
+          </w:rPr>
+          <w:t>20</w:t>
+        </w:r>
+      </w:fldSimple>
+    </w:p>
+    <w:p>
+      <w:pPr>
         <w:ind w:firstLine="720"/>
       </w:pPr>
     </w:p>
@@ -5131,7 +5343,7 @@
                     <pic:cNvPicPr/>
                   </pic:nvPicPr>
                   <pic:blipFill>
-                    <a:blip r:embed="rId30"/>
+                    <a:blip r:embed="rId31"/>
                     <a:stretch>
                       <a:fillRect/>
                     </a:stretch>
@@ -5170,7 +5382,7 @@
           <w:rPr>
             <w:noProof/>
           </w:rPr>
-          <w:t>20</w:t>
+          <w:t>21</w:t>
         </w:r>
       </w:fldSimple>
     </w:p>
@@ -5219,11 +5431,11 @@
       <w:pPr>
         <w:pStyle w:val="Heading4"/>
       </w:pPr>
-      <w:bookmarkStart w:id="34" w:name="_Toc373231743"/>
+      <w:bookmarkStart w:id="35" w:name="_Toc373312500"/>
       <w:r>
         <w:t>Components in Parallel</w:t>
       </w:r>
-      <w:bookmarkEnd w:id="34"/>
+      <w:bookmarkEnd w:id="35"/>
     </w:p>
     <w:p/>
     <w:p>
@@ -5237,7 +5449,7 @@
         <w:t>may be worked on in parallel.  In order to facilitate this, users may duplicate rows and adjust predecessors and successors.</w:t>
       </w:r>
       <w:r>
-        <w:t xml:space="preserve"> Figure # shows the results of duplicating a row and changing some predecessors and successors to create some parallel components.</w:t>
+        <w:t xml:space="preserve"> Figure # shows the results of duplicating a row and changing some predecessors and successors to create parallel components.</w:t>
       </w:r>
     </w:p>
     <w:p>
@@ -5266,7 +5478,7 @@
                     <pic:cNvPicPr/>
                   </pic:nvPicPr>
                   <pic:blipFill>
-                    <a:blip r:embed="rId31"/>
+                    <a:blip r:embed="rId32"/>
                     <a:stretch>
                       <a:fillRect/>
                     </a:stretch>
@@ -5305,14 +5517,396 @@
           <w:rPr>
             <w:noProof/>
           </w:rPr>
-          <w:t>21</w:t>
+          <w:t>22</w:t>
         </w:r>
       </w:fldSimple>
     </w:p>
     <w:p/>
+    <w:p>
+      <w:pPr>
+        <w:pStyle w:val="Heading2"/>
+      </w:pPr>
+      <w:bookmarkStart w:id="36" w:name="_Toc373312501"/>
+      <w:r>
+        <w:t>Running NSGA-II Optimization</w:t>
+      </w:r>
+      <w:bookmarkEnd w:id="36"/>
+    </w:p>
     <w:p/>
+    <w:p>
+      <w:r>
+        <w:t xml:space="preserve">The NSGA-II optimization algorithm requires two primary input files: a </w:t>
+      </w:r>
+      <w:r>
+        <w:t>c</w:t>
+      </w:r>
+      <w:r>
+        <w:t>omponent file and a precedence order file.</w:t>
+      </w:r>
+      <w:r>
+        <w:t xml:space="preserve"> </w:t>
+      </w:r>
+      <w:r>
+        <w:t xml:space="preserve"> Once </w:t>
+      </w:r>
+      <w:r>
+        <w:t>these files have been defined, the user can run the optimization algorithm by:</w:t>
+      </w:r>
+    </w:p>
+    <w:p>
+      <w:pPr>
+        <w:pStyle w:val="ListParagraph"/>
+        <w:numPr>
+          <w:ilvl w:val="0"/>
+          <w:numId w:val="15"/>
+        </w:numPr>
+      </w:pPr>
+      <w:r>
+        <w:t>Clicking “Run NSGA-II” button.</w:t>
+      </w:r>
+    </w:p>
+    <w:p>
+      <w:pPr>
+        <w:pStyle w:val="ListParagraph"/>
+        <w:numPr>
+          <w:ilvl w:val="0"/>
+          <w:numId w:val="15"/>
+        </w:numPr>
+      </w:pPr>
+      <w:r>
+        <w:t>Select</w:t>
+      </w:r>
+      <w:r>
+        <w:t>ing</w:t>
+      </w:r>
+      <w:r>
+        <w:t xml:space="preserve"> the desired component file.</w:t>
+      </w:r>
+    </w:p>
+    <w:p>
+      <w:pPr>
+        <w:pStyle w:val="ListParagraph"/>
+        <w:numPr>
+          <w:ilvl w:val="0"/>
+          <w:numId w:val="15"/>
+        </w:numPr>
+      </w:pPr>
+      <w:r>
+        <w:t>Select</w:t>
+      </w:r>
+      <w:r>
+        <w:t>ing</w:t>
+      </w:r>
+      <w:r>
+        <w:t xml:space="preserve"> the desired order file.</w:t>
+      </w:r>
+    </w:p>
+    <w:p>
+      <w:pPr>
+        <w:pStyle w:val="ListParagraph"/>
+        <w:numPr>
+          <w:ilvl w:val="0"/>
+          <w:numId w:val="15"/>
+        </w:numPr>
+      </w:pPr>
+      <w:r>
+        <w:t>Select</w:t>
+      </w:r>
+      <w:r>
+        <w:t>ing</w:t>
+      </w:r>
+      <w:r>
+        <w:t xml:space="preserve"> the desired output </w:t>
+      </w:r>
+      <w:r>
+        <w:t>directory.</w:t>
+      </w:r>
+    </w:p>
+    <w:p>
+      <w:r>
+        <w:t xml:space="preserve">Once it has finished running, the results will be in the selected output location. To view the results see the </w:t>
+      </w:r>
+      <w:fldSimple w:instr=" REF _Ref373307147 \h  \* MERGEFORMAT ">
+        <w:r>
+          <w:rPr>
+            <w:color w:val="4F81BD" w:themeColor="accent1"/>
+            <w:u w:val="single"/>
+          </w:rPr>
+          <w:t>Viewing Previous Results</w:t>
+        </w:r>
+      </w:fldSimple>
+      <w:r>
+        <w:t xml:space="preserve"> section.</w:t>
+      </w:r>
+    </w:p>
+    <w:p>
+      <w:pPr>
+        <w:keepNext/>
+        <w:jc w:val="center"/>
+      </w:pPr>
+      <w:r>
+        <w:rPr>
+          <w:noProof/>
+        </w:rPr>
+        <w:lastRenderedPageBreak/>
+        <w:drawing>
+          <wp:inline distT="0" distB="0" distL="0" distR="0">
+            <wp:extent cx="5943600" cy="3729355"/>
+            <wp:effectExtent l="19050" t="19050" r="19050" b="23495"/>
+            <wp:docPr id="22" name="Picture 21" descr="nsga_input.png"/>
+            <wp:cNvGraphicFramePr>
+              <a:graphicFrameLocks xmlns:a="http://schemas.openxmlformats.org/drawingml/2006/main" noChangeAspect="1"/>
+            </wp:cNvGraphicFramePr>
+            <a:graphic xmlns:a="http://schemas.openxmlformats.org/drawingml/2006/main">
+              <a:graphicData uri="http://schemas.openxmlformats.org/drawingml/2006/picture">
+                <pic:pic xmlns:pic="http://schemas.openxmlformats.org/drawingml/2006/picture">
+                  <pic:nvPicPr>
+                    <pic:cNvPr id="0" name="nsga_input.png"/>
+                    <pic:cNvPicPr/>
+                  </pic:nvPicPr>
+                  <pic:blipFill>
+                    <a:blip r:embed="rId33"/>
+                    <a:stretch>
+                      <a:fillRect/>
+                    </a:stretch>
+                  </pic:blipFill>
+                  <pic:spPr>
+                    <a:xfrm>
+                      <a:off x="0" y="0"/>
+                      <a:ext cx="5943600" cy="3729355"/>
+                    </a:xfrm>
+                    <a:prstGeom prst="rect">
+                      <a:avLst/>
+                    </a:prstGeom>
+                    <a:ln>
+                      <a:solidFill>
+                        <a:schemeClr val="accent1"/>
+                      </a:solidFill>
+                    </a:ln>
+                  </pic:spPr>
+                </pic:pic>
+              </a:graphicData>
+            </a:graphic>
+          </wp:inline>
+        </w:drawing>
+      </w:r>
+    </w:p>
+    <w:p>
+      <w:pPr>
+        <w:pStyle w:val="Caption"/>
+        <w:jc w:val="center"/>
+      </w:pPr>
+      <w:r>
+        <w:t xml:space="preserve">Figure </w:t>
+      </w:r>
+      <w:fldSimple w:instr=" SEQ Figure \* ARABIC ">
+        <w:r>
+          <w:rPr>
+            <w:noProof/>
+          </w:rPr>
+          <w:t>23</w:t>
+        </w:r>
+      </w:fldSimple>
+    </w:p>
+    <w:p>
+      <w:pPr>
+        <w:keepNext/>
+        <w:jc w:val="center"/>
+      </w:pPr>
+      <w:r>
+        <w:rPr>
+          <w:noProof/>
+        </w:rPr>
+        <w:drawing>
+          <wp:inline distT="0" distB="0" distL="0" distR="0">
+            <wp:extent cx="5943600" cy="3067050"/>
+            <wp:effectExtent l="19050" t="19050" r="19050" b="19050"/>
+            <wp:docPr id="23" name="Picture 22" descr="nsga_running.png"/>
+            <wp:cNvGraphicFramePr>
+              <a:graphicFrameLocks xmlns:a="http://schemas.openxmlformats.org/drawingml/2006/main" noChangeAspect="1"/>
+            </wp:cNvGraphicFramePr>
+            <a:graphic xmlns:a="http://schemas.openxmlformats.org/drawingml/2006/main">
+              <a:graphicData uri="http://schemas.openxmlformats.org/drawingml/2006/picture">
+                <pic:pic xmlns:pic="http://schemas.openxmlformats.org/drawingml/2006/picture">
+                  <pic:nvPicPr>
+                    <pic:cNvPr id="0" name="nsga_running.png"/>
+                    <pic:cNvPicPr/>
+                  </pic:nvPicPr>
+                  <pic:blipFill>
+                    <a:blip r:embed="rId34"/>
+                    <a:stretch>
+                      <a:fillRect/>
+                    </a:stretch>
+                  </pic:blipFill>
+                  <pic:spPr>
+                    <a:xfrm>
+                      <a:off x="0" y="0"/>
+                      <a:ext cx="5943600" cy="3067050"/>
+                    </a:xfrm>
+                    <a:prstGeom prst="rect">
+                      <a:avLst/>
+                    </a:prstGeom>
+                    <a:ln>
+                      <a:solidFill>
+                        <a:schemeClr val="accent1"/>
+                      </a:solidFill>
+                    </a:ln>
+                  </pic:spPr>
+                </pic:pic>
+              </a:graphicData>
+            </a:graphic>
+          </wp:inline>
+        </w:drawing>
+      </w:r>
+    </w:p>
+    <w:p>
+      <w:pPr>
+        <w:pStyle w:val="Caption"/>
+        <w:jc w:val="center"/>
+      </w:pPr>
+      <w:r>
+        <w:t xml:space="preserve">Figure </w:t>
+      </w:r>
+      <w:fldSimple w:instr=" SEQ Figure \* ARABIC ">
+        <w:r>
+          <w:rPr>
+            <w:noProof/>
+          </w:rPr>
+          <w:t>24</w:t>
+        </w:r>
+      </w:fldSimple>
+    </w:p>
+    <w:p/>
+    <w:p>
+      <w:pPr>
+        <w:pStyle w:val="Heading3"/>
+      </w:pPr>
+      <w:bookmarkStart w:id="37" w:name="_Toc373312502"/>
+      <w:r>
+        <w:lastRenderedPageBreak/>
+        <w:t>Adding EnergyPlus Simulation Results</w:t>
+      </w:r>
+      <w:bookmarkEnd w:id="37"/>
+    </w:p>
+    <w:p/>
+    <w:p>
+      <w:r>
+        <w:t xml:space="preserve">It is also possible to include </w:t>
+      </w:r>
+      <w:r>
+        <w:t>EnergyPlus simulation data during the NSGA-II optimization</w:t>
+      </w:r>
+      <w:r>
+        <w:t>.</w:t>
+      </w:r>
+      <w:r>
+        <w:t xml:space="preserve"> This means data from previously run energy simulations will be used</w:t>
+      </w:r>
+      <w:r>
+        <w:t xml:space="preserve"> during the calculation of the cost and environmental impact</w:t>
+      </w:r>
+      <w:r>
+        <w:t>.</w:t>
+      </w:r>
+      <w:r>
+        <w:t xml:space="preserve"> To do this:</w:t>
+      </w:r>
+    </w:p>
+    <w:p>
+      <w:pPr>
+        <w:pStyle w:val="ListParagraph"/>
+        <w:numPr>
+          <w:ilvl w:val="0"/>
+          <w:numId w:val="19"/>
+        </w:numPr>
+      </w:pPr>
+      <w:r>
+        <w:t>Click</w:t>
+      </w:r>
+      <w:r>
+        <w:t xml:space="preserve"> the</w:t>
+      </w:r>
+      <w:r>
+        <w:t xml:space="preserve"> “Run NSGA-II” button.</w:t>
+      </w:r>
+    </w:p>
+    <w:p>
+      <w:pPr>
+        <w:pStyle w:val="ListParagraph"/>
+        <w:numPr>
+          <w:ilvl w:val="0"/>
+          <w:numId w:val="19"/>
+        </w:numPr>
+      </w:pPr>
+      <w:r>
+        <w:t>Select the desired component file.</w:t>
+      </w:r>
+    </w:p>
+    <w:p>
+      <w:pPr>
+        <w:pStyle w:val="ListParagraph"/>
+        <w:numPr>
+          <w:ilvl w:val="0"/>
+          <w:numId w:val="19"/>
+        </w:numPr>
+      </w:pPr>
+      <w:r>
+        <w:t>Select the desired order file.</w:t>
+      </w:r>
+    </w:p>
+    <w:p>
+      <w:pPr>
+        <w:pStyle w:val="ListParagraph"/>
+        <w:numPr>
+          <w:ilvl w:val="0"/>
+          <w:numId w:val="19"/>
+        </w:numPr>
+      </w:pPr>
+      <w:r>
+        <w:t xml:space="preserve">Select the desired Parametric Options files (for more info, see the </w:t>
+      </w:r>
+      <w:r>
+        <w:rPr>
+          <w:i/>
+        </w:rPr>
+        <w:t>IDF Generator Manual</w:t>
+      </w:r>
+      <w:r>
+        <w:t>)</w:t>
+      </w:r>
+    </w:p>
+    <w:p>
+      <w:pPr>
+        <w:pStyle w:val="ListParagraph"/>
+        <w:numPr>
+          <w:ilvl w:val="0"/>
+          <w:numId w:val="19"/>
+        </w:numPr>
+      </w:pPr>
+      <w:r>
+        <w:t xml:space="preserve">Select the </w:t>
+      </w:r>
+      <w:r>
+        <w:t>directory containing the EnergyP</w:t>
+      </w:r>
+      <w:r>
+        <w:t>lus simulation results.</w:t>
+      </w:r>
+    </w:p>
+    <w:p>
+      <w:pPr>
+        <w:pStyle w:val="ListParagraph"/>
+        <w:numPr>
+          <w:ilvl w:val="0"/>
+          <w:numId w:val="19"/>
+        </w:numPr>
+      </w:pPr>
+      <w:r>
+        <w:t>Select the desired output directory.</w:t>
+      </w:r>
+    </w:p>
     <w:sectPr>
-      <w:footerReference w:type="default" r:id="rId32"/>
+      <w:footerReference w:type="default" r:id="rId35"/>
       <w:pgSz w:w="12240" w:h="15840"/>
       <w:pgMar w:top="1440" w:right="1440" w:bottom="1440" w:left="1440" w:header="720" w:footer="720" w:gutter="0"/>
       <w:cols w:space="720"/>
@@ -5368,7 +5962,7 @@
             <w:rPr>
               <w:noProof/>
             </w:rPr>
-            <w:t>17</w:t>
+            <w:t>15</w:t>
           </w:r>
         </w:fldSimple>
       </w:p>
@@ -5948,6 +6542,92 @@
     </w:lvl>
   </w:abstractNum>
   <w:abstractNum w:abstractNumId="5">
+    <w:nsid w:val="1EFC73AB"/>
+    <w:multiLevelType w:val="hybridMultilevel"/>
+    <w:tmpl w:val="062284AE"/>
+    <w:lvl w:ilvl="0" w:tplc="0409000F">
+      <w:start w:val="1"/>
+      <w:numFmt w:val="decimal"/>
+      <w:lvlText w:val="%1."/>
+      <w:lvlJc w:val="left"/>
+      <w:pPr>
+        <w:ind w:left="720" w:hanging="360"/>
+      </w:pPr>
+    </w:lvl>
+    <w:lvl w:ilvl="1" w:tplc="04090019" w:tentative="1">
+      <w:start w:val="1"/>
+      <w:numFmt w:val="lowerLetter"/>
+      <w:lvlText w:val="%2."/>
+      <w:lvlJc w:val="left"/>
+      <w:pPr>
+        <w:ind w:left="1440" w:hanging="360"/>
+      </w:pPr>
+    </w:lvl>
+    <w:lvl w:ilvl="2" w:tplc="0409001B" w:tentative="1">
+      <w:start w:val="1"/>
+      <w:numFmt w:val="lowerRoman"/>
+      <w:lvlText w:val="%3."/>
+      <w:lvlJc w:val="right"/>
+      <w:pPr>
+        <w:ind w:left="2160" w:hanging="180"/>
+      </w:pPr>
+    </w:lvl>
+    <w:lvl w:ilvl="3" w:tplc="0409000F" w:tentative="1">
+      <w:start w:val="1"/>
+      <w:numFmt w:val="decimal"/>
+      <w:lvlText w:val="%4."/>
+      <w:lvlJc w:val="left"/>
+      <w:pPr>
+        <w:ind w:left="2880" w:hanging="360"/>
+      </w:pPr>
+    </w:lvl>
+    <w:lvl w:ilvl="4" w:tplc="04090019" w:tentative="1">
+      <w:start w:val="1"/>
+      <w:numFmt w:val="lowerLetter"/>
+      <w:lvlText w:val="%5."/>
+      <w:lvlJc w:val="left"/>
+      <w:pPr>
+        <w:ind w:left="3600" w:hanging="360"/>
+      </w:pPr>
+    </w:lvl>
+    <w:lvl w:ilvl="5" w:tplc="0409001B" w:tentative="1">
+      <w:start w:val="1"/>
+      <w:numFmt w:val="lowerRoman"/>
+      <w:lvlText w:val="%6."/>
+      <w:lvlJc w:val="right"/>
+      <w:pPr>
+        <w:ind w:left="4320" w:hanging="180"/>
+      </w:pPr>
+    </w:lvl>
+    <w:lvl w:ilvl="6" w:tplc="0409000F" w:tentative="1">
+      <w:start w:val="1"/>
+      <w:numFmt w:val="decimal"/>
+      <w:lvlText w:val="%7."/>
+      <w:lvlJc w:val="left"/>
+      <w:pPr>
+        <w:ind w:left="5040" w:hanging="360"/>
+      </w:pPr>
+    </w:lvl>
+    <w:lvl w:ilvl="7" w:tplc="04090019" w:tentative="1">
+      <w:start w:val="1"/>
+      <w:numFmt w:val="lowerLetter"/>
+      <w:lvlText w:val="%8."/>
+      <w:lvlJc w:val="left"/>
+      <w:pPr>
+        <w:ind w:left="5760" w:hanging="360"/>
+      </w:pPr>
+    </w:lvl>
+    <w:lvl w:ilvl="8" w:tplc="0409001B" w:tentative="1">
+      <w:start w:val="1"/>
+      <w:numFmt w:val="lowerRoman"/>
+      <w:lvlText w:val="%9."/>
+      <w:lvlJc w:val="right"/>
+      <w:pPr>
+        <w:ind w:left="6480" w:hanging="180"/>
+      </w:pPr>
+    </w:lvl>
+  </w:abstractNum>
+  <w:abstractNum w:abstractNumId="6">
     <w:nsid w:val="298D3397"/>
     <w:multiLevelType w:val="hybridMultilevel"/>
     <w:tmpl w:val="B3009F3C"/>
@@ -6033,7 +6713,93 @@
       </w:pPr>
     </w:lvl>
   </w:abstractNum>
-  <w:abstractNum w:abstractNumId="6">
+  <w:abstractNum w:abstractNumId="7">
+    <w:nsid w:val="2ABE7952"/>
+    <w:multiLevelType w:val="hybridMultilevel"/>
+    <w:tmpl w:val="1A7A21E0"/>
+    <w:lvl w:ilvl="0" w:tplc="0409000F">
+      <w:start w:val="1"/>
+      <w:numFmt w:val="decimal"/>
+      <w:lvlText w:val="%1."/>
+      <w:lvlJc w:val="left"/>
+      <w:pPr>
+        <w:ind w:left="1080" w:hanging="360"/>
+      </w:pPr>
+    </w:lvl>
+    <w:lvl w:ilvl="1" w:tplc="04090019" w:tentative="1">
+      <w:start w:val="1"/>
+      <w:numFmt w:val="lowerLetter"/>
+      <w:lvlText w:val="%2."/>
+      <w:lvlJc w:val="left"/>
+      <w:pPr>
+        <w:ind w:left="1800" w:hanging="360"/>
+      </w:pPr>
+    </w:lvl>
+    <w:lvl w:ilvl="2" w:tplc="0409001B" w:tentative="1">
+      <w:start w:val="1"/>
+      <w:numFmt w:val="lowerRoman"/>
+      <w:lvlText w:val="%3."/>
+      <w:lvlJc w:val="right"/>
+      <w:pPr>
+        <w:ind w:left="2520" w:hanging="180"/>
+      </w:pPr>
+    </w:lvl>
+    <w:lvl w:ilvl="3" w:tplc="0409000F" w:tentative="1">
+      <w:start w:val="1"/>
+      <w:numFmt w:val="decimal"/>
+      <w:lvlText w:val="%4."/>
+      <w:lvlJc w:val="left"/>
+      <w:pPr>
+        <w:ind w:left="3240" w:hanging="360"/>
+      </w:pPr>
+    </w:lvl>
+    <w:lvl w:ilvl="4" w:tplc="04090019" w:tentative="1">
+      <w:start w:val="1"/>
+      <w:numFmt w:val="lowerLetter"/>
+      <w:lvlText w:val="%5."/>
+      <w:lvlJc w:val="left"/>
+      <w:pPr>
+        <w:ind w:left="3960" w:hanging="360"/>
+      </w:pPr>
+    </w:lvl>
+    <w:lvl w:ilvl="5" w:tplc="0409001B" w:tentative="1">
+      <w:start w:val="1"/>
+      <w:numFmt w:val="lowerRoman"/>
+      <w:lvlText w:val="%6."/>
+      <w:lvlJc w:val="right"/>
+      <w:pPr>
+        <w:ind w:left="4680" w:hanging="180"/>
+      </w:pPr>
+    </w:lvl>
+    <w:lvl w:ilvl="6" w:tplc="0409000F" w:tentative="1">
+      <w:start w:val="1"/>
+      <w:numFmt w:val="decimal"/>
+      <w:lvlText w:val="%7."/>
+      <w:lvlJc w:val="left"/>
+      <w:pPr>
+        <w:ind w:left="5400" w:hanging="360"/>
+      </w:pPr>
+    </w:lvl>
+    <w:lvl w:ilvl="7" w:tplc="04090019" w:tentative="1">
+      <w:start w:val="1"/>
+      <w:numFmt w:val="lowerLetter"/>
+      <w:lvlText w:val="%8."/>
+      <w:lvlJc w:val="left"/>
+      <w:pPr>
+        <w:ind w:left="6120" w:hanging="360"/>
+      </w:pPr>
+    </w:lvl>
+    <w:lvl w:ilvl="8" w:tplc="0409001B" w:tentative="1">
+      <w:start w:val="1"/>
+      <w:numFmt w:val="lowerRoman"/>
+      <w:lvlText w:val="%9."/>
+      <w:lvlJc w:val="right"/>
+      <w:pPr>
+        <w:ind w:left="6840" w:hanging="180"/>
+      </w:pPr>
+    </w:lvl>
+  </w:abstractNum>
+  <w:abstractNum w:abstractNumId="8">
     <w:nsid w:val="30E21544"/>
     <w:multiLevelType w:val="hybridMultilevel"/>
     <w:tmpl w:val="F1D0807E"/>
@@ -6146,7 +6912,7 @@
       </w:rPr>
     </w:lvl>
   </w:abstractNum>
-  <w:abstractNum w:abstractNumId="7">
+  <w:abstractNum w:abstractNumId="9">
     <w:nsid w:val="31F675ED"/>
     <w:multiLevelType w:val="hybridMultilevel"/>
     <w:tmpl w:val="945C01D0"/>
@@ -6232,7 +6998,7 @@
       </w:pPr>
     </w:lvl>
   </w:abstractNum>
-  <w:abstractNum w:abstractNumId="8">
+  <w:abstractNum w:abstractNumId="10">
     <w:nsid w:val="347B09E8"/>
     <w:multiLevelType w:val="hybridMultilevel"/>
     <w:tmpl w:val="5FC44F26"/>
@@ -6318,7 +7084,7 @@
       </w:pPr>
     </w:lvl>
   </w:abstractNum>
-  <w:abstractNum w:abstractNumId="9">
+  <w:abstractNum w:abstractNumId="11">
     <w:nsid w:val="36D72219"/>
     <w:multiLevelType w:val="hybridMultilevel"/>
     <w:tmpl w:val="B8843122"/>
@@ -6404,7 +7170,93 @@
       </w:pPr>
     </w:lvl>
   </w:abstractNum>
-  <w:abstractNum w:abstractNumId="10">
+  <w:abstractNum w:abstractNumId="12">
+    <w:nsid w:val="447E4D96"/>
+    <w:multiLevelType w:val="hybridMultilevel"/>
+    <w:tmpl w:val="7A823D74"/>
+    <w:lvl w:ilvl="0" w:tplc="0409000F">
+      <w:start w:val="1"/>
+      <w:numFmt w:val="decimal"/>
+      <w:lvlText w:val="%1."/>
+      <w:lvlJc w:val="left"/>
+      <w:pPr>
+        <w:ind w:left="720" w:hanging="360"/>
+      </w:pPr>
+    </w:lvl>
+    <w:lvl w:ilvl="1" w:tplc="04090019" w:tentative="1">
+      <w:start w:val="1"/>
+      <w:numFmt w:val="lowerLetter"/>
+      <w:lvlText w:val="%2."/>
+      <w:lvlJc w:val="left"/>
+      <w:pPr>
+        <w:ind w:left="1440" w:hanging="360"/>
+      </w:pPr>
+    </w:lvl>
+    <w:lvl w:ilvl="2" w:tplc="0409001B" w:tentative="1">
+      <w:start w:val="1"/>
+      <w:numFmt w:val="lowerRoman"/>
+      <w:lvlText w:val="%3."/>
+      <w:lvlJc w:val="right"/>
+      <w:pPr>
+        <w:ind w:left="2160" w:hanging="180"/>
+      </w:pPr>
+    </w:lvl>
+    <w:lvl w:ilvl="3" w:tplc="0409000F" w:tentative="1">
+      <w:start w:val="1"/>
+      <w:numFmt w:val="decimal"/>
+      <w:lvlText w:val="%4."/>
+      <w:lvlJc w:val="left"/>
+      <w:pPr>
+        <w:ind w:left="2880" w:hanging="360"/>
+      </w:pPr>
+    </w:lvl>
+    <w:lvl w:ilvl="4" w:tplc="04090019" w:tentative="1">
+      <w:start w:val="1"/>
+      <w:numFmt w:val="lowerLetter"/>
+      <w:lvlText w:val="%5."/>
+      <w:lvlJc w:val="left"/>
+      <w:pPr>
+        <w:ind w:left="3600" w:hanging="360"/>
+      </w:pPr>
+    </w:lvl>
+    <w:lvl w:ilvl="5" w:tplc="0409001B" w:tentative="1">
+      <w:start w:val="1"/>
+      <w:numFmt w:val="lowerRoman"/>
+      <w:lvlText w:val="%6."/>
+      <w:lvlJc w:val="right"/>
+      <w:pPr>
+        <w:ind w:left="4320" w:hanging="180"/>
+      </w:pPr>
+    </w:lvl>
+    <w:lvl w:ilvl="6" w:tplc="0409000F" w:tentative="1">
+      <w:start w:val="1"/>
+      <w:numFmt w:val="decimal"/>
+      <w:lvlText w:val="%7."/>
+      <w:lvlJc w:val="left"/>
+      <w:pPr>
+        <w:ind w:left="5040" w:hanging="360"/>
+      </w:pPr>
+    </w:lvl>
+    <w:lvl w:ilvl="7" w:tplc="04090019" w:tentative="1">
+      <w:start w:val="1"/>
+      <w:numFmt w:val="lowerLetter"/>
+      <w:lvlText w:val="%8."/>
+      <w:lvlJc w:val="left"/>
+      <w:pPr>
+        <w:ind w:left="5760" w:hanging="360"/>
+      </w:pPr>
+    </w:lvl>
+    <w:lvl w:ilvl="8" w:tplc="0409001B" w:tentative="1">
+      <w:start w:val="1"/>
+      <w:numFmt w:val="lowerRoman"/>
+      <w:lvlText w:val="%9."/>
+      <w:lvlJc w:val="right"/>
+      <w:pPr>
+        <w:ind w:left="6480" w:hanging="180"/>
+      </w:pPr>
+    </w:lvl>
+  </w:abstractNum>
+  <w:abstractNum w:abstractNumId="13">
     <w:nsid w:val="547301A5"/>
     <w:multiLevelType w:val="hybridMultilevel"/>
     <w:tmpl w:val="894CCCA2"/>
@@ -6490,7 +7342,7 @@
       </w:pPr>
     </w:lvl>
   </w:abstractNum>
-  <w:abstractNum w:abstractNumId="11">
+  <w:abstractNum w:abstractNumId="14">
     <w:nsid w:val="5F4704B1"/>
     <w:multiLevelType w:val="hybridMultilevel"/>
     <w:tmpl w:val="02141DA6"/>
@@ -6603,7 +7455,7 @@
       </w:rPr>
     </w:lvl>
   </w:abstractNum>
-  <w:abstractNum w:abstractNumId="12">
+  <w:abstractNum w:abstractNumId="15">
     <w:nsid w:val="6D5D5B2A"/>
     <w:multiLevelType w:val="hybridMultilevel"/>
     <w:tmpl w:val="32AAF632"/>
@@ -6689,7 +7541,179 @@
       </w:pPr>
     </w:lvl>
   </w:abstractNum>
-  <w:abstractNum w:abstractNumId="13">
+  <w:abstractNum w:abstractNumId="16">
+    <w:nsid w:val="6F7A597B"/>
+    <w:multiLevelType w:val="hybridMultilevel"/>
+    <w:tmpl w:val="062284AE"/>
+    <w:lvl w:ilvl="0" w:tplc="0409000F">
+      <w:start w:val="1"/>
+      <w:numFmt w:val="decimal"/>
+      <w:lvlText w:val="%1."/>
+      <w:lvlJc w:val="left"/>
+      <w:pPr>
+        <w:ind w:left="720" w:hanging="360"/>
+      </w:pPr>
+    </w:lvl>
+    <w:lvl w:ilvl="1" w:tplc="04090019" w:tentative="1">
+      <w:start w:val="1"/>
+      <w:numFmt w:val="lowerLetter"/>
+      <w:lvlText w:val="%2."/>
+      <w:lvlJc w:val="left"/>
+      <w:pPr>
+        <w:ind w:left="1440" w:hanging="360"/>
+      </w:pPr>
+    </w:lvl>
+    <w:lvl w:ilvl="2" w:tplc="0409001B" w:tentative="1">
+      <w:start w:val="1"/>
+      <w:numFmt w:val="lowerRoman"/>
+      <w:lvlText w:val="%3."/>
+      <w:lvlJc w:val="right"/>
+      <w:pPr>
+        <w:ind w:left="2160" w:hanging="180"/>
+      </w:pPr>
+    </w:lvl>
+    <w:lvl w:ilvl="3" w:tplc="0409000F" w:tentative="1">
+      <w:start w:val="1"/>
+      <w:numFmt w:val="decimal"/>
+      <w:lvlText w:val="%4."/>
+      <w:lvlJc w:val="left"/>
+      <w:pPr>
+        <w:ind w:left="2880" w:hanging="360"/>
+      </w:pPr>
+    </w:lvl>
+    <w:lvl w:ilvl="4" w:tplc="04090019" w:tentative="1">
+      <w:start w:val="1"/>
+      <w:numFmt w:val="lowerLetter"/>
+      <w:lvlText w:val="%5."/>
+      <w:lvlJc w:val="left"/>
+      <w:pPr>
+        <w:ind w:left="3600" w:hanging="360"/>
+      </w:pPr>
+    </w:lvl>
+    <w:lvl w:ilvl="5" w:tplc="0409001B" w:tentative="1">
+      <w:start w:val="1"/>
+      <w:numFmt w:val="lowerRoman"/>
+      <w:lvlText w:val="%6."/>
+      <w:lvlJc w:val="right"/>
+      <w:pPr>
+        <w:ind w:left="4320" w:hanging="180"/>
+      </w:pPr>
+    </w:lvl>
+    <w:lvl w:ilvl="6" w:tplc="0409000F" w:tentative="1">
+      <w:start w:val="1"/>
+      <w:numFmt w:val="decimal"/>
+      <w:lvlText w:val="%7."/>
+      <w:lvlJc w:val="left"/>
+      <w:pPr>
+        <w:ind w:left="5040" w:hanging="360"/>
+      </w:pPr>
+    </w:lvl>
+    <w:lvl w:ilvl="7" w:tplc="04090019" w:tentative="1">
+      <w:start w:val="1"/>
+      <w:numFmt w:val="lowerLetter"/>
+      <w:lvlText w:val="%8."/>
+      <w:lvlJc w:val="left"/>
+      <w:pPr>
+        <w:ind w:left="5760" w:hanging="360"/>
+      </w:pPr>
+    </w:lvl>
+    <w:lvl w:ilvl="8" w:tplc="0409001B" w:tentative="1">
+      <w:start w:val="1"/>
+      <w:numFmt w:val="lowerRoman"/>
+      <w:lvlText w:val="%9."/>
+      <w:lvlJc w:val="right"/>
+      <w:pPr>
+        <w:ind w:left="6480" w:hanging="180"/>
+      </w:pPr>
+    </w:lvl>
+  </w:abstractNum>
+  <w:abstractNum w:abstractNumId="17">
+    <w:nsid w:val="7EA56194"/>
+    <w:multiLevelType w:val="hybridMultilevel"/>
+    <w:tmpl w:val="639A6942"/>
+    <w:lvl w:ilvl="0" w:tplc="0409000F">
+      <w:start w:val="1"/>
+      <w:numFmt w:val="decimal"/>
+      <w:lvlText w:val="%1."/>
+      <w:lvlJc w:val="left"/>
+      <w:pPr>
+        <w:ind w:left="720" w:hanging="360"/>
+      </w:pPr>
+    </w:lvl>
+    <w:lvl w:ilvl="1" w:tplc="04090019" w:tentative="1">
+      <w:start w:val="1"/>
+      <w:numFmt w:val="lowerLetter"/>
+      <w:lvlText w:val="%2."/>
+      <w:lvlJc w:val="left"/>
+      <w:pPr>
+        <w:ind w:left="1440" w:hanging="360"/>
+      </w:pPr>
+    </w:lvl>
+    <w:lvl w:ilvl="2" w:tplc="0409001B" w:tentative="1">
+      <w:start w:val="1"/>
+      <w:numFmt w:val="lowerRoman"/>
+      <w:lvlText w:val="%3."/>
+      <w:lvlJc w:val="right"/>
+      <w:pPr>
+        <w:ind w:left="2160" w:hanging="180"/>
+      </w:pPr>
+    </w:lvl>
+    <w:lvl w:ilvl="3" w:tplc="0409000F" w:tentative="1">
+      <w:start w:val="1"/>
+      <w:numFmt w:val="decimal"/>
+      <w:lvlText w:val="%4."/>
+      <w:lvlJc w:val="left"/>
+      <w:pPr>
+        <w:ind w:left="2880" w:hanging="360"/>
+      </w:pPr>
+    </w:lvl>
+    <w:lvl w:ilvl="4" w:tplc="04090019" w:tentative="1">
+      <w:start w:val="1"/>
+      <w:numFmt w:val="lowerLetter"/>
+      <w:lvlText w:val="%5."/>
+      <w:lvlJc w:val="left"/>
+      <w:pPr>
+        <w:ind w:left="3600" w:hanging="360"/>
+      </w:pPr>
+    </w:lvl>
+    <w:lvl w:ilvl="5" w:tplc="0409001B" w:tentative="1">
+      <w:start w:val="1"/>
+      <w:numFmt w:val="lowerRoman"/>
+      <w:lvlText w:val="%6."/>
+      <w:lvlJc w:val="right"/>
+      <w:pPr>
+        <w:ind w:left="4320" w:hanging="180"/>
+      </w:pPr>
+    </w:lvl>
+    <w:lvl w:ilvl="6" w:tplc="0409000F" w:tentative="1">
+      <w:start w:val="1"/>
+      <w:numFmt w:val="decimal"/>
+      <w:lvlText w:val="%7."/>
+      <w:lvlJc w:val="left"/>
+      <w:pPr>
+        <w:ind w:left="5040" w:hanging="360"/>
+      </w:pPr>
+    </w:lvl>
+    <w:lvl w:ilvl="7" w:tplc="04090019" w:tentative="1">
+      <w:start w:val="1"/>
+      <w:numFmt w:val="lowerLetter"/>
+      <w:lvlText w:val="%8."/>
+      <w:lvlJc w:val="left"/>
+      <w:pPr>
+        <w:ind w:left="5760" w:hanging="360"/>
+      </w:pPr>
+    </w:lvl>
+    <w:lvl w:ilvl="8" w:tplc="0409001B" w:tentative="1">
+      <w:start w:val="1"/>
+      <w:numFmt w:val="lowerRoman"/>
+      <w:lvlText w:val="%9."/>
+      <w:lvlJc w:val="right"/>
+      <w:pPr>
+        <w:ind w:left="6480" w:hanging="180"/>
+      </w:pPr>
+    </w:lvl>
+  </w:abstractNum>
+  <w:abstractNum w:abstractNumId="18">
     <w:nsid w:val="7F5374C7"/>
     <w:multiLevelType w:val="hybridMultilevel"/>
     <w:tmpl w:val="9B92AFEA"/>
@@ -6803,13 +7827,13 @@
     </w:lvl>
   </w:abstractNum>
   <w:num w:numId="1">
-    <w:abstractNumId w:val="6"/>
+    <w:abstractNumId w:val="8"/>
   </w:num>
   <w:num w:numId="2">
-    <w:abstractNumId w:val="11"/>
+    <w:abstractNumId w:val="14"/>
   </w:num>
   <w:num w:numId="3">
-    <w:abstractNumId w:val="13"/>
+    <w:abstractNumId w:val="18"/>
   </w:num>
   <w:num w:numId="4">
     <w:abstractNumId w:val="3"/>
@@ -6818,31 +7842,46 @@
     <w:abstractNumId w:val="0"/>
   </w:num>
   <w:num w:numId="6">
-    <w:abstractNumId w:val="10"/>
+    <w:abstractNumId w:val="13"/>
   </w:num>
   <w:num w:numId="7">
-    <w:abstractNumId w:val="7"/>
+    <w:abstractNumId w:val="9"/>
   </w:num>
   <w:num w:numId="8">
     <w:abstractNumId w:val="2"/>
   </w:num>
   <w:num w:numId="9">
-    <w:abstractNumId w:val="5"/>
+    <w:abstractNumId w:val="6"/>
   </w:num>
   <w:num w:numId="10">
     <w:abstractNumId w:val="1"/>
   </w:num>
   <w:num w:numId="11">
-    <w:abstractNumId w:val="12"/>
+    <w:abstractNumId w:val="15"/>
   </w:num>
   <w:num w:numId="12">
-    <w:abstractNumId w:val="8"/>
+    <w:abstractNumId w:val="10"/>
   </w:num>
   <w:num w:numId="13">
-    <w:abstractNumId w:val="9"/>
+    <w:abstractNumId w:val="11"/>
   </w:num>
   <w:num w:numId="14">
     <w:abstractNumId w:val="4"/>
+  </w:num>
+  <w:num w:numId="15">
+    <w:abstractNumId w:val="16"/>
+  </w:num>
+  <w:num w:numId="16">
+    <w:abstractNumId w:val="12"/>
+  </w:num>
+  <w:num w:numId="17">
+    <w:abstractNumId w:val="5"/>
+  </w:num>
+  <w:num w:numId="18">
+    <w:abstractNumId w:val="7"/>
+  </w:num>
+  <w:num w:numId="19">
+    <w:abstractNumId w:val="17"/>
   </w:num>
 </w:numbering>
 </file>

</xml_diff>